<commit_message>
Documented dbpa-run -c / --check option
</commit_message>
<xml_diff>
--- a/docs/DBPA RunDbp User Guide.docx
+++ b/docs/DBPA RunDbp User Guide.docx
@@ -1,6 +1,6 @@
 
 <file path=word/document.xml><?xml version="1.0" encoding="utf-8"?>
-<w:document xmlns:wpc="http://schemas.microsoft.com/office/word/2010/wordprocessingCanvas" xmlns:cx="http://schemas.microsoft.com/office/drawing/2014/chartex" xmlns:cx1="http://schemas.microsoft.com/office/drawing/2015/9/8/chartex" xmlns:cx2="http://schemas.microsoft.com/office/drawing/2015/10/21/chartex" xmlns:cx3="http://schemas.microsoft.com/office/drawing/2016/5/9/chartex" xmlns:cx4="http://schemas.microsoft.com/office/drawing/2016/5/10/chartex" xmlns:cx5="http://schemas.microsoft.com/office/drawing/2016/5/11/chartex" xmlns:cx6="http://schemas.microsoft.com/office/drawing/2016/5/12/chartex" xmlns:cx7="http://schemas.microsoft.com/office/drawing/2016/5/13/chartex" xmlns:cx8="http://schemas.microsoft.com/office/drawing/2016/5/14/chartex" xmlns:mc="http://schemas.openxmlformats.org/markup-compatibility/2006" xmlns:o="urn:schemas-microsoft-com:office:office" xmlns:r="http://schemas.openxmlformats.org/officeDocument/2006/relationships" xmlns:m="http://schemas.openxmlformats.org/officeDocument/2006/math" xmlns:v="urn:schemas-microsoft-com:vml" xmlns:wp14="http://schemas.microsoft.com/office/word/2010/wordprocessingDrawing" xmlns:wp="http://schemas.openxmlformats.org/drawingml/2006/wordprocessingDrawing" xmlns:w10="urn:schemas-microsoft-com:office:word" xmlns:w="http://schemas.openxmlformats.org/wordprocessingml/2006/main" xmlns:w14="http://schemas.microsoft.com/office/word/2010/wordml" xmlns:w15="http://schemas.microsoft.com/office/word/2012/wordml" xmlns:w16se="http://schemas.microsoft.com/office/word/2015/wordml/symex" xmlns:wpg="http://schemas.microsoft.com/office/word/2010/wordprocessingGroup" xmlns:wpi="http://schemas.microsoft.com/office/word/2010/wordprocessingInk" xmlns:wne="http://schemas.microsoft.com/office/word/2006/wordml" xmlns:wps="http://schemas.microsoft.com/office/word/2010/wordprocessingShape" mc:Ignorable="w14 w15 w16se wp14">
+<w:document xmlns:wpc="http://schemas.microsoft.com/office/word/2010/wordprocessingCanvas" xmlns:cx="http://schemas.microsoft.com/office/drawing/2014/chartex" xmlns:cx1="http://schemas.microsoft.com/office/drawing/2015/9/8/chartex" xmlns:cx2="http://schemas.microsoft.com/office/drawing/2015/10/21/chartex" xmlns:cx3="http://schemas.microsoft.com/office/drawing/2016/5/9/chartex" xmlns:cx4="http://schemas.microsoft.com/office/drawing/2016/5/10/chartex" xmlns:cx5="http://schemas.microsoft.com/office/drawing/2016/5/11/chartex" xmlns:cx6="http://schemas.microsoft.com/office/drawing/2016/5/12/chartex" xmlns:cx7="http://schemas.microsoft.com/office/drawing/2016/5/13/chartex" xmlns:cx8="http://schemas.microsoft.com/office/drawing/2016/5/14/chartex" xmlns:mc="http://schemas.openxmlformats.org/markup-compatibility/2006" xmlns:aink="http://schemas.microsoft.com/office/drawing/2016/ink" xmlns:o="urn:schemas-microsoft-com:office:office" xmlns:r="http://schemas.openxmlformats.org/officeDocument/2006/relationships" xmlns:m="http://schemas.openxmlformats.org/officeDocument/2006/math" xmlns:v="urn:schemas-microsoft-com:vml" xmlns:wp14="http://schemas.microsoft.com/office/word/2010/wordprocessingDrawing" xmlns:wp="http://schemas.openxmlformats.org/drawingml/2006/wordprocessingDrawing" xmlns:w10="urn:schemas-microsoft-com:office:word" xmlns:w="http://schemas.openxmlformats.org/wordprocessingml/2006/main" xmlns:w14="http://schemas.microsoft.com/office/word/2010/wordml" xmlns:w15="http://schemas.microsoft.com/office/word/2012/wordml" xmlns:w16se="http://schemas.microsoft.com/office/word/2015/wordml/symex" xmlns:wpg="http://schemas.microsoft.com/office/word/2010/wordprocessingGroup" xmlns:wpi="http://schemas.microsoft.com/office/word/2010/wordprocessingInk" xmlns:wne="http://schemas.microsoft.com/office/word/2006/wordml" xmlns:wps="http://schemas.microsoft.com/office/word/2010/wordprocessingShape" mc:Ignorable="w14 w15 w16se wp14">
   <w:body>
     <w:p>
       <w:r>
@@ -95,6 +95,9 @@
         <w:t xml:space="preserve"> </w:t>
       </w:r>
       <w:r>
+        <w:t xml:space="preserve">[ -c | --check ] </w:t>
+      </w:r>
+      <w:r>
         <w:rPr>
           <w:i/>
         </w:rPr>
@@ -104,6 +107,9 @@
         <w:t xml:space="preserve"> </w:t>
       </w:r>
       <w:r>
+        <w:t xml:space="preserve">[ </w:t>
+      </w:r>
+      <w:r>
         <w:rPr>
           <w:i/>
         </w:rPr>
@@ -121,6 +127,9 @@
       <w:r>
         <w:t xml:space="preserve"> … ]</w:t>
       </w:r>
+      <w:r>
+        <w:t xml:space="preserve"> ]</w:t>
+      </w:r>
     </w:p>
     <w:p/>
     <w:p>
@@ -184,6 +193,40 @@
       <w:r>
         <w:t>.</w:t>
       </w:r>
+    </w:p>
+    <w:p>
+      <w:r>
+        <w:t xml:space="preserve">The </w:t>
+      </w:r>
+      <w:r>
+        <w:rPr>
+          <w:rFonts w:ascii="Lucida Console" w:hAnsi="Lucida Console"/>
+          <w:noProof/>
+          <w:sz w:val="20"/>
+          <w:szCs w:val="20"/>
+        </w:rPr>
+        <w:t>-c</w:t>
+      </w:r>
+      <w:r>
+        <w:t xml:space="preserve"> </w:t>
+      </w:r>
+      <w:r>
+        <w:t>or</w:t>
+      </w:r>
+      <w:r>
+        <w:rPr>
+          <w:rFonts w:ascii="Lucida Console" w:hAnsi="Lucida Console"/>
+          <w:noProof/>
+          <w:sz w:val="20"/>
+          <w:szCs w:val="20"/>
+        </w:rPr>
+        <w:t xml:space="preserve"> –check</w:t>
+      </w:r>
+      <w:r>
+        <w:t xml:space="preserve"> option checks the script for valid syntax and checks that the specified arguments are compatible with the script parameter types, but does not run the script.  It issues an error message and returns with non-zero return code if any problem is found.  It runs silently and returns zero return code if the script is valid and the arguments are compatible.</w:t>
+      </w:r>
+      <w:bookmarkStart w:id="0" w:name="_GoBack"/>
+      <w:bookmarkEnd w:id="0"/>
     </w:p>
     <w:p>
       <w:r>
@@ -339,6 +382,7 @@
     </w:p>
     <w:p>
       <w:r>
+        <w:lastRenderedPageBreak/>
         <w:t xml:space="preserve">If you do not set the </w:t>
       </w:r>
       <w:r>
@@ -353,7 +397,6 @@
     </w:p>
     <w:p>
       <w:r>
-        <w:lastRenderedPageBreak/>
         <w:t xml:space="preserve">If the program </w:t>
       </w:r>
       <w:r>
@@ -867,6 +910,7 @@
     </w:p>
     <w:p>
       <w:r>
+        <w:lastRenderedPageBreak/>
         <w:t xml:space="preserve">The </w:t>
       </w:r>
       <w:r>
@@ -890,11 +934,7 @@
         <w:t xml:space="preserve"> extension.  However, they can include a relative or absolute path prior to the file name.  If a relative pa</w:t>
       </w:r>
       <w:r>
-        <w:t xml:space="preserve">th is specified, it is relative </w:t>
-      </w:r>
-      <w:r>
-        <w:lastRenderedPageBreak/>
-        <w:t xml:space="preserve">to the </w:t>
+        <w:t xml:space="preserve">th is specified, it is relative to the </w:t>
       </w:r>
       <w:r>
         <w:rPr>
@@ -966,7 +1006,7 @@
       </w:r>
     </w:p>
     <w:p>
-      <w:bookmarkStart w:id="0" w:name="_Hlk481788624"/>
+      <w:bookmarkStart w:id="1" w:name="_Hlk481788624"/>
       <w:r>
         <w:t xml:space="preserve">The </w:t>
       </w:r>
@@ -979,19 +1019,7 @@
         <w:t xml:space="preserve">read </w:t>
       </w:r>
       <w:r>
-        <w:t xml:space="preserve">property determines the directory where </w:t>
-      </w:r>
-      <w:r>
-        <w:t xml:space="preserve">input files </w:t>
-      </w:r>
-      <w:r>
-        <w:t xml:space="preserve">are located by default.  </w:t>
-      </w:r>
-      <w:r>
-        <w:t xml:space="preserve">Input </w:t>
-      </w:r>
-      <w:r>
-        <w:t xml:space="preserve">files are files read </w:t>
+        <w:t xml:space="preserve">property determines the directory where input files are located by default.  Input files are files read </w:t>
       </w:r>
       <w:r>
         <w:rPr>
@@ -1000,10 +1028,7 @@
         <w:t>or written</w:t>
       </w:r>
       <w:r>
-        <w:t xml:space="preserve"> </w:t>
-      </w:r>
-      <w:r>
-        <w:t xml:space="preserve">by </w:t>
+        <w:t xml:space="preserve"> by </w:t>
       </w:r>
       <w:r>
         <w:rPr>
@@ -1050,27 +1075,15 @@
       <w:r>
         <w:t>tasks.</w:t>
       </w:r>
-      <w:bookmarkEnd w:id="0"/>
-      <w:r>
-        <w:t xml:space="preserve">  The assumption is that files </w:t>
-      </w:r>
-      <w:r>
-        <w:t>writ</w:t>
+      <w:bookmarkEnd w:id="1"/>
+      <w:r>
+        <w:t xml:space="preserve">  The assumption is that files writ</w:t>
       </w:r>
       <w:r>
         <w:t>t</w:t>
       </w:r>
       <w:r>
-        <w:t>en</w:t>
-      </w:r>
-      <w:r>
-        <w:t xml:space="preserve"> by </w:t>
-      </w:r>
-      <w:r>
-        <w:t>UNZIP</w:t>
-      </w:r>
-      <w:r>
-        <w:t xml:space="preserve"> </w:t>
+        <w:t xml:space="preserve">en by UNZIP </w:t>
       </w:r>
       <w:r>
         <w:t xml:space="preserve">or GET </w:t>
@@ -1110,19 +1123,7 @@
         <w:t xml:space="preserve">write </w:t>
       </w:r>
       <w:r>
-        <w:t xml:space="preserve">property determines the directory where </w:t>
-      </w:r>
-      <w:r>
-        <w:t xml:space="preserve">output </w:t>
-      </w:r>
-      <w:r>
-        <w:t xml:space="preserve">files are located by default.  </w:t>
-      </w:r>
-      <w:r>
-        <w:t xml:space="preserve">Output </w:t>
-      </w:r>
-      <w:r>
-        <w:t xml:space="preserve">files are files written </w:t>
+        <w:t xml:space="preserve">property determines the directory where output files are located by default.  Output files are files written </w:t>
       </w:r>
       <w:r>
         <w:rPr>
@@ -1131,16 +1132,46 @@
         <w:t>or read</w:t>
       </w:r>
       <w:r>
+        <w:t xml:space="preserve"> by </w:t>
+      </w:r>
+      <w:r>
+        <w:rPr>
+          <w:rStyle w:val="CodeChar"/>
+        </w:rPr>
+        <w:t>CREATE</w:t>
+      </w:r>
+      <w:r>
+        <w:t xml:space="preserve">, </w:t>
+      </w:r>
+      <w:r>
+        <w:rPr>
+          <w:rStyle w:val="CodeChar"/>
+        </w:rPr>
+        <w:t>APPEND</w:t>
+      </w:r>
+      <w:r>
+        <w:t xml:space="preserve">, </w:t>
+      </w:r>
+      <w:r>
+        <w:rPr>
+          <w:rStyle w:val="CodeChar"/>
+        </w:rPr>
+        <w:t>WRITE</w:t>
+      </w:r>
+      <w:r>
+        <w:rPr>
+          <w:rStyle w:val="CodeChar"/>
+        </w:rPr>
+        <w:t>,</w:t>
+      </w:r>
+      <w:r>
         <w:t xml:space="preserve"> </w:t>
       </w:r>
       <w:r>
-        <w:t xml:space="preserve">by </w:t>
-      </w:r>
-      <w:r>
-        <w:rPr>
-          <w:rStyle w:val="CodeChar"/>
-        </w:rPr>
-        <w:t>CREATE</w:t>
+        <w:rPr>
+          <w:rStyle w:val="CodeChar"/>
+        </w:rPr>
+        <w:t>ZIP</w:t>
       </w:r>
       <w:r>
         <w:t xml:space="preserve">, </w:t>
@@ -1149,7 +1180,7 @@
         <w:rPr>
           <w:rStyle w:val="CodeChar"/>
         </w:rPr>
-        <w:t>APPEND</w:t>
+        <w:t>PUT</w:t>
       </w:r>
       <w:r>
         <w:t xml:space="preserve">, </w:t>
@@ -1158,22 +1189,7 @@
         <w:rPr>
           <w:rStyle w:val="CodeChar"/>
         </w:rPr>
-        <w:t>WRITE</w:t>
-      </w:r>
-      <w:r>
-        <w:rPr>
-          <w:rStyle w:val="CodeChar"/>
-        </w:rPr>
-        <w:t>,</w:t>
-      </w:r>
-      <w:r>
-        <w:t xml:space="preserve"> </w:t>
-      </w:r>
-      <w:r>
-        <w:rPr>
-          <w:rStyle w:val="CodeChar"/>
-        </w:rPr>
-        <w:t>ZIP</w:t>
+        <w:t>EMAIL</w:t>
       </w:r>
       <w:r>
         <w:t xml:space="preserve">, </w:t>
@@ -1182,7 +1198,7 @@
         <w:rPr>
           <w:rStyle w:val="CodeChar"/>
         </w:rPr>
-        <w:t>PUT</w:t>
+        <w:t>DELETE</w:t>
       </w:r>
       <w:r>
         <w:t xml:space="preserve">, </w:t>
@@ -1191,7 +1207,7 @@
         <w:rPr>
           <w:rStyle w:val="CodeChar"/>
         </w:rPr>
-        <w:t>EMAIL</w:t>
+        <w:t>RENAME</w:t>
       </w:r>
       <w:r>
         <w:t xml:space="preserve">, </w:t>
@@ -1200,24 +1216,6 @@
         <w:rPr>
           <w:rStyle w:val="CodeChar"/>
         </w:rPr>
-        <w:t>DELETE</w:t>
-      </w:r>
-      <w:r>
-        <w:t xml:space="preserve">, </w:t>
-      </w:r>
-      <w:r>
-        <w:rPr>
-          <w:rStyle w:val="CodeChar"/>
-        </w:rPr>
-        <w:t>RENAME</w:t>
-      </w:r>
-      <w:r>
-        <w:t xml:space="preserve">, </w:t>
-      </w:r>
-      <w:r>
-        <w:rPr>
-          <w:rStyle w:val="CodeChar"/>
-        </w:rPr>
         <w:t>COPY</w:t>
       </w:r>
       <w:r>
@@ -1230,13 +1228,7 @@
         <w:t>MAKE</w:t>
       </w:r>
       <w:r>
-        <w:t xml:space="preserve"> tasks.  </w:t>
-      </w:r>
-      <w:r>
-        <w:t>The assumption is that files read by ZIP, PUT, EMAIL, DELETE, RENAME, or COPY will have been written earlier in the same process, thus will be located in the write directory</w:t>
-      </w:r>
-      <w:r>
-        <w:t>.</w:t>
+        <w:t xml:space="preserve"> tasks.  The assumption is that files read by ZIP, PUT, EMAIL, DELETE, RENAME, or COPY will have been written earlier in the same process, thus will be located in the write directory.</w:t>
       </w:r>
     </w:p>
     <w:p>
@@ -1324,18 +1316,7 @@
         <w:t xml:space="preserve">properties </w:t>
       </w:r>
       <w:r>
-        <w:t xml:space="preserve">property determines the directory where </w:t>
-      </w:r>
-      <w:bookmarkStart w:id="1" w:name="_GoBack"/>
-      <w:bookmarkEnd w:id="1"/>
-      <w:r>
-        <w:t xml:space="preserve">files </w:t>
-      </w:r>
-      <w:r>
-        <w:t xml:space="preserve">read by the PROPERTIES data source </w:t>
-      </w:r>
-      <w:r>
-        <w:t>are located by default.</w:t>
+        <w:t>property determines the directory where files read by the PROPERTIES data source are located by default.</w:t>
       </w:r>
     </w:p>
     <w:p>
@@ -1589,103 +1570,94 @@
     </w:p>
     <w:p>
       <w:r>
-        <w:t xml:space="preserve">The </w:t>
-      </w:r>
-      <w:r>
-        <w:rPr>
-          <w:rStyle w:val="CodeChar"/>
-        </w:rPr>
-        <w:t>level</w:t>
-      </w:r>
-      <w:r>
-        <w:t xml:space="preserve"> property </w:t>
-      </w:r>
-      <w:r>
-        <w:t xml:space="preserve">is the default logging level for any target that doesn’t explicitly specify a logging level.  It </w:t>
-      </w:r>
-      <w:r>
-        <w:t xml:space="preserve">can be </w:t>
-      </w:r>
-      <w:r>
-        <w:rPr>
-          <w:rStyle w:val="CodeChar"/>
-        </w:rPr>
-        <w:t>info</w:t>
-      </w:r>
-      <w:r>
-        <w:t xml:space="preserve">, </w:t>
-      </w:r>
-      <w:r>
-        <w:rPr>
-          <w:rStyle w:val="CodeChar"/>
-        </w:rPr>
-        <w:t>warning</w:t>
-      </w:r>
-      <w:r>
-        <w:t xml:space="preserve">, </w:t>
-      </w:r>
-      <w:r>
-        <w:rPr>
-          <w:rStyle w:val="CodeChar"/>
-        </w:rPr>
-        <w:t>error</w:t>
-      </w:r>
-      <w:r>
-        <w:t xml:space="preserve">, or </w:t>
-      </w:r>
-      <w:r>
-        <w:rPr>
-          <w:rStyle w:val="CodeChar"/>
-        </w:rPr>
-        <w:t>message</w:t>
-      </w:r>
-      <w:r>
-        <w:t xml:space="preserve">.  The default of </w:t>
-      </w:r>
-      <w:r>
-        <w:rPr>
-          <w:rStyle w:val="CodeChar"/>
-        </w:rPr>
-        <w:t>info</w:t>
-      </w:r>
-      <w:r>
-        <w:t xml:space="preserve"> logs the maximum amount of information.  To minimize the amount of information logged, select </w:t>
-      </w:r>
-      <w:r>
-        <w:rPr>
-          <w:rStyle w:val="CodeChar"/>
-        </w:rPr>
-        <w:t>message</w:t>
-      </w:r>
-      <w:r>
-        <w:t xml:space="preserve"> level, which only logs messages explicitly written to the log by </w:t>
-      </w:r>
-      <w:r>
-        <w:rPr>
-          <w:rStyle w:val="CodeChar"/>
-        </w:rPr>
-        <w:t>LOG</w:t>
-      </w:r>
-      <w:r>
-        <w:t xml:space="preserve"> and </w:t>
-      </w:r>
-      <w:r>
-        <w:rPr>
-          <w:rStyle w:val="CodeChar"/>
-        </w:rPr>
-        <w:t>GO</w:t>
-      </w:r>
-      <w:r>
-        <w:t xml:space="preserve"> tasks in the script.</w:t>
-      </w:r>
-    </w:p>
-    <w:p>
-      <w:r>
         <w:lastRenderedPageBreak/>
         <w:t xml:space="preserve">The </w:t>
       </w:r>
       <w:r>
-        <w:t>consoleL</w:t>
+        <w:rPr>
+          <w:rStyle w:val="CodeChar"/>
+        </w:rPr>
+        <w:t>level</w:t>
+      </w:r>
+      <w:r>
+        <w:t xml:space="preserve"> property is the default logging level for any target that doesn’t explicitly specify a logging level.  It can be </w:t>
+      </w:r>
+      <w:r>
+        <w:rPr>
+          <w:rStyle w:val="CodeChar"/>
+        </w:rPr>
+        <w:t>info</w:t>
+      </w:r>
+      <w:r>
+        <w:t xml:space="preserve">, </w:t>
+      </w:r>
+      <w:r>
+        <w:rPr>
+          <w:rStyle w:val="CodeChar"/>
+        </w:rPr>
+        <w:t>warning</w:t>
+      </w:r>
+      <w:r>
+        <w:t xml:space="preserve">, </w:t>
+      </w:r>
+      <w:r>
+        <w:rPr>
+          <w:rStyle w:val="CodeChar"/>
+        </w:rPr>
+        <w:t>error</w:t>
+      </w:r>
+      <w:r>
+        <w:t xml:space="preserve">, or </w:t>
+      </w:r>
+      <w:r>
+        <w:rPr>
+          <w:rStyle w:val="CodeChar"/>
+        </w:rPr>
+        <w:t>message</w:t>
+      </w:r>
+      <w:r>
+        <w:t xml:space="preserve">.  The default of </w:t>
+      </w:r>
+      <w:r>
+        <w:rPr>
+          <w:rStyle w:val="CodeChar"/>
+        </w:rPr>
+        <w:t>info</w:t>
+      </w:r>
+      <w:r>
+        <w:t xml:space="preserve"> logs the maximum amount of information.  To minimize the amount of information logged, select </w:t>
+      </w:r>
+      <w:r>
+        <w:rPr>
+          <w:rStyle w:val="CodeChar"/>
+        </w:rPr>
+        <w:t>message</w:t>
+      </w:r>
+      <w:r>
+        <w:t xml:space="preserve"> level, which only logs messages explicitly written to the log by </w:t>
+      </w:r>
+      <w:r>
+        <w:rPr>
+          <w:rStyle w:val="CodeChar"/>
+        </w:rPr>
+        <w:t>LOG</w:t>
+      </w:r>
+      <w:r>
+        <w:t xml:space="preserve"> and </w:t>
+      </w:r>
+      <w:r>
+        <w:rPr>
+          <w:rStyle w:val="CodeChar"/>
+        </w:rPr>
+        <w:t>GO</w:t>
+      </w:r>
+      <w:r>
+        <w:t xml:space="preserve"> tasks in the script.</w:t>
+      </w:r>
+    </w:p>
+    <w:p>
+      <w:r>
+        <w:t>The consoleL</w:t>
       </w:r>
       <w:r>
         <w:t>evel</w:t>
@@ -1949,28 +1921,809 @@
     <w:p>
       <w:bookmarkStart w:id="2" w:name="_Hlk481787002"/>
       <w:r>
+        <w:t>The fileL</w:t>
+      </w:r>
+      <w:r>
+        <w:t>evel</w:t>
+      </w:r>
+      <w:r>
+        <w:t xml:space="preserve"> property, if specified, sets the logging level for file logging, overriding the default level.</w:t>
+      </w:r>
+    </w:p>
+    <w:bookmarkEnd w:id="2"/>
+    <w:p>
+      <w:r>
         <w:t xml:space="preserve">The </w:t>
       </w:r>
       <w:r>
-        <w:t>file</w:t>
-      </w:r>
-      <w:r>
-        <w:t>L</w:t>
+        <w:rPr>
+          <w:rStyle w:val="CodeChar"/>
+        </w:rPr>
+        <w:t>tableName</w:t>
+      </w:r>
+      <w:r>
+        <w:t xml:space="preserve"> property only has an effect if </w:t>
+      </w:r>
+      <w:r>
+        <w:rPr>
+          <w:rStyle w:val="CodeChar"/>
+        </w:rPr>
+        <w:t>table</w:t>
+      </w:r>
+      <w:r>
+        <w:t xml:space="preserve"> logging is selected.  It specifies the database table to which log messages are written.  The name must be fully qualified to work correctly with an </w:t>
+      </w:r>
+      <w:r>
+        <w:rPr>
+          <w:rStyle w:val="CodeChar"/>
+        </w:rPr>
+        <w:t xml:space="preserve">INSERT INTO </w:t>
+      </w:r>
+      <w:r>
+        <w:rPr>
+          <w:rStyle w:val="CodeChar"/>
+          <w:i/>
+        </w:rPr>
+        <w:t>databaseLogTableName</w:t>
+      </w:r>
+      <w:r>
+        <w:t xml:space="preserve"> SQL statement.  The table may have arbitrary column names but it must have exactly five columns with the following types in order: VARCHAR, VARCHAR, DATETIME / TIMESTAMP or </w:t>
+      </w:r>
+      <w:r>
+        <w:t>compatible type</w:t>
+      </w:r>
+      <w:r>
+        <w:t>, TINYINT</w:t>
+      </w:r>
+      <w:r>
+        <w:t xml:space="preserve"> / INT or compatible type</w:t>
+      </w:r>
+      <w:r>
+        <w:t>, and VARCHAR.</w:t>
+      </w:r>
+      <w:r>
+        <w:t xml:space="preserve">  See Log Contents below for considerations when choosing the maximum length of the VARCHAR columns.</w:t>
+      </w:r>
+    </w:p>
+    <w:p>
+      <w:r>
+        <w:t>The tableL</w:t>
       </w:r>
       <w:r>
         <w:t>evel</w:t>
       </w:r>
       <w:r>
-        <w:t xml:space="preserve"> property, if specified, sets the logging level for </w:t>
-      </w:r>
-      <w:r>
-        <w:t>file logging</w:t>
-      </w:r>
-      <w:r>
-        <w:t>, overriding the default level.</w:t>
-      </w:r>
-    </w:p>
-    <w:bookmarkEnd w:id="2"/>
+        <w:t xml:space="preserve"> property, if specified, sets the logging level for table logging, overriding the default level.</w:t>
+      </w:r>
+    </w:p>
+    <w:p>
+      <w:pPr>
+        <w:pStyle w:val="Heading3"/>
+      </w:pPr>
+      <w:r>
+        <w:t>Log Contents</w:t>
+      </w:r>
+    </w:p>
+    <w:p>
+      <w:r>
+        <w:t>Log information is written in five columns.  When written to file, it conforms to the CSV file specification, which means it can be viewed in MS Excel for example.</w:t>
+      </w:r>
+    </w:p>
+    <w:p>
+      <w:r>
+        <w:t xml:space="preserve">The first column hold process ID, which is generally the </w:t>
+      </w:r>
+      <w:r>
+        <w:rPr>
+          <w:rStyle w:val="CodeChar"/>
+          <w:i/>
+        </w:rPr>
+        <w:t xml:space="preserve">scriptName </w:t>
+      </w:r>
+      <w:r>
+        <w:t xml:space="preserve">passed on the </w:t>
+      </w:r>
+      <w:r>
+        <w:rPr>
+          <w:rStyle w:val="CodeChar"/>
+        </w:rPr>
+        <w:t>rundbp</w:t>
+      </w:r>
+      <w:r>
+        <w:t xml:space="preserve"> command line.  The process ID will be appended with any nested process IDs if the script invokes other scripts.  It will also be appended by a qualifier if nested scripts are invoked asynchronously.</w:t>
+      </w:r>
+    </w:p>
+    <w:p>
+      <w:r>
+        <w:lastRenderedPageBreak/>
+        <w:t xml:space="preserve">The second column will hold task ID, which is generally the </w:t>
+      </w:r>
+      <w:r>
+        <w:rPr>
+          <w:rStyle w:val="CodeChar"/>
+          <w:i/>
+        </w:rPr>
+        <w:t>taskname</w:t>
+      </w:r>
+      <w:r>
+        <w:t xml:space="preserve"> on a script </w:t>
+      </w:r>
+      <w:r>
+        <w:rPr>
+          <w:rStyle w:val="CodeChar"/>
+        </w:rPr>
+        <w:t>TASK</w:t>
+      </w:r>
+      <w:r>
+        <w:t>.  The task ID will be appended with any nested task IDs if the task encloses nested tasks.</w:t>
+      </w:r>
+    </w:p>
+    <w:p>
+      <w:r>
+        <w:t>The third column is the date and time stamp when the log information was written</w:t>
+      </w:r>
+    </w:p>
+    <w:p>
+      <w:r>
+        <w:t xml:space="preserve">The fourth column is the level of the log information as an integer 0 to 3 for levels </w:t>
+      </w:r>
+      <w:r>
+        <w:rPr>
+          <w:rStyle w:val="CodeChar"/>
+        </w:rPr>
+        <w:t>info</w:t>
+      </w:r>
+      <w:r>
+        <w:t xml:space="preserve"> through </w:t>
+      </w:r>
+      <w:r>
+        <w:rPr>
+          <w:rStyle w:val="CodeChar"/>
+        </w:rPr>
+        <w:t>message</w:t>
+      </w:r>
+      <w:r>
+        <w:t>.</w:t>
+      </w:r>
+    </w:p>
+    <w:p>
+      <w:r>
+        <w:t>The last column holds the actual log message.  It is recommended you declare this column at least VARCHAR(255) if logging to database table.</w:t>
+      </w:r>
+    </w:p>
+    <w:p/>
+    <w:p>
+      <w:pPr>
+        <w:pStyle w:val="Heading2"/>
+      </w:pPr>
+      <w:r>
+        <w:t>RunDbp.jdbc.properties</w:t>
+      </w:r>
+    </w:p>
+    <w:p>
+      <w:r>
+        <w:t>This file configures the JDBC connection to your database.  Required Contents are as follows:</w:t>
+      </w:r>
+    </w:p>
+    <w:p>
+      <w:pPr>
+        <w:pStyle w:val="Code"/>
+      </w:pPr>
+      <w:r>
+        <w:t>driver=</w:t>
+      </w:r>
+      <w:r>
+        <w:rPr>
+          <w:i/>
+        </w:rPr>
+        <w:t>driverJavaClass</w:t>
+      </w:r>
+    </w:p>
+    <w:p>
+      <w:pPr>
+        <w:pStyle w:val="Code"/>
+      </w:pPr>
+      <w:r>
+        <w:t>url=</w:t>
+      </w:r>
+      <w:r>
+        <w:rPr>
+          <w:i/>
+        </w:rPr>
+        <w:t>databaseConnect</w:t>
+      </w:r>
+      <w:r>
+        <w:rPr>
+          <w:i/>
+        </w:rPr>
+        <w:t>ion</w:t>
+      </w:r>
+      <w:r>
+        <w:rPr>
+          <w:i/>
+        </w:rPr>
+        <w:t>URL</w:t>
+      </w:r>
+    </w:p>
+    <w:p/>
+    <w:p>
+      <w:r>
+        <w:t>See the documentation for your database to determine the values to use for these properties.  All other properties in the file are passed through to the driver itself.  Again, see the document for your database to determine what other properties are required</w:t>
+      </w:r>
+      <w:r>
+        <w:t xml:space="preserve"> by the driver</w:t>
+      </w:r>
+      <w:r>
+        <w:t>.  Typically, at least the following are required:</w:t>
+      </w:r>
+    </w:p>
+    <w:p>
+      <w:pPr>
+        <w:pStyle w:val="Code"/>
+      </w:pPr>
+      <w:r>
+        <w:t>user=</w:t>
+      </w:r>
+      <w:r>
+        <w:rPr>
+          <w:i/>
+        </w:rPr>
+        <w:t>userName</w:t>
+      </w:r>
+    </w:p>
+    <w:p>
+      <w:pPr>
+        <w:pStyle w:val="Code"/>
+      </w:pPr>
+      <w:r>
+        <w:t>password=</w:t>
+      </w:r>
+      <w:r>
+        <w:rPr>
+          <w:i/>
+        </w:rPr>
+        <w:t>userPassword</w:t>
+      </w:r>
+    </w:p>
+    <w:p/>
+    <w:p>
+      <w:r>
+        <w:t xml:space="preserve">For MySQL, you must </w:t>
+      </w:r>
+      <w:r>
+        <w:t>set</w:t>
+      </w:r>
+      <w:r>
+        <w:t xml:space="preserve"> the </w:t>
+      </w:r>
+      <w:r>
+        <w:rPr>
+          <w:rStyle w:val="CodeChar"/>
+        </w:rPr>
+        <w:t>allowMultiQueries</w:t>
+      </w:r>
+      <w:r>
+        <w:t xml:space="preserve"> property </w:t>
+      </w:r>
+      <w:r>
+        <w:rPr>
+          <w:rStyle w:val="CodeChar"/>
+        </w:rPr>
+        <w:t>true</w:t>
+      </w:r>
+      <w:r>
+        <w:t xml:space="preserve"> in order to execute </w:t>
+      </w:r>
+      <w:r>
+        <w:t>SQL</w:t>
+      </w:r>
+      <w:r>
+        <w:t xml:space="preserve"> </w:t>
+      </w:r>
+      <w:r>
+        <w:t xml:space="preserve">that includes multiple statements separated by semicolons.  Suggested </w:t>
+      </w:r>
+      <w:r>
+        <w:t>properties</w:t>
+      </w:r>
+      <w:r>
+        <w:t xml:space="preserve"> to connect to a MySQL database running on your local machine are as follows:</w:t>
+      </w:r>
+    </w:p>
+    <w:p>
+      <w:pPr>
+        <w:pStyle w:val="Code"/>
+      </w:pPr>
+      <w:r>
+        <w:t>driver=com.mysql.jdbc.Driver</w:t>
+      </w:r>
+    </w:p>
+    <w:p>
+      <w:pPr>
+        <w:pStyle w:val="Code"/>
+      </w:pPr>
+      <w:r>
+        <w:t>url=jdbc:mysql://localhost/</w:t>
+      </w:r>
+      <w:r>
+        <w:rPr>
+          <w:i/>
+        </w:rPr>
+        <w:t>yourDatabaseName</w:t>
+      </w:r>
+    </w:p>
+    <w:p>
+      <w:pPr>
+        <w:pStyle w:val="Code"/>
+      </w:pPr>
+      <w:r>
+        <w:t>allowMultiQueries=true</w:t>
+      </w:r>
+    </w:p>
+    <w:p>
+      <w:pPr>
+        <w:pStyle w:val="Code"/>
+      </w:pPr>
+      <w:r>
+        <w:t>user=</w:t>
+      </w:r>
+      <w:r>
+        <w:rPr>
+          <w:i/>
+        </w:rPr>
+        <w:t>yourUser</w:t>
+      </w:r>
+    </w:p>
+    <w:p>
+      <w:pPr>
+        <w:pStyle w:val="Code"/>
+      </w:pPr>
+      <w:r>
+        <w:t>password=</w:t>
+      </w:r>
+      <w:r>
+        <w:rPr>
+          <w:i/>
+        </w:rPr>
+        <w:t>yourPassword</w:t>
+      </w:r>
+    </w:p>
+    <w:p/>
+    <w:p>
+      <w:r>
+        <w:t>For MS SQL Server without integrated security, suggested properties are as follows:</w:t>
+      </w:r>
+    </w:p>
+    <w:p>
+      <w:pPr>
+        <w:pStyle w:val="Code"/>
+      </w:pPr>
+      <w:r>
+        <w:t>driver=com.microsoft.sqlserver.jdbc.SQLServerDriver</w:t>
+      </w:r>
+    </w:p>
+    <w:p>
+      <w:pPr>
+        <w:pStyle w:val="Code"/>
+      </w:pPr>
+      <w:r>
+        <w:t>url=jdbc:sqlserver://</w:t>
+      </w:r>
+      <w:r>
+        <w:rPr>
+          <w:i/>
+        </w:rPr>
+        <w:t>ipAddressOrServerName</w:t>
+      </w:r>
+    </w:p>
+    <w:p>
+      <w:pPr>
+        <w:pStyle w:val="Code"/>
+      </w:pPr>
+      <w:r>
+        <w:t>user=</w:t>
+      </w:r>
+      <w:r>
+        <w:rPr>
+          <w:i/>
+        </w:rPr>
+        <w:t>yourUser</w:t>
+      </w:r>
+    </w:p>
+    <w:p>
+      <w:pPr>
+        <w:pStyle w:val="Code"/>
+      </w:pPr>
+      <w:r>
+        <w:t>password=</w:t>
+      </w:r>
+      <w:r>
+        <w:rPr>
+          <w:i/>
+        </w:rPr>
+        <w:t>yourPassword</w:t>
+      </w:r>
+    </w:p>
+    <w:p/>
+    <w:p>
+      <w:r>
+        <w:t xml:space="preserve">For MS SQL Server using integrated security you must set the </w:t>
+      </w:r>
+      <w:r>
+        <w:rPr>
+          <w:rStyle w:val="CodeChar"/>
+        </w:rPr>
+        <w:t>integratedSecurity</w:t>
+      </w:r>
+      <w:r>
+        <w:t xml:space="preserve"> property </w:t>
+      </w:r>
+      <w:r>
+        <w:rPr>
+          <w:rStyle w:val="CodeChar"/>
+        </w:rPr>
+        <w:t>true</w:t>
+      </w:r>
+      <w:r>
+        <w:t>.  Suggested properties to connect to an MS SQL Server database using integrated security are as follows:</w:t>
+      </w:r>
+    </w:p>
+    <w:p>
+      <w:pPr>
+        <w:pStyle w:val="Code"/>
+      </w:pPr>
+      <w:r>
+        <w:lastRenderedPageBreak/>
+        <w:t>driver=com.microsoft.sqlserver.jdbc.SQLServerDriver</w:t>
+      </w:r>
+    </w:p>
+    <w:p>
+      <w:pPr>
+        <w:pStyle w:val="Code"/>
+      </w:pPr>
+      <w:r>
+        <w:t>url=jdbc:sqlserver://</w:t>
+      </w:r>
+      <w:r>
+        <w:rPr>
+          <w:i/>
+        </w:rPr>
+        <w:t>ipAddressOrServerName</w:t>
+      </w:r>
+    </w:p>
+    <w:p>
+      <w:pPr>
+        <w:pStyle w:val="Code"/>
+      </w:pPr>
+      <w:r>
+        <w:t>integratedSecurity=true</w:t>
+      </w:r>
+    </w:p>
+    <w:p>
+      <w:pPr>
+        <w:pStyle w:val="Heading2"/>
+      </w:pPr>
+      <w:r>
+        <w:t>RunDbp.</w:t>
+      </w:r>
+      <w:r>
+        <w:t>mail</w:t>
+      </w:r>
+      <w:r>
+        <w:t>.properties</w:t>
+      </w:r>
+    </w:p>
+    <w:p>
+      <w:r>
+        <w:t xml:space="preserve">This file configures the connection to your email server.  </w:t>
+      </w:r>
+      <w:r>
+        <w:t xml:space="preserve">Email is managed using the Java Mail API implemented in the </w:t>
+      </w:r>
+      <w:r>
+        <w:rPr>
+          <w:rStyle w:val="CodeChar"/>
+        </w:rPr>
+        <w:t>javax.mail</w:t>
+      </w:r>
+      <w:r>
+        <w:t xml:space="preserve"> package.  The connection is established u</w:t>
+      </w:r>
+      <w:r>
+        <w:t>sing a password authenticator.</w:t>
+      </w:r>
+    </w:p>
+    <w:p>
+      <w:r>
+        <w:t>If your process does not use email, this properties file is not read and can be omitted.  Otherwise, r</w:t>
+      </w:r>
+      <w:r>
+        <w:t xml:space="preserve">equired </w:t>
+      </w:r>
+      <w:r>
+        <w:t xml:space="preserve">properties </w:t>
+      </w:r>
+      <w:r>
+        <w:t>as follows:</w:t>
+      </w:r>
+    </w:p>
+    <w:p>
+      <w:pPr>
+        <w:pStyle w:val="Code"/>
+      </w:pPr>
+      <w:r>
+        <w:t>user=</w:t>
+      </w:r>
+      <w:r>
+        <w:rPr>
+          <w:i/>
+        </w:rPr>
+        <w:t>your</w:t>
+      </w:r>
+      <w:r>
+        <w:rPr>
+          <w:i/>
+        </w:rPr>
+        <w:t>M</w:t>
+      </w:r>
+      <w:r>
+        <w:rPr>
+          <w:i/>
+        </w:rPr>
+        <w:t>ail</w:t>
+      </w:r>
+      <w:r>
+        <w:rPr>
+          <w:i/>
+        </w:rPr>
+        <w:t>User</w:t>
+      </w:r>
+    </w:p>
+    <w:p>
+      <w:pPr>
+        <w:pStyle w:val="Code"/>
+      </w:pPr>
+      <w:r>
+        <w:t>password=</w:t>
+      </w:r>
+      <w:r>
+        <w:rPr>
+          <w:i/>
+        </w:rPr>
+        <w:t>your</w:t>
+      </w:r>
+      <w:r>
+        <w:rPr>
+          <w:i/>
+        </w:rPr>
+        <w:t>M</w:t>
+      </w:r>
+      <w:r>
+        <w:rPr>
+          <w:i/>
+        </w:rPr>
+        <w:t>ailPassword</w:t>
+      </w:r>
+    </w:p>
+    <w:p/>
+    <w:p>
+      <w:r>
+        <w:t xml:space="preserve">All other properties in the file are passed through to the </w:t>
+      </w:r>
+      <w:r>
+        <w:rPr>
+          <w:rStyle w:val="CodeChar"/>
+        </w:rPr>
+        <w:t>javax.mail.Session.getInstance(</w:t>
+      </w:r>
+      <w:r>
+        <w:rPr>
+          <w:rStyle w:val="CodeChar"/>
+        </w:rPr>
+        <w:t xml:space="preserve"> </w:t>
+      </w:r>
+      <w:r>
+        <w:rPr>
+          <w:rStyle w:val="CodeChar"/>
+        </w:rPr>
+        <w:t>Prop</w:t>
+      </w:r>
+      <w:r>
+        <w:rPr>
+          <w:rStyle w:val="CodeChar"/>
+        </w:rPr>
+        <w:t xml:space="preserve">erties, </w:t>
+      </w:r>
+      <w:r>
+        <w:rPr>
+          <w:rStyle w:val="CodeChar"/>
+        </w:rPr>
+        <w:t>Authenticator</w:t>
+      </w:r>
+      <w:r>
+        <w:rPr>
+          <w:rStyle w:val="CodeChar"/>
+        </w:rPr>
+        <w:t>)</w:t>
+      </w:r>
+      <w:r>
+        <w:t xml:space="preserve"> function using a password authenticator.  See that function and documentation for your email server to determine what other properties are required.</w:t>
+      </w:r>
+    </w:p>
+    <w:p>
+      <w:r>
+        <w:t>To use the mail server for your gmail account</w:t>
+      </w:r>
+      <w:r>
+        <w:t>, suggested properties are as follows</w:t>
+      </w:r>
+      <w:r>
+        <w:t>:</w:t>
+      </w:r>
+    </w:p>
+    <w:p>
+      <w:pPr>
+        <w:pStyle w:val="Code"/>
+      </w:pPr>
+      <w:r>
+        <w:t>user=</w:t>
+      </w:r>
+      <w:r>
+        <w:rPr>
+          <w:i/>
+        </w:rPr>
+        <w:t>yourGmailAddress</w:t>
+      </w:r>
+    </w:p>
+    <w:p>
+      <w:pPr>
+        <w:pStyle w:val="Code"/>
+      </w:pPr>
+      <w:r>
+        <w:t>password=</w:t>
+      </w:r>
+      <w:r>
+        <w:rPr>
+          <w:i/>
+        </w:rPr>
+        <w:t>yourGmailPassword</w:t>
+      </w:r>
+    </w:p>
+    <w:p>
+      <w:pPr>
+        <w:pStyle w:val="Code"/>
+      </w:pPr>
+      <w:r>
+        <w:t>mail.smtp.starttls.enable=true</w:t>
+      </w:r>
+    </w:p>
+    <w:p>
+      <w:pPr>
+        <w:pStyle w:val="Code"/>
+      </w:pPr>
+      <w:r>
+        <w:t>mail.smtp.auth=true</w:t>
+      </w:r>
+    </w:p>
+    <w:p>
+      <w:pPr>
+        <w:pStyle w:val="Code"/>
+      </w:pPr>
+      <w:r>
+        <w:t>mail.smtp.host=smtp.gmail.com</w:t>
+      </w:r>
+    </w:p>
+    <w:p>
+      <w:pPr>
+        <w:pStyle w:val="Code"/>
+      </w:pPr>
+      <w:r>
+        <w:t>mail.smtp.port=587</w:t>
+      </w:r>
+    </w:p>
+    <w:p/>
+    <w:p>
+      <w:pPr>
+        <w:pStyle w:val="Heading2"/>
+      </w:pPr>
+      <w:r>
+        <w:t>RunDbp.</w:t>
+      </w:r>
+      <w:r>
+        <w:t>ftp</w:t>
+      </w:r>
+      <w:r>
+        <w:t>.properties</w:t>
+      </w:r>
+    </w:p>
+    <w:p>
+      <w:r>
+        <w:t>This file configures the connection to your FTP server.</w:t>
+      </w:r>
+      <w:r>
+        <w:t xml:space="preserve">  FTP is managed using the Apache Commons VFS2 API implemented in the </w:t>
+      </w:r>
+      <w:r>
+        <w:rPr>
+          <w:rStyle w:val="CodeChar"/>
+        </w:rPr>
+        <w:t>org.apache.commons.vfs2</w:t>
+      </w:r>
+      <w:r>
+        <w:t xml:space="preserve"> package.</w:t>
+      </w:r>
+    </w:p>
+    <w:p>
+      <w:r>
+        <w:t xml:space="preserve">If your process does not use FTP, this file is not read and can be omitted.  Otherwise, </w:t>
+      </w:r>
+      <w:r>
+        <w:t xml:space="preserve">required </w:t>
+      </w:r>
+      <w:r>
+        <w:t>properties are as follows:</w:t>
+      </w:r>
+    </w:p>
+    <w:p>
+      <w:pPr>
+        <w:pStyle w:val="Code"/>
+      </w:pPr>
+      <w:r>
+        <w:t>protocol=</w:t>
+      </w:r>
+      <w:r>
+        <w:rPr>
+          <w:i/>
+        </w:rPr>
+        <w:t>protocolName</w:t>
+      </w:r>
+    </w:p>
+    <w:p>
+      <w:pPr>
+        <w:pStyle w:val="Code"/>
+      </w:pPr>
+      <w:r>
+        <w:t>hostname=</w:t>
+      </w:r>
+      <w:r>
+        <w:rPr>
+          <w:i/>
+        </w:rPr>
+        <w:t>hostName</w:t>
+      </w:r>
+    </w:p>
+    <w:p>
+      <w:pPr>
+        <w:pStyle w:val="Code"/>
+      </w:pPr>
+      <w:r>
+        <w:t>user=</w:t>
+      </w:r>
+      <w:r>
+        <w:rPr>
+          <w:i/>
+        </w:rPr>
+        <w:t>userName</w:t>
+      </w:r>
+    </w:p>
+    <w:p>
+      <w:pPr>
+        <w:pStyle w:val="Code"/>
+      </w:pPr>
+      <w:r>
+        <w:t>password</w:t>
+      </w:r>
+      <w:r>
+        <w:t>=</w:t>
+      </w:r>
+      <w:r>
+        <w:rPr>
+          <w:i/>
+        </w:rPr>
+        <w:t>userPassword</w:t>
+      </w:r>
+    </w:p>
+    <w:p/>
     <w:p>
       <w:r>
         <w:t xml:space="preserve">The </w:t>
@@ -1978,925 +2731,143 @@
       <w:r>
         <w:rPr>
           <w:rStyle w:val="CodeChar"/>
-        </w:rPr>
-        <w:t>tableName</w:t>
-      </w:r>
-      <w:r>
-        <w:t xml:space="preserve"> property only has an effect if </w:t>
-      </w:r>
-      <w:r>
-        <w:rPr>
-          <w:rStyle w:val="CodeChar"/>
-        </w:rPr>
-        <w:t>table</w:t>
-      </w:r>
-      <w:r>
-        <w:t xml:space="preserve"> logging is selected.  It specifies the database table to which log messages are written.  The name must be fully qualified to work correctly with an </w:t>
-      </w:r>
-      <w:r>
-        <w:rPr>
-          <w:rStyle w:val="CodeChar"/>
-        </w:rPr>
-        <w:t xml:space="preserve">INSERT INTO </w:t>
-      </w:r>
-      <w:r>
-        <w:rPr>
-          <w:rStyle w:val="CodeChar"/>
-          <w:i/>
-        </w:rPr>
-        <w:t>databaseLogTableName</w:t>
-      </w:r>
-      <w:r>
-        <w:t xml:space="preserve"> SQL statement.  The table may have arbitrary column names but it must have exactly five columns with the following types in order: VARCHAR, VARCHAR, DATETIME / TIMESTAMP or </w:t>
-      </w:r>
-      <w:r>
-        <w:t>compatible type</w:t>
-      </w:r>
-      <w:r>
-        <w:t>, TINYINT</w:t>
-      </w:r>
-      <w:r>
-        <w:t xml:space="preserve"> / INT or compatible type</w:t>
-      </w:r>
-      <w:r>
-        <w:t>, and VARCHAR.</w:t>
-      </w:r>
-      <w:r>
-        <w:t xml:space="preserve">  See Log Contents below for considerations when choosing the maximum length of the VARCHAR columns.</w:t>
-      </w:r>
-    </w:p>
-    <w:p>
-      <w:r>
-        <w:t xml:space="preserve">The </w:t>
-      </w:r>
-      <w:r>
-        <w:t>tableL</w:t>
-      </w:r>
-      <w:r>
-        <w:t>evel</w:t>
-      </w:r>
-      <w:r>
-        <w:t xml:space="preserve"> property, if specified, sets the logging level for </w:t>
-      </w:r>
-      <w:r>
-        <w:t xml:space="preserve">table </w:t>
-      </w:r>
-      <w:r>
-        <w:t>logging, overriding the default level.</w:t>
-      </w:r>
-    </w:p>
-    <w:p>
-      <w:pPr>
-        <w:pStyle w:val="Heading3"/>
-      </w:pPr>
-      <w:r>
-        <w:t>Log Contents</w:t>
-      </w:r>
-    </w:p>
-    <w:p>
-      <w:r>
-        <w:t>Log information is written in five columns.  When written to file, it conforms to the CSV file specification, which means it can be viewed in MS Excel for example.</w:t>
-      </w:r>
-    </w:p>
-    <w:p>
-      <w:r>
-        <w:t xml:space="preserve">The first column hold process ID, which is generally the </w:t>
-      </w:r>
-      <w:r>
-        <w:rPr>
-          <w:rStyle w:val="CodeChar"/>
-          <w:i/>
-        </w:rPr>
-        <w:t xml:space="preserve">scriptName </w:t>
-      </w:r>
-      <w:r>
-        <w:t xml:space="preserve">passed on the </w:t>
-      </w:r>
-      <w:r>
-        <w:rPr>
-          <w:rStyle w:val="CodeChar"/>
-        </w:rPr>
-        <w:t>rundbp</w:t>
-      </w:r>
-      <w:r>
-        <w:t xml:space="preserve"> command line.  The process ID will be appended with any nested process IDs if the script invokes other scripts.  It will also be appended by a qualifier if nested scripts are invoked asynchronously.</w:t>
-      </w:r>
-    </w:p>
-    <w:p>
-      <w:r>
-        <w:t xml:space="preserve">The second column will hold task ID, which is generally the </w:t>
-      </w:r>
-      <w:r>
-        <w:rPr>
-          <w:rStyle w:val="CodeChar"/>
-          <w:i/>
-        </w:rPr>
-        <w:t>taskname</w:t>
-      </w:r>
-      <w:r>
-        <w:t xml:space="preserve"> on a script </w:t>
-      </w:r>
-      <w:r>
-        <w:rPr>
-          <w:rStyle w:val="CodeChar"/>
-        </w:rPr>
-        <w:t>TASK</w:t>
-      </w:r>
-      <w:r>
-        <w:t>.  The task ID will be appended with any nested task IDs if the task encloses nested tasks.</w:t>
-      </w:r>
-    </w:p>
-    <w:p>
-      <w:r>
-        <w:t>The third column is the date and time stamp when the log information was written</w:t>
-      </w:r>
-    </w:p>
+          <w:i/>
+        </w:rPr>
+        <w:t>protocolName</w:t>
+      </w:r>
+      <w:r>
+        <w:t xml:space="preserve"> can be </w:t>
+      </w:r>
+      <w:r>
+        <w:rPr>
+          <w:rStyle w:val="CodeChar"/>
+        </w:rPr>
+        <w:t>ftp</w:t>
+      </w:r>
+      <w:r>
+        <w:t xml:space="preserve">, </w:t>
+      </w:r>
+      <w:r>
+        <w:rPr>
+          <w:rStyle w:val="CodeChar"/>
+        </w:rPr>
+        <w:t>ftps</w:t>
+      </w:r>
+      <w:r>
+        <w:t xml:space="preserve">, or </w:t>
+      </w:r>
+      <w:r>
+        <w:rPr>
+          <w:rStyle w:val="CodeChar"/>
+        </w:rPr>
+        <w:t>sftp</w:t>
+      </w:r>
+      <w:r>
+        <w:t>.  Optional properties are as follows:</w:t>
+      </w:r>
+    </w:p>
+    <w:p>
+      <w:pPr>
+        <w:pStyle w:val="Code"/>
+      </w:pPr>
+      <w:r>
+        <w:t>strictHostKeyChecking=</w:t>
+      </w:r>
+      <w:r>
+        <w:rPr>
+          <w:i/>
+        </w:rPr>
+        <w:t>keyCheckingYesNo</w:t>
+      </w:r>
+    </w:p>
+    <w:p>
+      <w:pPr>
+        <w:pStyle w:val="Code"/>
+      </w:pPr>
+      <w:r>
+        <w:t>timeout=</w:t>
+      </w:r>
+      <w:r>
+        <w:rPr>
+          <w:i/>
+        </w:rPr>
+        <w:t>timeoutMilliseconds</w:t>
+      </w:r>
+    </w:p>
+    <w:p>
+      <w:pPr>
+        <w:pStyle w:val="Code"/>
+      </w:pPr>
+      <w:r>
+        <w:t>mode=</w:t>
+      </w:r>
+      <w:r>
+        <w:rPr>
+          <w:i/>
+        </w:rPr>
+        <w:t>passiveModeYesNo</w:t>
+      </w:r>
+    </w:p>
+    <w:p>
+      <w:pPr>
+        <w:pStyle w:val="Code"/>
+      </w:pPr>
+      <w:r>
+        <w:t>dataTimeout=</w:t>
+      </w:r>
+      <w:r>
+        <w:rPr>
+          <w:i/>
+        </w:rPr>
+        <w:t>dataTimeoutMilliseconds</w:t>
+      </w:r>
+    </w:p>
+    <w:p>
+      <w:pPr>
+        <w:pStyle w:val="Code"/>
+      </w:pPr>
+      <w:r>
+        <w:t>socketTimeout=</w:t>
+      </w:r>
+      <w:r>
+        <w:rPr>
+          <w:i/>
+        </w:rPr>
+        <w:t>socketTimeoutMilliseconds</w:t>
+      </w:r>
+    </w:p>
+    <w:p/>
     <w:p>
       <w:r>
         <w:lastRenderedPageBreak/>
-        <w:t xml:space="preserve">The fourth column is the level of the log information as an integer 0 to 3 for levels </w:t>
-      </w:r>
-      <w:r>
-        <w:rPr>
-          <w:rStyle w:val="CodeChar"/>
-        </w:rPr>
-        <w:t>info</w:t>
-      </w:r>
-      <w:r>
-        <w:t xml:space="preserve"> through </w:t>
-      </w:r>
-      <w:r>
-        <w:rPr>
-          <w:rStyle w:val="CodeChar"/>
-        </w:rPr>
-        <w:t>message</w:t>
-      </w:r>
-      <w:r>
-        <w:t>.</w:t>
-      </w:r>
-    </w:p>
-    <w:p>
-      <w:r>
-        <w:t>The last column holds the actual log message.  It is recommended you declare this column at least VARCHAR(255) if logging to database table.</w:t>
-      </w:r>
-    </w:p>
-    <w:p/>
-    <w:p>
-      <w:pPr>
-        <w:pStyle w:val="Heading2"/>
-      </w:pPr>
-      <w:r>
-        <w:t>RunDbp.jdbc.properties</w:t>
-      </w:r>
-    </w:p>
-    <w:p>
-      <w:r>
-        <w:t>This file configures the JDBC connection to your database.  Required Contents are as follows:</w:t>
-      </w:r>
-    </w:p>
-    <w:p>
-      <w:pPr>
-        <w:pStyle w:val="Code"/>
-      </w:pPr>
-      <w:r>
-        <w:t>driver=</w:t>
-      </w:r>
-      <w:r>
-        <w:rPr>
-          <w:i/>
-        </w:rPr>
-        <w:t>driverJavaClass</w:t>
-      </w:r>
-    </w:p>
-    <w:p>
-      <w:pPr>
-        <w:pStyle w:val="Code"/>
-      </w:pPr>
-      <w:r>
-        <w:t>url=</w:t>
-      </w:r>
-      <w:r>
-        <w:rPr>
-          <w:i/>
-        </w:rPr>
-        <w:t>databaseConnect</w:t>
-      </w:r>
-      <w:r>
-        <w:rPr>
-          <w:i/>
-        </w:rPr>
-        <w:t>ion</w:t>
-      </w:r>
-      <w:r>
-        <w:rPr>
-          <w:i/>
-        </w:rPr>
-        <w:t>URL</w:t>
-      </w:r>
-    </w:p>
-    <w:p/>
-    <w:p>
-      <w:r>
-        <w:t>See the documentation for your database to determine the values to use for these properties.  All other properties in the file are passed through to the driver itself.  Again, see the document for your database to determine what other properties are required</w:t>
-      </w:r>
-      <w:r>
-        <w:t xml:space="preserve"> by the driver</w:t>
-      </w:r>
-      <w:r>
-        <w:t>.  Typically, at least the following are required:</w:t>
-      </w:r>
-    </w:p>
-    <w:p>
-      <w:pPr>
-        <w:pStyle w:val="Code"/>
-      </w:pPr>
-      <w:r>
-        <w:t>user=</w:t>
-      </w:r>
-      <w:r>
-        <w:rPr>
-          <w:i/>
-        </w:rPr>
-        <w:t>userName</w:t>
-      </w:r>
-    </w:p>
-    <w:p>
-      <w:pPr>
-        <w:pStyle w:val="Code"/>
-      </w:pPr>
-      <w:r>
-        <w:t>password=</w:t>
-      </w:r>
-      <w:r>
-        <w:rPr>
-          <w:i/>
-        </w:rPr>
-        <w:t>userPassword</w:t>
-      </w:r>
-    </w:p>
-    <w:p/>
-    <w:p>
-      <w:r>
-        <w:t xml:space="preserve">For MySQL, you must </w:t>
-      </w:r>
-      <w:r>
-        <w:t>set</w:t>
-      </w:r>
-      <w:r>
-        <w:t xml:space="preserve"> the </w:t>
-      </w:r>
-      <w:r>
-        <w:rPr>
-          <w:rStyle w:val="CodeChar"/>
-        </w:rPr>
-        <w:t>allowMultiQueries</w:t>
-      </w:r>
-      <w:r>
-        <w:t xml:space="preserve"> property </w:t>
-      </w:r>
-      <w:r>
-        <w:rPr>
-          <w:rStyle w:val="CodeChar"/>
-        </w:rPr>
-        <w:t>true</w:t>
-      </w:r>
-      <w:r>
-        <w:t xml:space="preserve"> in order to execute </w:t>
-      </w:r>
-      <w:r>
-        <w:t>SQL</w:t>
-      </w:r>
-      <w:r>
-        <w:t xml:space="preserve"> </w:t>
-      </w:r>
-      <w:r>
-        <w:t xml:space="preserve">that includes multiple statements separated by semicolons.  Suggested </w:t>
-      </w:r>
-      <w:r>
-        <w:t>properties</w:t>
-      </w:r>
-      <w:r>
-        <w:t xml:space="preserve"> to connect to a MySQL database running on your local machine are as follows:</w:t>
-      </w:r>
-    </w:p>
-    <w:p>
-      <w:pPr>
-        <w:pStyle w:val="Code"/>
-      </w:pPr>
-      <w:r>
-        <w:t>driver=com.mysql.jdbc.Driver</w:t>
-      </w:r>
-    </w:p>
-    <w:p>
-      <w:pPr>
-        <w:pStyle w:val="Code"/>
-      </w:pPr>
-      <w:r>
-        <w:t>url=jdbc:mysql://localhost/</w:t>
-      </w:r>
-      <w:r>
-        <w:rPr>
-          <w:i/>
-        </w:rPr>
-        <w:t>yourDatabaseName</w:t>
-      </w:r>
-    </w:p>
-    <w:p>
-      <w:pPr>
-        <w:pStyle w:val="Code"/>
-      </w:pPr>
-      <w:r>
-        <w:t>allowMultiQueries=true</w:t>
-      </w:r>
-    </w:p>
-    <w:p>
-      <w:pPr>
-        <w:pStyle w:val="Code"/>
-      </w:pPr>
-      <w:r>
-        <w:t>user=</w:t>
-      </w:r>
-      <w:r>
-        <w:rPr>
-          <w:i/>
-        </w:rPr>
-        <w:t>yourUser</w:t>
-      </w:r>
-    </w:p>
-    <w:p>
-      <w:pPr>
-        <w:pStyle w:val="Code"/>
-      </w:pPr>
-      <w:r>
-        <w:t>password=</w:t>
-      </w:r>
-      <w:r>
-        <w:rPr>
-          <w:i/>
-        </w:rPr>
-        <w:t>yourPassword</w:t>
-      </w:r>
-    </w:p>
-    <w:p/>
-    <w:p>
-      <w:r>
-        <w:t>For MS SQL Server without integrated security, suggested properties are as follows:</w:t>
-      </w:r>
-    </w:p>
-    <w:p>
-      <w:pPr>
-        <w:pStyle w:val="Code"/>
-      </w:pPr>
-      <w:r>
-        <w:t>driver=com.microsoft.sqlserver.jdbc.SQLServerDriver</w:t>
-      </w:r>
-    </w:p>
-    <w:p>
-      <w:pPr>
-        <w:pStyle w:val="Code"/>
-      </w:pPr>
-      <w:r>
-        <w:t>url=jdbc:sqlserver://</w:t>
-      </w:r>
-      <w:r>
-        <w:rPr>
-          <w:i/>
-        </w:rPr>
-        <w:t>ipAddressOrServerName</w:t>
-      </w:r>
-    </w:p>
-    <w:p>
-      <w:pPr>
-        <w:pStyle w:val="Code"/>
-      </w:pPr>
-      <w:r>
-        <w:t>user=</w:t>
-      </w:r>
-      <w:r>
-        <w:rPr>
-          <w:i/>
-        </w:rPr>
-        <w:t>yourUser</w:t>
-      </w:r>
-    </w:p>
-    <w:p>
-      <w:pPr>
-        <w:pStyle w:val="Code"/>
-      </w:pPr>
-      <w:r>
-        <w:t>password=</w:t>
-      </w:r>
-      <w:r>
-        <w:rPr>
-          <w:i/>
-        </w:rPr>
-        <w:t>yourPassword</w:t>
-      </w:r>
-    </w:p>
-    <w:p/>
-    <w:p>
-      <w:r>
-        <w:t xml:space="preserve">For MS SQL Server using integrated security you must set the </w:t>
-      </w:r>
-      <w:r>
-        <w:rPr>
-          <w:rStyle w:val="CodeChar"/>
-        </w:rPr>
-        <w:t>integratedSecurity</w:t>
-      </w:r>
-      <w:r>
-        <w:t xml:space="preserve"> property </w:t>
-      </w:r>
-      <w:r>
-        <w:rPr>
-          <w:rStyle w:val="CodeChar"/>
-        </w:rPr>
-        <w:t>true</w:t>
-      </w:r>
-      <w:r>
-        <w:t>.  Suggested properties to connect to an MS SQL Server database using integrated security are as follows:</w:t>
-      </w:r>
-    </w:p>
-    <w:p>
-      <w:pPr>
-        <w:pStyle w:val="Code"/>
-      </w:pPr>
-      <w:r>
-        <w:t>driver=com.microsoft.sqlserver.jdbc.SQLServerDriver</w:t>
-      </w:r>
-    </w:p>
-    <w:p>
-      <w:pPr>
-        <w:pStyle w:val="Code"/>
-      </w:pPr>
-      <w:r>
-        <w:t>url=jdbc:sqlserver://</w:t>
-      </w:r>
-      <w:r>
-        <w:rPr>
-          <w:i/>
-        </w:rPr>
-        <w:t>ipAddressOrServerName</w:t>
-      </w:r>
-    </w:p>
-    <w:p>
-      <w:pPr>
-        <w:pStyle w:val="Code"/>
-      </w:pPr>
-      <w:r>
-        <w:t>integratedSecurity=true</w:t>
-      </w:r>
-    </w:p>
-    <w:p>
-      <w:pPr>
-        <w:pStyle w:val="Heading2"/>
-      </w:pPr>
-      <w:r>
-        <w:lastRenderedPageBreak/>
-        <w:t>RunDbp.</w:t>
-      </w:r>
-      <w:r>
-        <w:t>mail</w:t>
-      </w:r>
-      <w:r>
-        <w:t>.properties</w:t>
-      </w:r>
-    </w:p>
-    <w:p>
-      <w:r>
-        <w:t xml:space="preserve">This file configures the connection to your email server.  </w:t>
-      </w:r>
-      <w:r>
-        <w:t xml:space="preserve">Email is managed using the Java Mail API implemented in the </w:t>
-      </w:r>
-      <w:r>
-        <w:rPr>
-          <w:rStyle w:val="CodeChar"/>
-        </w:rPr>
-        <w:t>javax.mail</w:t>
-      </w:r>
-      <w:r>
-        <w:t xml:space="preserve"> package.  The connection is established u</w:t>
-      </w:r>
-      <w:r>
-        <w:t>sing a password authenticator.</w:t>
-      </w:r>
-    </w:p>
-    <w:p>
-      <w:r>
-        <w:t>If your process does not use email, this properties file is not read and can be omitted.  Otherwise, r</w:t>
-      </w:r>
-      <w:r>
-        <w:t xml:space="preserve">equired </w:t>
-      </w:r>
-      <w:r>
-        <w:t xml:space="preserve">properties </w:t>
-      </w:r>
-      <w:r>
-        <w:t>as follows:</w:t>
-      </w:r>
-    </w:p>
-    <w:p>
-      <w:pPr>
-        <w:pStyle w:val="Code"/>
-      </w:pPr>
-      <w:r>
-        <w:t>user=</w:t>
-      </w:r>
-      <w:r>
-        <w:rPr>
-          <w:i/>
-        </w:rPr>
-        <w:t>your</w:t>
-      </w:r>
-      <w:r>
-        <w:rPr>
-          <w:i/>
-        </w:rPr>
-        <w:t>M</w:t>
-      </w:r>
-      <w:r>
-        <w:rPr>
-          <w:i/>
-        </w:rPr>
-        <w:t>ail</w:t>
-      </w:r>
-      <w:r>
-        <w:rPr>
-          <w:i/>
-        </w:rPr>
-        <w:t>User</w:t>
-      </w:r>
-    </w:p>
-    <w:p>
-      <w:pPr>
-        <w:pStyle w:val="Code"/>
-      </w:pPr>
-      <w:r>
-        <w:t>password=</w:t>
-      </w:r>
-      <w:r>
-        <w:rPr>
-          <w:i/>
-        </w:rPr>
-        <w:t>your</w:t>
-      </w:r>
-      <w:r>
-        <w:rPr>
-          <w:i/>
-        </w:rPr>
-        <w:t>M</w:t>
-      </w:r>
-      <w:r>
-        <w:rPr>
-          <w:i/>
-        </w:rPr>
-        <w:t>ailPassword</w:t>
-      </w:r>
-    </w:p>
-    <w:p/>
-    <w:p>
-      <w:r>
-        <w:t xml:space="preserve">All other properties in the file are passed through to the </w:t>
-      </w:r>
-      <w:r>
-        <w:rPr>
-          <w:rStyle w:val="CodeChar"/>
-        </w:rPr>
-        <w:t>javax.mail.Session.getInstance(</w:t>
-      </w:r>
-      <w:r>
-        <w:rPr>
-          <w:rStyle w:val="CodeChar"/>
-        </w:rPr>
-        <w:t xml:space="preserve"> </w:t>
-      </w:r>
-      <w:r>
-        <w:rPr>
-          <w:rStyle w:val="CodeChar"/>
-        </w:rPr>
-        <w:t>Prop</w:t>
-      </w:r>
-      <w:r>
-        <w:rPr>
-          <w:rStyle w:val="CodeChar"/>
-        </w:rPr>
-        <w:t xml:space="preserve">erties, </w:t>
-      </w:r>
-      <w:r>
-        <w:rPr>
-          <w:rStyle w:val="CodeChar"/>
-        </w:rPr>
-        <w:t>Authenticator</w:t>
-      </w:r>
-      <w:r>
-        <w:rPr>
-          <w:rStyle w:val="CodeChar"/>
-        </w:rPr>
-        <w:t>)</w:t>
-      </w:r>
-      <w:r>
-        <w:t xml:space="preserve"> function using a password authenticator.  See that function and documentation for your email server to determine what other properties are required.</w:t>
-      </w:r>
-    </w:p>
-    <w:p>
-      <w:r>
-        <w:t>To use the mail server for your gmail account</w:t>
-      </w:r>
-      <w:r>
-        <w:t>, suggested properties are as follows</w:t>
-      </w:r>
-      <w:r>
-        <w:t>:</w:t>
-      </w:r>
-    </w:p>
-    <w:p>
-      <w:pPr>
-        <w:pStyle w:val="Code"/>
-      </w:pPr>
-      <w:r>
-        <w:t>user=</w:t>
-      </w:r>
-      <w:r>
-        <w:rPr>
-          <w:i/>
-        </w:rPr>
-        <w:t>yourGmailAddress</w:t>
-      </w:r>
-    </w:p>
-    <w:p>
-      <w:pPr>
-        <w:pStyle w:val="Code"/>
-      </w:pPr>
-      <w:r>
-        <w:t>password=</w:t>
-      </w:r>
-      <w:r>
-        <w:rPr>
-          <w:i/>
-        </w:rPr>
-        <w:t>yourGmailPassword</w:t>
-      </w:r>
-    </w:p>
-    <w:p>
-      <w:pPr>
-        <w:pStyle w:val="Code"/>
-      </w:pPr>
-      <w:r>
-        <w:t>mail.smtp.starttls.enable=true</w:t>
-      </w:r>
-    </w:p>
-    <w:p>
-      <w:pPr>
-        <w:pStyle w:val="Code"/>
-      </w:pPr>
-      <w:r>
-        <w:t>mail.smtp.auth=true</w:t>
-      </w:r>
-    </w:p>
-    <w:p>
-      <w:pPr>
-        <w:pStyle w:val="Code"/>
-      </w:pPr>
-      <w:r>
-        <w:t>mail.smtp.host=smtp.gmail.com</w:t>
-      </w:r>
-    </w:p>
-    <w:p>
-      <w:pPr>
-        <w:pStyle w:val="Code"/>
-      </w:pPr>
-      <w:r>
-        <w:t>mail.smtp.port=587</w:t>
-      </w:r>
-    </w:p>
-    <w:p/>
-    <w:p>
-      <w:pPr>
-        <w:pStyle w:val="Heading2"/>
-      </w:pPr>
-      <w:r>
-        <w:t>RunDbp.</w:t>
-      </w:r>
-      <w:r>
-        <w:t>ftp</w:t>
-      </w:r>
-      <w:r>
-        <w:t>.properties</w:t>
-      </w:r>
-    </w:p>
-    <w:p>
-      <w:r>
-        <w:t>This file configures the connection to your FTP server.</w:t>
-      </w:r>
-      <w:r>
-        <w:t xml:space="preserve">  FTP is managed using the Apache Commons VFS2 API implemented in the </w:t>
-      </w:r>
-      <w:r>
-        <w:rPr>
-          <w:rStyle w:val="CodeChar"/>
-        </w:rPr>
-        <w:t>org.apache.commons.vfs2</w:t>
-      </w:r>
-      <w:r>
-        <w:t xml:space="preserve"> package.</w:t>
-      </w:r>
-    </w:p>
-    <w:p>
-      <w:r>
-        <w:t xml:space="preserve">If your process does not use FTP, this file is not read and can be omitted.  Otherwise, </w:t>
-      </w:r>
-      <w:r>
-        <w:t xml:space="preserve">required </w:t>
-      </w:r>
-      <w:r>
-        <w:t>properties are as follows:</w:t>
-      </w:r>
-    </w:p>
-    <w:p>
-      <w:pPr>
-        <w:pStyle w:val="Code"/>
-      </w:pPr>
-      <w:r>
-        <w:t>protocol=</w:t>
-      </w:r>
-      <w:r>
-        <w:rPr>
-          <w:i/>
-        </w:rPr>
-        <w:t>protocolName</w:t>
-      </w:r>
-    </w:p>
-    <w:p>
-      <w:pPr>
-        <w:pStyle w:val="Code"/>
-      </w:pPr>
-      <w:r>
-        <w:t>hostname=</w:t>
-      </w:r>
-      <w:r>
-        <w:rPr>
-          <w:i/>
-        </w:rPr>
-        <w:t>hostName</w:t>
-      </w:r>
-    </w:p>
-    <w:p>
-      <w:pPr>
-        <w:pStyle w:val="Code"/>
-      </w:pPr>
-      <w:r>
-        <w:t>user=</w:t>
-      </w:r>
-      <w:r>
-        <w:rPr>
-          <w:i/>
-        </w:rPr>
-        <w:t>userName</w:t>
-      </w:r>
-    </w:p>
-    <w:p>
-      <w:pPr>
-        <w:pStyle w:val="Code"/>
-      </w:pPr>
-      <w:r>
-        <w:t>password</w:t>
-      </w:r>
-      <w:r>
-        <w:t>=</w:t>
-      </w:r>
-      <w:r>
-        <w:rPr>
-          <w:i/>
-        </w:rPr>
-        <w:t>userPassword</w:t>
-      </w:r>
-    </w:p>
-    <w:p/>
-    <w:p>
-      <w:r>
-        <w:t xml:space="preserve">The </w:t>
-      </w:r>
-      <w:r>
-        <w:rPr>
-          <w:rStyle w:val="CodeChar"/>
-          <w:i/>
-        </w:rPr>
-        <w:t>protocolName</w:t>
-      </w:r>
-      <w:r>
-        <w:t xml:space="preserve"> can be </w:t>
-      </w:r>
-      <w:r>
-        <w:rPr>
-          <w:rStyle w:val="CodeChar"/>
-        </w:rPr>
-        <w:t>ftp</w:t>
-      </w:r>
-      <w:r>
-        <w:t xml:space="preserve">, </w:t>
-      </w:r>
-      <w:r>
-        <w:rPr>
-          <w:rStyle w:val="CodeChar"/>
-        </w:rPr>
-        <w:t>ftps</w:t>
-      </w:r>
-      <w:r>
-        <w:t xml:space="preserve">, or </w:t>
-      </w:r>
-      <w:r>
-        <w:rPr>
-          <w:rStyle w:val="CodeChar"/>
-        </w:rPr>
-        <w:t>sftp</w:t>
-      </w:r>
-      <w:r>
-        <w:t>.  Optional properties are as follows:</w:t>
-      </w:r>
-    </w:p>
-    <w:p>
-      <w:pPr>
-        <w:pStyle w:val="Code"/>
-      </w:pPr>
-      <w:r>
-        <w:t>strictHostKeyChecking=</w:t>
-      </w:r>
-      <w:r>
-        <w:rPr>
+        <w:t xml:space="preserve">Default for </w:t>
+      </w:r>
+      <w:r>
+        <w:rPr>
+          <w:rStyle w:val="CodeChar"/>
           <w:i/>
         </w:rPr>
         <w:t>keyCheckingYesNo</w:t>
       </w:r>
-    </w:p>
-    <w:p>
-      <w:pPr>
-        <w:pStyle w:val="Code"/>
-      </w:pPr>
-      <w:r>
-        <w:t>timeout=</w:t>
-      </w:r>
-      <w:r>
-        <w:rPr>
-          <w:i/>
-        </w:rPr>
-        <w:t>timeoutMilliseconds</w:t>
-      </w:r>
-    </w:p>
-    <w:p>
-      <w:pPr>
-        <w:pStyle w:val="Code"/>
-      </w:pPr>
-      <w:r>
-        <w:t>mode=</w:t>
-      </w:r>
-      <w:r>
-        <w:rPr>
+      <w:r>
+        <w:t xml:space="preserve"> is </w:t>
+      </w:r>
+      <w:r>
+        <w:rPr>
+          <w:rStyle w:val="CodeChar"/>
+        </w:rPr>
+        <w:t>no</w:t>
+      </w:r>
+      <w:r>
+        <w:t xml:space="preserve">.  Default for </w:t>
+      </w:r>
+      <w:r>
+        <w:rPr>
+          <w:rStyle w:val="CodeChar"/>
           <w:i/>
         </w:rPr>
         <w:t>passiveModeYesNo</w:t>
       </w:r>
-    </w:p>
-    <w:p>
-      <w:pPr>
-        <w:pStyle w:val="Code"/>
-      </w:pPr>
-      <w:r>
-        <w:t>dataTimeout=</w:t>
-      </w:r>
-      <w:r>
-        <w:rPr>
-          <w:i/>
-        </w:rPr>
-        <w:t>dataTimeoutMilliseconds</w:t>
-      </w:r>
-    </w:p>
-    <w:p>
-      <w:pPr>
-        <w:pStyle w:val="Code"/>
-      </w:pPr>
-      <w:r>
-        <w:t>socketTimeout=</w:t>
-      </w:r>
-      <w:r>
-        <w:rPr>
-          <w:i/>
-        </w:rPr>
-        <w:t>socketTimeoutMilliseconds</w:t>
-      </w:r>
-    </w:p>
-    <w:p/>
-    <w:p>
-      <w:r>
-        <w:t xml:space="preserve">Default for </w:t>
-      </w:r>
-      <w:r>
-        <w:rPr>
-          <w:rStyle w:val="CodeChar"/>
-          <w:i/>
-        </w:rPr>
-        <w:t>keyCheckingYesNo</w:t>
-      </w:r>
       <w:r>
         <w:t xml:space="preserve"> is </w:t>
       </w:r>
@@ -2904,25 +2875,6 @@
         <w:rPr>
           <w:rStyle w:val="CodeChar"/>
         </w:rPr>
-        <w:t>no</w:t>
-      </w:r>
-      <w:r>
-        <w:t xml:space="preserve">.  Default for </w:t>
-      </w:r>
-      <w:r>
-        <w:rPr>
-          <w:rStyle w:val="CodeChar"/>
-          <w:i/>
-        </w:rPr>
-        <w:t>passiveModeYesNo</w:t>
-      </w:r>
-      <w:r>
-        <w:t xml:space="preserve"> is </w:t>
-      </w:r>
-      <w:r>
-        <w:rPr>
-          <w:rStyle w:val="CodeChar"/>
-        </w:rPr>
         <w:t>yes</w:t>
       </w:r>
       <w:r>
@@ -2939,7 +2891,6 @@
         <w:pStyle w:val="Code"/>
       </w:pPr>
       <w:r>
-        <w:lastRenderedPageBreak/>
         <w:t>protocol=sftp</w:t>
       </w:r>
     </w:p>
@@ -3008,7 +2959,7 @@
 </file>
 
 <file path=word/endnotes.xml><?xml version="1.0" encoding="utf-8"?>
-<w:endnotes xmlns:wpc="http://schemas.microsoft.com/office/word/2010/wordprocessingCanvas" xmlns:cx="http://schemas.microsoft.com/office/drawing/2014/chartex" xmlns:cx1="http://schemas.microsoft.com/office/drawing/2015/9/8/chartex" xmlns:cx2="http://schemas.microsoft.com/office/drawing/2015/10/21/chartex" xmlns:cx3="http://schemas.microsoft.com/office/drawing/2016/5/9/chartex" xmlns:cx4="http://schemas.microsoft.com/office/drawing/2016/5/10/chartex" xmlns:cx5="http://schemas.microsoft.com/office/drawing/2016/5/11/chartex" xmlns:cx6="http://schemas.microsoft.com/office/drawing/2016/5/12/chartex" xmlns:cx7="http://schemas.microsoft.com/office/drawing/2016/5/13/chartex" xmlns:cx8="http://schemas.microsoft.com/office/drawing/2016/5/14/chartex" xmlns:mc="http://schemas.openxmlformats.org/markup-compatibility/2006" xmlns:o="urn:schemas-microsoft-com:office:office" xmlns:r="http://schemas.openxmlformats.org/officeDocument/2006/relationships" xmlns:m="http://schemas.openxmlformats.org/officeDocument/2006/math" xmlns:v="urn:schemas-microsoft-com:vml" xmlns:wp14="http://schemas.microsoft.com/office/word/2010/wordprocessingDrawing" xmlns:wp="http://schemas.openxmlformats.org/drawingml/2006/wordprocessingDrawing" xmlns:w10="urn:schemas-microsoft-com:office:word" xmlns:w="http://schemas.openxmlformats.org/wordprocessingml/2006/main" xmlns:w14="http://schemas.microsoft.com/office/word/2010/wordml" xmlns:w15="http://schemas.microsoft.com/office/word/2012/wordml" xmlns:w16se="http://schemas.microsoft.com/office/word/2015/wordml/symex" xmlns:wpg="http://schemas.microsoft.com/office/word/2010/wordprocessingGroup" xmlns:wpi="http://schemas.microsoft.com/office/word/2010/wordprocessingInk" xmlns:wne="http://schemas.microsoft.com/office/word/2006/wordml" xmlns:wps="http://schemas.microsoft.com/office/word/2010/wordprocessingShape" mc:Ignorable="w14 w15 w16se wp14">
+<w:endnotes xmlns:wpc="http://schemas.microsoft.com/office/word/2010/wordprocessingCanvas" xmlns:cx="http://schemas.microsoft.com/office/drawing/2014/chartex" xmlns:cx1="http://schemas.microsoft.com/office/drawing/2015/9/8/chartex" xmlns:cx2="http://schemas.microsoft.com/office/drawing/2015/10/21/chartex" xmlns:cx3="http://schemas.microsoft.com/office/drawing/2016/5/9/chartex" xmlns:cx4="http://schemas.microsoft.com/office/drawing/2016/5/10/chartex" xmlns:cx5="http://schemas.microsoft.com/office/drawing/2016/5/11/chartex" xmlns:cx6="http://schemas.microsoft.com/office/drawing/2016/5/12/chartex" xmlns:cx7="http://schemas.microsoft.com/office/drawing/2016/5/13/chartex" xmlns:cx8="http://schemas.microsoft.com/office/drawing/2016/5/14/chartex" xmlns:mc="http://schemas.openxmlformats.org/markup-compatibility/2006" xmlns:aink="http://schemas.microsoft.com/office/drawing/2016/ink" xmlns:o="urn:schemas-microsoft-com:office:office" xmlns:r="http://schemas.openxmlformats.org/officeDocument/2006/relationships" xmlns:m="http://schemas.openxmlformats.org/officeDocument/2006/math" xmlns:v="urn:schemas-microsoft-com:vml" xmlns:wp14="http://schemas.microsoft.com/office/word/2010/wordprocessingDrawing" xmlns:wp="http://schemas.openxmlformats.org/drawingml/2006/wordprocessingDrawing" xmlns:w10="urn:schemas-microsoft-com:office:word" xmlns:w="http://schemas.openxmlformats.org/wordprocessingml/2006/main" xmlns:w14="http://schemas.microsoft.com/office/word/2010/wordml" xmlns:w15="http://schemas.microsoft.com/office/word/2012/wordml" xmlns:w16se="http://schemas.microsoft.com/office/word/2015/wordml/symex" xmlns:wpg="http://schemas.microsoft.com/office/word/2010/wordprocessingGroup" xmlns:wpi="http://schemas.microsoft.com/office/word/2010/wordprocessingInk" xmlns:wne="http://schemas.microsoft.com/office/word/2006/wordml" xmlns:wps="http://schemas.microsoft.com/office/word/2010/wordprocessingShape" mc:Ignorable="w14 w15 w16se wp14">
   <w:endnote w:type="separator" w:id="-1">
     <w:p>
       <w:pPr>
@@ -3033,7 +2984,7 @@
 </file>
 
 <file path=word/footer1.xml><?xml version="1.0" encoding="utf-8"?>
-<w:ftr xmlns:wpc="http://schemas.microsoft.com/office/word/2010/wordprocessingCanvas" xmlns:cx="http://schemas.microsoft.com/office/drawing/2014/chartex" xmlns:cx1="http://schemas.microsoft.com/office/drawing/2015/9/8/chartex" xmlns:cx2="http://schemas.microsoft.com/office/drawing/2015/10/21/chartex" xmlns:cx3="http://schemas.microsoft.com/office/drawing/2016/5/9/chartex" xmlns:cx4="http://schemas.microsoft.com/office/drawing/2016/5/10/chartex" xmlns:cx5="http://schemas.microsoft.com/office/drawing/2016/5/11/chartex" xmlns:cx6="http://schemas.microsoft.com/office/drawing/2016/5/12/chartex" xmlns:cx7="http://schemas.microsoft.com/office/drawing/2016/5/13/chartex" xmlns:cx8="http://schemas.microsoft.com/office/drawing/2016/5/14/chartex" xmlns:mc="http://schemas.openxmlformats.org/markup-compatibility/2006" xmlns:o="urn:schemas-microsoft-com:office:office" xmlns:r="http://schemas.openxmlformats.org/officeDocument/2006/relationships" xmlns:m="http://schemas.openxmlformats.org/officeDocument/2006/math" xmlns:v="urn:schemas-microsoft-com:vml" xmlns:wp14="http://schemas.microsoft.com/office/word/2010/wordprocessingDrawing" xmlns:wp="http://schemas.openxmlformats.org/drawingml/2006/wordprocessingDrawing" xmlns:w10="urn:schemas-microsoft-com:office:word" xmlns:w="http://schemas.openxmlformats.org/wordprocessingml/2006/main" xmlns:w14="http://schemas.microsoft.com/office/word/2010/wordml" xmlns:w15="http://schemas.microsoft.com/office/word/2012/wordml" xmlns:w16se="http://schemas.microsoft.com/office/word/2015/wordml/symex" xmlns:wpg="http://schemas.microsoft.com/office/word/2010/wordprocessingGroup" xmlns:wpi="http://schemas.microsoft.com/office/word/2010/wordprocessingInk" xmlns:wne="http://schemas.microsoft.com/office/word/2006/wordml" xmlns:wps="http://schemas.microsoft.com/office/word/2010/wordprocessingShape" mc:Ignorable="w14 w15 w16se wp14">
+<w:ftr xmlns:wpc="http://schemas.microsoft.com/office/word/2010/wordprocessingCanvas" xmlns:cx="http://schemas.microsoft.com/office/drawing/2014/chartex" xmlns:cx1="http://schemas.microsoft.com/office/drawing/2015/9/8/chartex" xmlns:cx2="http://schemas.microsoft.com/office/drawing/2015/10/21/chartex" xmlns:cx3="http://schemas.microsoft.com/office/drawing/2016/5/9/chartex" xmlns:cx4="http://schemas.microsoft.com/office/drawing/2016/5/10/chartex" xmlns:cx5="http://schemas.microsoft.com/office/drawing/2016/5/11/chartex" xmlns:cx6="http://schemas.microsoft.com/office/drawing/2016/5/12/chartex" xmlns:cx7="http://schemas.microsoft.com/office/drawing/2016/5/13/chartex" xmlns:cx8="http://schemas.microsoft.com/office/drawing/2016/5/14/chartex" xmlns:mc="http://schemas.openxmlformats.org/markup-compatibility/2006" xmlns:aink="http://schemas.microsoft.com/office/drawing/2016/ink" xmlns:o="urn:schemas-microsoft-com:office:office" xmlns:r="http://schemas.openxmlformats.org/officeDocument/2006/relationships" xmlns:m="http://schemas.openxmlformats.org/officeDocument/2006/math" xmlns:v="urn:schemas-microsoft-com:vml" xmlns:wp14="http://schemas.microsoft.com/office/word/2010/wordprocessingDrawing" xmlns:wp="http://schemas.openxmlformats.org/drawingml/2006/wordprocessingDrawing" xmlns:w10="urn:schemas-microsoft-com:office:word" xmlns:w="http://schemas.openxmlformats.org/wordprocessingml/2006/main" xmlns:w14="http://schemas.microsoft.com/office/word/2010/wordml" xmlns:w15="http://schemas.microsoft.com/office/word/2012/wordml" xmlns:w16se="http://schemas.microsoft.com/office/word/2015/wordml/symex" xmlns:wpg="http://schemas.microsoft.com/office/word/2010/wordprocessingGroup" xmlns:wpi="http://schemas.microsoft.com/office/word/2010/wordprocessingInk" xmlns:wne="http://schemas.microsoft.com/office/word/2006/wordml" xmlns:wps="http://schemas.microsoft.com/office/word/2010/wordprocessingShape" mc:Ignorable="w14 w15 w16se wp14">
   <w:p>
     <w:pPr>
       <w:pStyle w:val="Footer"/>
@@ -3084,7 +3035,7 @@
       <w:rPr>
         <w:noProof/>
       </w:rPr>
-      <w:t>3</w:t>
+      <w:t>1</w:t>
     </w:r>
     <w:r>
       <w:fldChar w:fldCharType="end"/>
@@ -3094,7 +3045,7 @@
 </file>
 
 <file path=word/footnotes.xml><?xml version="1.0" encoding="utf-8"?>
-<w:footnotes xmlns:wpc="http://schemas.microsoft.com/office/word/2010/wordprocessingCanvas" xmlns:cx="http://schemas.microsoft.com/office/drawing/2014/chartex" xmlns:cx1="http://schemas.microsoft.com/office/drawing/2015/9/8/chartex" xmlns:cx2="http://schemas.microsoft.com/office/drawing/2015/10/21/chartex" xmlns:cx3="http://schemas.microsoft.com/office/drawing/2016/5/9/chartex" xmlns:cx4="http://schemas.microsoft.com/office/drawing/2016/5/10/chartex" xmlns:cx5="http://schemas.microsoft.com/office/drawing/2016/5/11/chartex" xmlns:cx6="http://schemas.microsoft.com/office/drawing/2016/5/12/chartex" xmlns:cx7="http://schemas.microsoft.com/office/drawing/2016/5/13/chartex" xmlns:cx8="http://schemas.microsoft.com/office/drawing/2016/5/14/chartex" xmlns:mc="http://schemas.openxmlformats.org/markup-compatibility/2006" xmlns:o="urn:schemas-microsoft-com:office:office" xmlns:r="http://schemas.openxmlformats.org/officeDocument/2006/relationships" xmlns:m="http://schemas.openxmlformats.org/officeDocument/2006/math" xmlns:v="urn:schemas-microsoft-com:vml" xmlns:wp14="http://schemas.microsoft.com/office/word/2010/wordprocessingDrawing" xmlns:wp="http://schemas.openxmlformats.org/drawingml/2006/wordprocessingDrawing" xmlns:w10="urn:schemas-microsoft-com:office:word" xmlns:w="http://schemas.openxmlformats.org/wordprocessingml/2006/main" xmlns:w14="http://schemas.microsoft.com/office/word/2010/wordml" xmlns:w15="http://schemas.microsoft.com/office/word/2012/wordml" xmlns:w16se="http://schemas.microsoft.com/office/word/2015/wordml/symex" xmlns:wpg="http://schemas.microsoft.com/office/word/2010/wordprocessingGroup" xmlns:wpi="http://schemas.microsoft.com/office/word/2010/wordprocessingInk" xmlns:wne="http://schemas.microsoft.com/office/word/2006/wordml" xmlns:wps="http://schemas.microsoft.com/office/word/2010/wordprocessingShape" mc:Ignorable="w14 w15 w16se wp14">
+<w:footnotes xmlns:wpc="http://schemas.microsoft.com/office/word/2010/wordprocessingCanvas" xmlns:cx="http://schemas.microsoft.com/office/drawing/2014/chartex" xmlns:cx1="http://schemas.microsoft.com/office/drawing/2015/9/8/chartex" xmlns:cx2="http://schemas.microsoft.com/office/drawing/2015/10/21/chartex" xmlns:cx3="http://schemas.microsoft.com/office/drawing/2016/5/9/chartex" xmlns:cx4="http://schemas.microsoft.com/office/drawing/2016/5/10/chartex" xmlns:cx5="http://schemas.microsoft.com/office/drawing/2016/5/11/chartex" xmlns:cx6="http://schemas.microsoft.com/office/drawing/2016/5/12/chartex" xmlns:cx7="http://schemas.microsoft.com/office/drawing/2016/5/13/chartex" xmlns:cx8="http://schemas.microsoft.com/office/drawing/2016/5/14/chartex" xmlns:mc="http://schemas.openxmlformats.org/markup-compatibility/2006" xmlns:aink="http://schemas.microsoft.com/office/drawing/2016/ink" xmlns:o="urn:schemas-microsoft-com:office:office" xmlns:r="http://schemas.openxmlformats.org/officeDocument/2006/relationships" xmlns:m="http://schemas.openxmlformats.org/officeDocument/2006/math" xmlns:v="urn:schemas-microsoft-com:vml" xmlns:wp14="http://schemas.microsoft.com/office/word/2010/wordprocessingDrawing" xmlns:wp="http://schemas.openxmlformats.org/drawingml/2006/wordprocessingDrawing" xmlns:w10="urn:schemas-microsoft-com:office:word" xmlns:w="http://schemas.openxmlformats.org/wordprocessingml/2006/main" xmlns:w14="http://schemas.microsoft.com/office/word/2010/wordml" xmlns:w15="http://schemas.microsoft.com/office/word/2012/wordml" xmlns:w16se="http://schemas.microsoft.com/office/word/2015/wordml/symex" xmlns:wpg="http://schemas.microsoft.com/office/word/2010/wordprocessingGroup" xmlns:wpi="http://schemas.microsoft.com/office/word/2010/wordprocessingInk" xmlns:wne="http://schemas.microsoft.com/office/word/2006/wordml" xmlns:wps="http://schemas.microsoft.com/office/word/2010/wordprocessingShape" mc:Ignorable="w14 w15 w16se wp14">
   <w:footnote w:type="separator" w:id="-1">
     <w:p>
       <w:pPr>
@@ -3290,7 +3241,7 @@
     <w:lsdException w:name="Table Web 2" w:semiHidden="1" w:unhideWhenUsed="1"/>
     <w:lsdException w:name="Table Web 3" w:semiHidden="1" w:unhideWhenUsed="1"/>
     <w:lsdException w:name="Balloon Text" w:semiHidden="1" w:unhideWhenUsed="1"/>
-    <w:lsdException w:name="Table Grid" w:semiHidden="1" w:uiPriority="59" w:unhideWhenUsed="1"/>
+    <w:lsdException w:name="Table Grid" w:uiPriority="59"/>
     <w:lsdException w:name="Table Theme" w:semiHidden="1" w:unhideWhenUsed="1"/>
     <w:lsdException w:name="Placeholder Text" w:semiHidden="1"/>
     <w:lsdException w:name="No Spacing" w:uiPriority="1" w:qFormat="1"/>
@@ -3784,7 +3735,7 @@
 </file>
 
 <file path=word/glossary/document.xml><?xml version="1.0" encoding="utf-8"?>
-<w:glossaryDocument xmlns:wpc="http://schemas.microsoft.com/office/word/2010/wordprocessingCanvas" xmlns:cx="http://schemas.microsoft.com/office/drawing/2014/chartex" xmlns:cx1="http://schemas.microsoft.com/office/drawing/2015/9/8/chartex" xmlns:cx2="http://schemas.microsoft.com/office/drawing/2015/10/21/chartex" xmlns:cx3="http://schemas.microsoft.com/office/drawing/2016/5/9/chartex" xmlns:cx4="http://schemas.microsoft.com/office/drawing/2016/5/10/chartex" xmlns:cx5="http://schemas.microsoft.com/office/drawing/2016/5/11/chartex" xmlns:cx6="http://schemas.microsoft.com/office/drawing/2016/5/12/chartex" xmlns:cx7="http://schemas.microsoft.com/office/drawing/2016/5/13/chartex" xmlns:cx8="http://schemas.microsoft.com/office/drawing/2016/5/14/chartex" xmlns:mc="http://schemas.openxmlformats.org/markup-compatibility/2006" xmlns:o="urn:schemas-microsoft-com:office:office" xmlns:r="http://schemas.openxmlformats.org/officeDocument/2006/relationships" xmlns:m="http://schemas.openxmlformats.org/officeDocument/2006/math" xmlns:v="urn:schemas-microsoft-com:vml" xmlns:wp14="http://schemas.microsoft.com/office/word/2010/wordprocessingDrawing" xmlns:wp="http://schemas.openxmlformats.org/drawingml/2006/wordprocessingDrawing" xmlns:w10="urn:schemas-microsoft-com:office:word" xmlns:w="http://schemas.openxmlformats.org/wordprocessingml/2006/main" xmlns:w14="http://schemas.microsoft.com/office/word/2010/wordml" xmlns:w15="http://schemas.microsoft.com/office/word/2012/wordml" xmlns:w16se="http://schemas.microsoft.com/office/word/2015/wordml/symex" xmlns:wpg="http://schemas.microsoft.com/office/word/2010/wordprocessingGroup" xmlns:wpi="http://schemas.microsoft.com/office/word/2010/wordprocessingInk" xmlns:wne="http://schemas.microsoft.com/office/word/2006/wordml" xmlns:wps="http://schemas.microsoft.com/office/word/2010/wordprocessingShape" mc:Ignorable="w14 w15 w16se wp14">
+<w:glossaryDocument xmlns:wpc="http://schemas.microsoft.com/office/word/2010/wordprocessingCanvas" xmlns:cx="http://schemas.microsoft.com/office/drawing/2014/chartex" xmlns:cx1="http://schemas.microsoft.com/office/drawing/2015/9/8/chartex" xmlns:cx2="http://schemas.microsoft.com/office/drawing/2015/10/21/chartex" xmlns:cx3="http://schemas.microsoft.com/office/drawing/2016/5/9/chartex" xmlns:cx4="http://schemas.microsoft.com/office/drawing/2016/5/10/chartex" xmlns:cx5="http://schemas.microsoft.com/office/drawing/2016/5/11/chartex" xmlns:cx6="http://schemas.microsoft.com/office/drawing/2016/5/12/chartex" xmlns:cx7="http://schemas.microsoft.com/office/drawing/2016/5/13/chartex" xmlns:cx8="http://schemas.microsoft.com/office/drawing/2016/5/14/chartex" xmlns:mc="http://schemas.openxmlformats.org/markup-compatibility/2006" xmlns:aink="http://schemas.microsoft.com/office/drawing/2016/ink" xmlns:o="urn:schemas-microsoft-com:office:office" xmlns:r="http://schemas.openxmlformats.org/officeDocument/2006/relationships" xmlns:m="http://schemas.openxmlformats.org/officeDocument/2006/math" xmlns:v="urn:schemas-microsoft-com:vml" xmlns:wp14="http://schemas.microsoft.com/office/word/2010/wordprocessingDrawing" xmlns:wp="http://schemas.openxmlformats.org/drawingml/2006/wordprocessingDrawing" xmlns:w10="urn:schemas-microsoft-com:office:word" xmlns:w="http://schemas.openxmlformats.org/wordprocessingml/2006/main" xmlns:w14="http://schemas.microsoft.com/office/word/2010/wordml" xmlns:w15="http://schemas.microsoft.com/office/word/2012/wordml" xmlns:w16se="http://schemas.microsoft.com/office/word/2015/wordml/symex" xmlns:wpg="http://schemas.microsoft.com/office/word/2010/wordprocessingGroup" xmlns:wpi="http://schemas.microsoft.com/office/word/2010/wordprocessingInk" xmlns:wne="http://schemas.microsoft.com/office/word/2006/wordml" xmlns:wps="http://schemas.microsoft.com/office/word/2010/wordprocessingShape" mc:Ignorable="w14 w15 w16se wp14">
   <w:docParts>
     <w:docPart>
       <w:docPartPr>
@@ -3877,6 +3828,7 @@
   </w:compat>
   <w:rsids>
     <w:rsidRoot w:val="00784E65"/>
+    <w:rsid w:val="000A692F"/>
     <w:rsid w:val="00393F0D"/>
     <w:rsid w:val="00784E65"/>
     <w:rsid w:val="007E025C"/>
@@ -4074,7 +4026,7 @@
     <w:lsdException w:name="Table Web 2" w:semiHidden="1" w:unhideWhenUsed="1"/>
     <w:lsdException w:name="Table Web 3" w:semiHidden="1" w:unhideWhenUsed="1"/>
     <w:lsdException w:name="Balloon Text" w:semiHidden="1" w:unhideWhenUsed="1"/>
-    <w:lsdException w:name="Table Grid" w:semiHidden="1" w:uiPriority="59" w:unhideWhenUsed="1"/>
+    <w:lsdException w:name="Table Grid" w:uiPriority="59"/>
     <w:lsdException w:name="Table Theme" w:semiHidden="1" w:unhideWhenUsed="1"/>
     <w:lsdException w:name="Placeholder Text" w:semiHidden="1"/>
     <w:lsdException w:name="No Spacing" w:uiPriority="1" w:qFormat="1"/>

</xml_diff>

<commit_message>
Docuement the --alert option
</commit_message>
<xml_diff>
--- a/docs/DBPA RunDbp User Guide.docx
+++ b/docs/DBPA RunDbp User Guide.docx
@@ -95,7 +95,16 @@
         <w:t xml:space="preserve"> </w:t>
       </w:r>
       <w:r>
-        <w:t xml:space="preserve">[ -c | --check ] </w:t>
+        <w:t xml:space="preserve">[ </w:t>
+      </w:r>
+      <w:r>
+        <w:rPr>
+          <w:i/>
+        </w:rPr>
+        <w:t>options</w:t>
+      </w:r>
+      <w:r>
+        <w:t xml:space="preserve"> ] </w:t>
       </w:r>
       <w:r>
         <w:rPr>
@@ -197,6 +206,18 @@
     <w:p>
       <w:r>
         <w:t xml:space="preserve">The </w:t>
+      </w:r>
+      <w:r>
+        <w:rPr>
+          <w:rStyle w:val="CodeChar"/>
+        </w:rPr>
+        <w:t>-c</w:t>
+      </w:r>
+      <w:r>
+        <w:t xml:space="preserve"> </w:t>
+      </w:r>
+      <w:r>
+        <w:t>or</w:t>
       </w:r>
       <w:r>
         <w:rPr>
@@ -205,7 +226,45 @@
           <w:sz w:val="20"/>
           <w:szCs w:val="20"/>
         </w:rPr>
-        <w:t>-c</w:t>
+        <w:t xml:space="preserve"> </w:t>
+      </w:r>
+      <w:r>
+        <w:rPr>
+          <w:rStyle w:val="CodeChar"/>
+        </w:rPr>
+        <w:t>–</w:t>
+      </w:r>
+      <w:r>
+        <w:rPr>
+          <w:rStyle w:val="CodeChar"/>
+        </w:rPr>
+        <w:t>-</w:t>
+      </w:r>
+      <w:r>
+        <w:rPr>
+          <w:rStyle w:val="CodeChar"/>
+        </w:rPr>
+        <w:t>check</w:t>
+      </w:r>
+      <w:r>
+        <w:t xml:space="preserve"> option checks the script for valid syntax and checks that the specified arguments are compatible with the script parameter types, but does not run the script.  It issues an error message and returns with non-zero return code if any problem is found.  It runs silently and returns zero return code if the script is valid and the arguments are compatible.</w:t>
+      </w:r>
+    </w:p>
+    <w:p>
+      <w:r>
+        <w:t xml:space="preserve">The </w:t>
+      </w:r>
+      <w:r>
+        <w:rPr>
+          <w:rStyle w:val="CodeChar"/>
+        </w:rPr>
+        <w:t>-</w:t>
+      </w:r>
+      <w:r>
+        <w:rPr>
+          <w:rStyle w:val="CodeChar"/>
+        </w:rPr>
+        <w:t>a</w:t>
       </w:r>
       <w:r>
         <w:t xml:space="preserve"> </w:t>
@@ -220,13 +279,55 @@
           <w:sz w:val="20"/>
           <w:szCs w:val="20"/>
         </w:rPr>
-        <w:t xml:space="preserve"> –check</w:t>
-      </w:r>
-      <w:r>
-        <w:t xml:space="preserve"> option checks the script for valid syntax and checks that the specified arguments are compatible with the script parameter types, but does not run the script.  It issues an error message and returns with non-zero return code if any problem is found.  It runs silently and returns zero return code if the script is valid and the arguments are compatible.</w:t>
-      </w:r>
-      <w:bookmarkStart w:id="0" w:name="_GoBack"/>
-      <w:bookmarkEnd w:id="0"/>
+        <w:t xml:space="preserve"> </w:t>
+      </w:r>
+      <w:r>
+        <w:rPr>
+          <w:rStyle w:val="CodeChar"/>
+        </w:rPr>
+        <w:t>–</w:t>
+      </w:r>
+      <w:r>
+        <w:rPr>
+          <w:rStyle w:val="CodeChar"/>
+        </w:rPr>
+        <w:t>-</w:t>
+      </w:r>
+      <w:r>
+        <w:rPr>
+          <w:rStyle w:val="CodeChar"/>
+        </w:rPr>
+        <w:t>alert</w:t>
+      </w:r>
+      <w:r>
+        <w:t xml:space="preserve"> option </w:t>
+      </w:r>
+      <w:r>
+        <w:t xml:space="preserve">causes an email alert to be sent if the script fails to load or if it terminates with an error.  To enable this setting, certain properties must be set in </w:t>
+      </w:r>
+      <w:r>
+        <w:t>RunDbp.mail.properties</w:t>
+      </w:r>
+      <w:r>
+        <w:t>.</w:t>
+      </w:r>
+      <w:r>
+        <w:t xml:space="preserve">  See below for details.</w:t>
+      </w:r>
+    </w:p>
+    <w:p>
+      <w:r>
+        <w:t xml:space="preserve">Short form options can be combined into a single setting, e.g., </w:t>
+      </w:r>
+      <w:r>
+        <w:rPr>
+          <w:rStyle w:val="CodeChar"/>
+        </w:rPr>
+        <w:t>-ac</w:t>
+      </w:r>
+      <w:r>
+        <w:t>.</w:t>
+      </w:r>
     </w:p>
     <w:p>
       <w:r>
@@ -320,6 +421,7 @@
         <w:pStyle w:val="Heading1"/>
       </w:pPr>
       <w:r>
+        <w:lastRenderedPageBreak/>
         <w:t>Windows Batch File (shell script)</w:t>
       </w:r>
       <w:r>
@@ -382,7 +484,6 @@
     </w:p>
     <w:p>
       <w:r>
-        <w:lastRenderedPageBreak/>
         <w:t xml:space="preserve">If you do not set the </w:t>
       </w:r>
       <w:r>
@@ -863,6 +964,7 @@
         <w:pStyle w:val="Code"/>
       </w:pPr>
       <w:r>
+        <w:lastRenderedPageBreak/>
         <w:t>properties</w:t>
       </w:r>
       <w:r>
@@ -910,7 +1012,6 @@
     </w:p>
     <w:p>
       <w:r>
-        <w:lastRenderedPageBreak/>
         <w:t xml:space="preserve">The </w:t>
       </w:r>
       <w:r>
@@ -1006,7 +1107,7 @@
       </w:r>
     </w:p>
     <w:p>
-      <w:bookmarkStart w:id="1" w:name="_Hlk481788624"/>
+      <w:bookmarkStart w:id="0" w:name="_Hlk481788624"/>
       <w:r>
         <w:t xml:space="preserve">The </w:t>
       </w:r>
@@ -1075,7 +1176,7 @@
       <w:r>
         <w:t>tasks.</w:t>
       </w:r>
-      <w:bookmarkEnd w:id="1"/>
+      <w:bookmarkEnd w:id="0"/>
       <w:r>
         <w:t xml:space="preserve">  The assumption is that files writ</w:t>
       </w:r>
@@ -1526,6 +1627,7 @@
     </w:p>
     <w:p>
       <w:r>
+        <w:lastRenderedPageBreak/>
         <w:t xml:space="preserve">If </w:t>
       </w:r>
       <w:r>
@@ -1570,23 +1672,1469 @@
     </w:p>
     <w:p>
       <w:r>
+        <w:t xml:space="preserve">The </w:t>
+      </w:r>
+      <w:r>
+        <w:rPr>
+          <w:rStyle w:val="CodeChar"/>
+        </w:rPr>
+        <w:t>level</w:t>
+      </w:r>
+      <w:r>
+        <w:t xml:space="preserve"> property is the default logging level for any target that doesn’t explicitly specify a logging level.  It can be </w:t>
+      </w:r>
+      <w:r>
+        <w:rPr>
+          <w:rStyle w:val="CodeChar"/>
+        </w:rPr>
+        <w:t>info</w:t>
+      </w:r>
+      <w:r>
+        <w:t xml:space="preserve">, </w:t>
+      </w:r>
+      <w:r>
+        <w:rPr>
+          <w:rStyle w:val="CodeChar"/>
+        </w:rPr>
+        <w:t>warning</w:t>
+      </w:r>
+      <w:r>
+        <w:t xml:space="preserve">, </w:t>
+      </w:r>
+      <w:r>
+        <w:rPr>
+          <w:rStyle w:val="CodeChar"/>
+        </w:rPr>
+        <w:t>error</w:t>
+      </w:r>
+      <w:r>
+        <w:t xml:space="preserve">, or </w:t>
+      </w:r>
+      <w:r>
+        <w:rPr>
+          <w:rStyle w:val="CodeChar"/>
+        </w:rPr>
+        <w:t>message</w:t>
+      </w:r>
+      <w:r>
+        <w:t xml:space="preserve">.  The default of </w:t>
+      </w:r>
+      <w:r>
+        <w:rPr>
+          <w:rStyle w:val="CodeChar"/>
+        </w:rPr>
+        <w:t>info</w:t>
+      </w:r>
+      <w:r>
+        <w:t xml:space="preserve"> logs the maximum amount of information.  To minimize the amount of information logged, select </w:t>
+      </w:r>
+      <w:r>
+        <w:rPr>
+          <w:rStyle w:val="CodeChar"/>
+        </w:rPr>
+        <w:t>message</w:t>
+      </w:r>
+      <w:r>
+        <w:t xml:space="preserve"> level, which only logs messages explicitly written to the log by </w:t>
+      </w:r>
+      <w:r>
+        <w:rPr>
+          <w:rStyle w:val="CodeChar"/>
+        </w:rPr>
+        <w:t>LOG</w:t>
+      </w:r>
+      <w:r>
+        <w:t xml:space="preserve"> and </w:t>
+      </w:r>
+      <w:r>
+        <w:rPr>
+          <w:rStyle w:val="CodeChar"/>
+        </w:rPr>
+        <w:t>GO</w:t>
+      </w:r>
+      <w:r>
+        <w:t xml:space="preserve"> tasks in the script.</w:t>
+      </w:r>
+    </w:p>
+    <w:p>
+      <w:r>
+        <w:t>The consoleL</w:t>
+      </w:r>
+      <w:r>
+        <w:t>evel</w:t>
+      </w:r>
+      <w:r>
+        <w:t xml:space="preserve"> property, if specified, sets the logging level for the console, overriding the default level.</w:t>
+      </w:r>
+    </w:p>
+    <w:p>
+      <w:r>
+        <w:t xml:space="preserve">If </w:t>
+      </w:r>
+      <w:r>
+        <w:rPr>
+          <w:rStyle w:val="CodeChar"/>
+        </w:rPr>
+        <w:t>file</w:t>
+      </w:r>
+      <w:r>
+        <w:t xml:space="preserve"> logging is selected, the </w:t>
+      </w:r>
+      <w:r>
+        <w:rPr>
+          <w:rStyle w:val="CodeChar"/>
+        </w:rPr>
+        <w:t>fileName</w:t>
+      </w:r>
+      <w:r>
+        <w:t xml:space="preserve"> property must be </w:t>
+      </w:r>
+      <w:r>
+        <w:t>specified</w:t>
+      </w:r>
+      <w:r>
+        <w:t xml:space="preserve">.  It </w:t>
+      </w:r>
+      <w:r>
+        <w:t xml:space="preserve">determines </w:t>
+      </w:r>
+      <w:r>
+        <w:t>the name of the log file.  The name</w:t>
+      </w:r>
+      <w:r>
+        <w:t xml:space="preserve"> may include one or more instances of </w:t>
+      </w:r>
+      <w:r>
+        <w:rPr>
+          <w:rStyle w:val="CodeChar"/>
+        </w:rPr>
+        <w:t>%</w:t>
+      </w:r>
+      <w:r>
+        <w:rPr>
+          <w:rStyle w:val="CodeChar"/>
+        </w:rPr>
+        <w:t>d</w:t>
+      </w:r>
+      <w:r>
+        <w:rPr>
+          <w:rStyle w:val="CodeChar"/>
+        </w:rPr>
+        <w:t>{pattern}</w:t>
+      </w:r>
+      <w:r>
+        <w:t xml:space="preserve">, which specifies a pattern to be used for formatting the current date and time </w:t>
+      </w:r>
+      <w:r>
+        <w:t xml:space="preserve">to be substituted </w:t>
+      </w:r>
+      <w:r>
+        <w:t xml:space="preserve">into the </w:t>
+      </w:r>
+      <w:r>
+        <w:t xml:space="preserve">file </w:t>
+      </w:r>
+      <w:r>
+        <w:t>name</w:t>
+      </w:r>
+      <w:r>
+        <w:t>.</w:t>
+      </w:r>
+      <w:r>
+        <w:t xml:space="preserve"> </w:t>
+      </w:r>
+      <w:r>
+        <w:t xml:space="preserve"> </w:t>
+      </w:r>
+      <w:r>
+        <w:t>The pattern must confo</w:t>
+      </w:r>
+      <w:r>
+        <w:t xml:space="preserve">rm to syntax used by </w:t>
+      </w:r>
+      <w:r>
+        <w:t xml:space="preserve">Java </w:t>
+      </w:r>
+      <w:r>
+        <w:rPr>
+          <w:rStyle w:val="CodeChar"/>
+        </w:rPr>
+        <w:t>DateTimeFormatter.ofPattern(</w:t>
+      </w:r>
+      <w:r>
+        <w:rPr>
+          <w:rStyle w:val="CodeChar"/>
+          <w:i/>
+        </w:rPr>
+        <w:t>pattern</w:t>
+      </w:r>
+      <w:r>
+        <w:rPr>
+          <w:rStyle w:val="CodeChar"/>
+        </w:rPr>
+        <w:t>)</w:t>
+      </w:r>
+      <w:r>
+        <w:t xml:space="preserve">.  For example, </w:t>
+      </w:r>
+      <w:r>
+        <w:rPr>
+          <w:rStyle w:val="CodeChar"/>
+        </w:rPr>
+        <w:t>%</w:t>
+      </w:r>
+      <w:r>
+        <w:rPr>
+          <w:rStyle w:val="CodeChar"/>
+        </w:rPr>
+        <w:t>d</w:t>
+      </w:r>
+      <w:r>
+        <w:rPr>
+          <w:rStyle w:val="CodeChar"/>
+        </w:rPr>
+        <w:t>{yyyy-MM-dd HH-mm-ss}</w:t>
+      </w:r>
+      <w:r>
+        <w:t xml:space="preserve"> substitutes current year, month 01 to 12, day 01 to 31, hour on a 24-hour clock, minute 00 to 59, and second 00 to 59 into the file name.</w:t>
+      </w:r>
+    </w:p>
+    <w:p>
+      <w:r>
+        <w:t>If the file name including optional date and time substitution evaluates to the same name as an existing log file, new log information is appended to the contents of the existing log file.</w:t>
+      </w:r>
+    </w:p>
+    <w:p>
+      <w:r>
+        <w:t xml:space="preserve">The </w:t>
+      </w:r>
+      <w:r>
+        <w:rPr>
+          <w:rStyle w:val="CodeChar"/>
+        </w:rPr>
+        <w:t>fileRollover</w:t>
+      </w:r>
+      <w:r>
+        <w:t xml:space="preserve"> property only has an effect if </w:t>
+      </w:r>
+      <w:r>
+        <w:rPr>
+          <w:rStyle w:val="CodeChar"/>
+        </w:rPr>
+        <w:t>file</w:t>
+      </w:r>
+      <w:r>
+        <w:t xml:space="preserve"> logging is selected.  It specifies the schedule on which a new log file is started while the process runs.  Each time a new log </w:t>
+      </w:r>
+      <w:r>
+        <w:t xml:space="preserve">file </w:t>
+      </w:r>
+      <w:r>
+        <w:t xml:space="preserve">is started, the file name is regenerated </w:t>
+      </w:r>
+      <w:r>
+        <w:t>substituting</w:t>
+      </w:r>
+      <w:r>
+        <w:t xml:space="preserve"> the current date and time formatted according to the pattern in the </w:t>
+      </w:r>
+      <w:r>
+        <w:rPr>
+          <w:rStyle w:val="CodeChar"/>
+        </w:rPr>
+        <w:t>fileName</w:t>
+      </w:r>
+      <w:r>
+        <w:t xml:space="preserve"> property.</w:t>
+      </w:r>
+    </w:p>
+    <w:p>
+      <w:r>
+        <w:t xml:space="preserve">The rollover schedule is a specified as a string conforming to the syntax accepted by the </w:t>
+      </w:r>
+      <w:r>
+        <w:rPr>
+          <w:rStyle w:val="CodeChar"/>
+        </w:rPr>
+        <w:t>ON</w:t>
+      </w:r>
+      <w:r>
+        <w:t xml:space="preserve"> / </w:t>
+      </w:r>
+      <w:r>
+        <w:rPr>
+          <w:rStyle w:val="CodeChar"/>
+        </w:rPr>
+        <w:t>ON SCHEDULE</w:t>
+      </w:r>
+      <w:r>
+        <w:t xml:space="preserve"> task.</w:t>
+      </w:r>
+      <w:r>
+        <w:t xml:space="preserve">  See “</w:t>
+      </w:r>
+      <w:r>
+        <w:t>DBPA Scripting Language.docx</w:t>
+      </w:r>
+      <w:r>
+        <w:t>” for full scheduling syntax.</w:t>
+      </w:r>
+      <w:r>
+        <w:t xml:space="preserve">  For example, </w:t>
+      </w:r>
+      <w:r>
+        <w:rPr>
+          <w:rStyle w:val="CodeChar"/>
+        </w:rPr>
+        <w:t>DAILY</w:t>
+      </w:r>
+      <w:r>
+        <w:t xml:space="preserve">, </w:t>
+      </w:r>
+      <w:r>
+        <w:rPr>
+          <w:rStyle w:val="CodeChar"/>
+        </w:rPr>
+        <w:t>WEEKLY</w:t>
+      </w:r>
+      <w:r>
+        <w:t xml:space="preserve">, </w:t>
+      </w:r>
+      <w:r>
+        <w:rPr>
+          <w:rStyle w:val="CodeChar"/>
+        </w:rPr>
+        <w:t>MONTHLY</w:t>
+      </w:r>
+      <w:r>
+        <w:t xml:space="preserve">, and </w:t>
+      </w:r>
+      <w:r>
+        <w:rPr>
+          <w:rStyle w:val="CodeChar"/>
+        </w:rPr>
+        <w:t>HOURLY</w:t>
+      </w:r>
+      <w:r>
+        <w:t xml:space="preserve"> are acceptable rollover schedule strings.</w:t>
+      </w:r>
+    </w:p>
+    <w:p>
+      <w:bookmarkStart w:id="1" w:name="_Hlk481787002"/>
+      <w:r>
+        <w:t>The fileL</w:t>
+      </w:r>
+      <w:r>
+        <w:t>evel</w:t>
+      </w:r>
+      <w:r>
+        <w:t xml:space="preserve"> property, if specified, sets the logging level for file logging, overriding the default level.</w:t>
+      </w:r>
+    </w:p>
+    <w:bookmarkEnd w:id="1"/>
+    <w:p>
+      <w:r>
+        <w:t xml:space="preserve">The </w:t>
+      </w:r>
+      <w:r>
+        <w:rPr>
+          <w:rStyle w:val="CodeChar"/>
+        </w:rPr>
+        <w:t>tableName</w:t>
+      </w:r>
+      <w:r>
+        <w:t xml:space="preserve"> property only has an effect if </w:t>
+      </w:r>
+      <w:r>
+        <w:rPr>
+          <w:rStyle w:val="CodeChar"/>
+        </w:rPr>
+        <w:t>table</w:t>
+      </w:r>
+      <w:r>
+        <w:t xml:space="preserve"> logging is selected.  It specifies the database table to which log messages are written.  The name must be fully qualified to work correctly with an </w:t>
+      </w:r>
+      <w:r>
+        <w:rPr>
+          <w:rStyle w:val="CodeChar"/>
+        </w:rPr>
+        <w:t xml:space="preserve">INSERT INTO </w:t>
+      </w:r>
+      <w:r>
+        <w:rPr>
+          <w:rStyle w:val="CodeChar"/>
+          <w:i/>
+        </w:rPr>
+        <w:t>databaseLogTableName</w:t>
+      </w:r>
+      <w:r>
+        <w:t xml:space="preserve"> SQL statement.  The table may have arbitrary column names but it must have exactly five columns with the following types in order: VARCHAR, VARCHAR, DATETIME / TIMESTAMP or </w:t>
+      </w:r>
+      <w:r>
+        <w:t>compatible type</w:t>
+      </w:r>
+      <w:r>
+        <w:t>, TINYINT</w:t>
+      </w:r>
+      <w:r>
+        <w:t xml:space="preserve"> / INT or compatible type</w:t>
+      </w:r>
+      <w:r>
+        <w:t>, and VARCHAR.</w:t>
+      </w:r>
+      <w:r>
+        <w:t xml:space="preserve">  See Log Contents below for considerations when choosing the maximum length of the VARCHAR columns.</w:t>
+      </w:r>
+    </w:p>
+    <w:p>
+      <w:r>
+        <w:t>The tableL</w:t>
+      </w:r>
+      <w:r>
+        <w:t>evel</w:t>
+      </w:r>
+      <w:r>
+        <w:t xml:space="preserve"> property, if specified, sets the logging level for table logging, overriding the default level.</w:t>
+      </w:r>
+    </w:p>
+    <w:p>
+      <w:pPr>
+        <w:pStyle w:val="Heading3"/>
+      </w:pPr>
+      <w:r>
+        <w:t>Log Contents</w:t>
+      </w:r>
+    </w:p>
+    <w:p>
+      <w:r>
+        <w:t>Log information is written in five columns.  When written to file, it conforms to the CSV file specification, which means it can be viewed in MS Excel for example.</w:t>
+      </w:r>
+    </w:p>
+    <w:p>
+      <w:r>
         <w:lastRenderedPageBreak/>
+        <w:t xml:space="preserve">The first column hold process ID, which is generally the </w:t>
+      </w:r>
+      <w:r>
+        <w:rPr>
+          <w:rStyle w:val="CodeChar"/>
+          <w:i/>
+        </w:rPr>
+        <w:t xml:space="preserve">scriptName </w:t>
+      </w:r>
+      <w:r>
+        <w:t xml:space="preserve">passed on the </w:t>
+      </w:r>
+      <w:r>
+        <w:rPr>
+          <w:rStyle w:val="CodeChar"/>
+        </w:rPr>
+        <w:t>rundbp</w:t>
+      </w:r>
+      <w:r>
+        <w:t xml:space="preserve"> command line.  The process ID will be appended with any nested process IDs if the script invokes other scripts.  It will also be appended by a qualifier if nested scripts are invoked asynchronously.</w:t>
+      </w:r>
+    </w:p>
+    <w:p>
+      <w:r>
+        <w:t xml:space="preserve">The second column will hold task ID, which is generally the </w:t>
+      </w:r>
+      <w:r>
+        <w:rPr>
+          <w:rStyle w:val="CodeChar"/>
+          <w:i/>
+        </w:rPr>
+        <w:t>taskname</w:t>
+      </w:r>
+      <w:r>
+        <w:t xml:space="preserve"> on a script </w:t>
+      </w:r>
+      <w:r>
+        <w:rPr>
+          <w:rStyle w:val="CodeChar"/>
+        </w:rPr>
+        <w:t>TASK</w:t>
+      </w:r>
+      <w:r>
+        <w:t>.  The task ID will be appended with any nested task IDs if the task encloses nested tasks.</w:t>
+      </w:r>
+    </w:p>
+    <w:p>
+      <w:r>
+        <w:t>The third column is the date and time stamp when the log information was written</w:t>
+      </w:r>
+    </w:p>
+    <w:p>
+      <w:r>
+        <w:t xml:space="preserve">The fourth column is the level of the log information as an integer 0 to 3 for levels </w:t>
+      </w:r>
+      <w:r>
+        <w:rPr>
+          <w:rStyle w:val="CodeChar"/>
+        </w:rPr>
+        <w:t>info</w:t>
+      </w:r>
+      <w:r>
+        <w:t xml:space="preserve"> through </w:t>
+      </w:r>
+      <w:r>
+        <w:rPr>
+          <w:rStyle w:val="CodeChar"/>
+        </w:rPr>
+        <w:t>message</w:t>
+      </w:r>
+      <w:r>
+        <w:t>.</w:t>
+      </w:r>
+    </w:p>
+    <w:p>
+      <w:r>
+        <w:t>The last column holds the actual log message.  It is recommended you declare this column at least VARCHAR(255) if logging to database table.</w:t>
+      </w:r>
+    </w:p>
+    <w:p/>
+    <w:p>
+      <w:pPr>
+        <w:pStyle w:val="Heading2"/>
+      </w:pPr>
+      <w:r>
+        <w:t>RunDbp.jdbc.properties</w:t>
+      </w:r>
+    </w:p>
+    <w:p>
+      <w:r>
+        <w:t>This file configures the JDBC connection to your database.  Required Contents are as follows:</w:t>
+      </w:r>
+    </w:p>
+    <w:p>
+      <w:pPr>
+        <w:pStyle w:val="Code"/>
+      </w:pPr>
+      <w:r>
+        <w:t>driver=</w:t>
+      </w:r>
+      <w:r>
+        <w:rPr>
+          <w:i/>
+        </w:rPr>
+        <w:t>driverJavaClass</w:t>
+      </w:r>
+    </w:p>
+    <w:p>
+      <w:pPr>
+        <w:pStyle w:val="Code"/>
+      </w:pPr>
+      <w:r>
+        <w:t>url=</w:t>
+      </w:r>
+      <w:r>
+        <w:rPr>
+          <w:i/>
+        </w:rPr>
+        <w:t>databaseConnect</w:t>
+      </w:r>
+      <w:r>
+        <w:rPr>
+          <w:i/>
+        </w:rPr>
+        <w:t>ion</w:t>
+      </w:r>
+      <w:r>
+        <w:rPr>
+          <w:i/>
+        </w:rPr>
+        <w:t>URL</w:t>
+      </w:r>
+    </w:p>
+    <w:p/>
+    <w:p>
+      <w:r>
+        <w:t>See the documentation for your database to determine the values to use for these properties.  All other properties in the file are passed through to the driver itself.  Again, see the document for your database to determine what other properties are required</w:t>
+      </w:r>
+      <w:r>
+        <w:t xml:space="preserve"> by the driver</w:t>
+      </w:r>
+      <w:r>
+        <w:t>.  Typically, at least the following are required:</w:t>
+      </w:r>
+    </w:p>
+    <w:p>
+      <w:pPr>
+        <w:pStyle w:val="Code"/>
+      </w:pPr>
+      <w:r>
+        <w:t>user=</w:t>
+      </w:r>
+      <w:r>
+        <w:rPr>
+          <w:i/>
+        </w:rPr>
+        <w:t>userName</w:t>
+      </w:r>
+    </w:p>
+    <w:p>
+      <w:pPr>
+        <w:pStyle w:val="Code"/>
+      </w:pPr>
+      <w:r>
+        <w:t>password=</w:t>
+      </w:r>
+      <w:r>
+        <w:rPr>
+          <w:i/>
+        </w:rPr>
+        <w:t>userPassword</w:t>
+      </w:r>
+    </w:p>
+    <w:p/>
+    <w:p>
+      <w:r>
+        <w:t xml:space="preserve">For MySQL, you must </w:t>
+      </w:r>
+      <w:r>
+        <w:t>set</w:t>
+      </w:r>
+      <w:r>
+        <w:t xml:space="preserve"> the </w:t>
+      </w:r>
+      <w:r>
+        <w:rPr>
+          <w:rStyle w:val="CodeChar"/>
+        </w:rPr>
+        <w:t>allowMultiQueries</w:t>
+      </w:r>
+      <w:r>
+        <w:t xml:space="preserve"> property </w:t>
+      </w:r>
+      <w:r>
+        <w:rPr>
+          <w:rStyle w:val="CodeChar"/>
+        </w:rPr>
+        <w:t>true</w:t>
+      </w:r>
+      <w:r>
+        <w:t xml:space="preserve"> in order to execute </w:t>
+      </w:r>
+      <w:r>
+        <w:t>SQL</w:t>
+      </w:r>
+      <w:r>
+        <w:t xml:space="preserve"> </w:t>
+      </w:r>
+      <w:r>
+        <w:t xml:space="preserve">that includes multiple statements separated by semicolons.  Suggested </w:t>
+      </w:r>
+      <w:r>
+        <w:t>properties</w:t>
+      </w:r>
+      <w:r>
+        <w:t xml:space="preserve"> to connect to a MySQL database running on your local machine are as follows:</w:t>
+      </w:r>
+    </w:p>
+    <w:p>
+      <w:pPr>
+        <w:pStyle w:val="Code"/>
+      </w:pPr>
+      <w:r>
+        <w:t>driver=com.mysql.jdbc.Driver</w:t>
+      </w:r>
+    </w:p>
+    <w:p>
+      <w:pPr>
+        <w:pStyle w:val="Code"/>
+      </w:pPr>
+      <w:r>
+        <w:t>url=jdbc:mysql://localhost/</w:t>
+      </w:r>
+      <w:r>
+        <w:rPr>
+          <w:i/>
+        </w:rPr>
+        <w:t>yourDatabaseName</w:t>
+      </w:r>
+    </w:p>
+    <w:p>
+      <w:pPr>
+        <w:pStyle w:val="Code"/>
+      </w:pPr>
+      <w:r>
+        <w:t>allowMultiQueries=true</w:t>
+      </w:r>
+    </w:p>
+    <w:p>
+      <w:pPr>
+        <w:pStyle w:val="Code"/>
+      </w:pPr>
+      <w:r>
+        <w:t>user=</w:t>
+      </w:r>
+      <w:r>
+        <w:rPr>
+          <w:i/>
+        </w:rPr>
+        <w:t>yourUser</w:t>
+      </w:r>
+    </w:p>
+    <w:p>
+      <w:pPr>
+        <w:pStyle w:val="Code"/>
+      </w:pPr>
+      <w:r>
+        <w:t>password=</w:t>
+      </w:r>
+      <w:r>
+        <w:rPr>
+          <w:i/>
+        </w:rPr>
+        <w:t>yourPassword</w:t>
+      </w:r>
+    </w:p>
+    <w:p/>
+    <w:p>
+      <w:r>
+        <w:t>For MS SQL Server without integrated security, suggested properties are as follows:</w:t>
+      </w:r>
+    </w:p>
+    <w:p>
+      <w:pPr>
+        <w:pStyle w:val="Code"/>
+      </w:pPr>
+      <w:r>
+        <w:t>driver=com.microsoft.sqlserver.jdbc.SQLServerDriver</w:t>
+      </w:r>
+    </w:p>
+    <w:p>
+      <w:pPr>
+        <w:pStyle w:val="Code"/>
+      </w:pPr>
+      <w:r>
+        <w:t>url=jdbc:sqlserver://</w:t>
+      </w:r>
+      <w:r>
+        <w:rPr>
+          <w:i/>
+        </w:rPr>
+        <w:t>ipAddressOrServerName</w:t>
+      </w:r>
+    </w:p>
+    <w:p>
+      <w:pPr>
+        <w:pStyle w:val="Code"/>
+      </w:pPr>
+      <w:r>
+        <w:t>user=</w:t>
+      </w:r>
+      <w:r>
+        <w:rPr>
+          <w:i/>
+        </w:rPr>
+        <w:t>yourUser</w:t>
+      </w:r>
+    </w:p>
+    <w:p>
+      <w:pPr>
+        <w:pStyle w:val="Code"/>
+      </w:pPr>
+      <w:r>
+        <w:t>password=</w:t>
+      </w:r>
+      <w:r>
+        <w:rPr>
+          <w:i/>
+        </w:rPr>
+        <w:t>yourPassword</w:t>
+      </w:r>
+    </w:p>
+    <w:p/>
+    <w:p>
+      <w:r>
+        <w:lastRenderedPageBreak/>
+        <w:t xml:space="preserve">For MS SQL Server using integrated security you must set the </w:t>
+      </w:r>
+      <w:r>
+        <w:rPr>
+          <w:rStyle w:val="CodeChar"/>
+        </w:rPr>
+        <w:t>integratedSecurity</w:t>
+      </w:r>
+      <w:r>
+        <w:t xml:space="preserve"> property </w:t>
+      </w:r>
+      <w:r>
+        <w:rPr>
+          <w:rStyle w:val="CodeChar"/>
+        </w:rPr>
+        <w:t>true</w:t>
+      </w:r>
+      <w:r>
+        <w:t>.  Suggested properties to connect to an MS SQL Server database using integrated security are as follows:</w:t>
+      </w:r>
+    </w:p>
+    <w:p>
+      <w:pPr>
+        <w:pStyle w:val="Code"/>
+      </w:pPr>
+      <w:r>
+        <w:t>driver=com.microsoft.sqlserver.jdbc.SQLServerDriver</w:t>
+      </w:r>
+    </w:p>
+    <w:p>
+      <w:pPr>
+        <w:pStyle w:val="Code"/>
+      </w:pPr>
+      <w:r>
+        <w:t>url=jdbc:sqlserver://</w:t>
+      </w:r>
+      <w:r>
+        <w:rPr>
+          <w:i/>
+        </w:rPr>
+        <w:t>ipAddressOrServerName</w:t>
+      </w:r>
+    </w:p>
+    <w:p>
+      <w:pPr>
+        <w:pStyle w:val="Code"/>
+      </w:pPr>
+      <w:r>
+        <w:t>integratedSecurity=true</w:t>
+      </w:r>
+    </w:p>
+    <w:p>
+      <w:pPr>
+        <w:pStyle w:val="Heading2"/>
+      </w:pPr>
+      <w:r>
+        <w:t>RunDbp.</w:t>
+      </w:r>
+      <w:r>
+        <w:t>mail</w:t>
+      </w:r>
+      <w:r>
+        <w:t>.properties</w:t>
+      </w:r>
+    </w:p>
+    <w:p>
+      <w:r>
+        <w:t xml:space="preserve">This file configures the connection to your email server.  </w:t>
+      </w:r>
+      <w:r>
+        <w:t xml:space="preserve">Email is managed using the Java Mail API implemented in the </w:t>
+      </w:r>
+      <w:r>
+        <w:rPr>
+          <w:rStyle w:val="CodeChar"/>
+        </w:rPr>
+        <w:t>javax.mail</w:t>
+      </w:r>
+      <w:r>
+        <w:t xml:space="preserve"> package.  The connection is established u</w:t>
+      </w:r>
+      <w:r>
+        <w:t>sing a password authenticator.</w:t>
+      </w:r>
+    </w:p>
+    <w:p>
+      <w:r>
+        <w:t>If your process does not use email, this properties file is not read and can be omitted.  Otherwise, r</w:t>
+      </w:r>
+      <w:r>
+        <w:t xml:space="preserve">equired </w:t>
+      </w:r>
+      <w:r>
+        <w:t xml:space="preserve">properties </w:t>
+      </w:r>
+      <w:r>
+        <w:t>as follows:</w:t>
+      </w:r>
+    </w:p>
+    <w:p>
+      <w:pPr>
+        <w:pStyle w:val="Code"/>
+      </w:pPr>
+      <w:r>
+        <w:t>user=</w:t>
+      </w:r>
+      <w:r>
+        <w:rPr>
+          <w:i/>
+        </w:rPr>
+        <w:t>your</w:t>
+      </w:r>
+      <w:r>
+        <w:rPr>
+          <w:i/>
+        </w:rPr>
+        <w:t>M</w:t>
+      </w:r>
+      <w:r>
+        <w:rPr>
+          <w:i/>
+        </w:rPr>
+        <w:t>ail</w:t>
+      </w:r>
+      <w:r>
+        <w:rPr>
+          <w:i/>
+        </w:rPr>
+        <w:t>User</w:t>
+      </w:r>
+    </w:p>
+    <w:p>
+      <w:pPr>
+        <w:pStyle w:val="Code"/>
+      </w:pPr>
+      <w:r>
+        <w:t>password=</w:t>
+      </w:r>
+      <w:r>
+        <w:rPr>
+          <w:i/>
+        </w:rPr>
+        <w:t>your</w:t>
+      </w:r>
+      <w:r>
+        <w:rPr>
+          <w:i/>
+        </w:rPr>
+        <w:t>M</w:t>
+      </w:r>
+      <w:r>
+        <w:rPr>
+          <w:i/>
+        </w:rPr>
+        <w:t>ailPassword</w:t>
+      </w:r>
+    </w:p>
+    <w:p/>
+    <w:p>
+      <w:r>
+        <w:t xml:space="preserve">To enable the </w:t>
+      </w:r>
+      <w:r>
+        <w:rPr>
+          <w:rStyle w:val="CodeChar"/>
+        </w:rPr>
+        <w:t>–</w:t>
+      </w:r>
+      <w:r>
+        <w:rPr>
+          <w:rStyle w:val="CodeChar"/>
+        </w:rPr>
+        <w:t>-</w:t>
+      </w:r>
+      <w:r>
+        <w:rPr>
+          <w:rStyle w:val="CodeChar"/>
+        </w:rPr>
+        <w:t>alert</w:t>
+      </w:r>
+      <w:r>
+        <w:t xml:space="preserve"> command line option, the following properties must be set:</w:t>
+      </w:r>
+    </w:p>
+    <w:p>
+      <w:pPr>
+        <w:pStyle w:val="Code"/>
+      </w:pPr>
+      <w:r>
+        <w:t>alertFrom</w:t>
+      </w:r>
+      <w:r>
+        <w:t>=</w:t>
+      </w:r>
+      <w:r>
+        <w:rPr>
+          <w:i/>
+        </w:rPr>
+        <w:t>address</w:t>
+      </w:r>
+      <w:r>
+        <w:rPr>
+          <w:i/>
+        </w:rPr>
+        <w:t>F</w:t>
+      </w:r>
+      <w:r>
+        <w:rPr>
+          <w:i/>
+        </w:rPr>
+        <w:t>rom</w:t>
+      </w:r>
+      <w:r>
+        <w:rPr>
+          <w:i/>
+        </w:rPr>
+        <w:t>W</w:t>
+      </w:r>
+      <w:r>
+        <w:rPr>
+          <w:i/>
+        </w:rPr>
+        <w:t>hich</w:t>
+      </w:r>
+      <w:r>
+        <w:rPr>
+          <w:i/>
+        </w:rPr>
+        <w:t>A</w:t>
+      </w:r>
+      <w:r>
+        <w:rPr>
+          <w:i/>
+        </w:rPr>
+        <w:t>lert</w:t>
+      </w:r>
+      <w:r>
+        <w:rPr>
+          <w:i/>
+        </w:rPr>
+        <w:t>E</w:t>
+      </w:r>
+      <w:r>
+        <w:rPr>
+          <w:i/>
+        </w:rPr>
+        <w:t>mails</w:t>
+      </w:r>
+      <w:r>
+        <w:rPr>
+          <w:i/>
+        </w:rPr>
+        <w:t>O</w:t>
+      </w:r>
+      <w:r>
+        <w:rPr>
+          <w:i/>
+        </w:rPr>
+        <w:t>riginate</w:t>
+      </w:r>
+    </w:p>
+    <w:p>
+      <w:pPr>
+        <w:pStyle w:val="Code"/>
+      </w:pPr>
+      <w:r>
+        <w:t>alertTo</w:t>
+      </w:r>
+      <w:r>
+        <w:t>=</w:t>
+      </w:r>
+      <w:r>
+        <w:rPr>
+          <w:i/>
+        </w:rPr>
+        <w:t>address</w:t>
+      </w:r>
+      <w:r>
+        <w:rPr>
+          <w:i/>
+        </w:rPr>
+        <w:t>T</w:t>
+      </w:r>
+      <w:r>
+        <w:rPr>
+          <w:i/>
+        </w:rPr>
+        <w:t>o</w:t>
+      </w:r>
+      <w:r>
+        <w:rPr>
+          <w:i/>
+        </w:rPr>
+        <w:t>W</w:t>
+      </w:r>
+      <w:r>
+        <w:rPr>
+          <w:i/>
+        </w:rPr>
+        <w:t>hich</w:t>
+      </w:r>
+      <w:r>
+        <w:rPr>
+          <w:i/>
+        </w:rPr>
+        <w:t>A</w:t>
+      </w:r>
+      <w:r>
+        <w:rPr>
+          <w:i/>
+        </w:rPr>
+        <w:t>lert</w:t>
+      </w:r>
+      <w:r>
+        <w:rPr>
+          <w:i/>
+        </w:rPr>
+        <w:t>E</w:t>
+      </w:r>
+      <w:r>
+        <w:rPr>
+          <w:i/>
+        </w:rPr>
+        <w:t>mails</w:t>
+      </w:r>
+      <w:r>
+        <w:rPr>
+          <w:i/>
+        </w:rPr>
+        <w:t>A</w:t>
+      </w:r>
+      <w:r>
+        <w:rPr>
+          <w:i/>
+        </w:rPr>
+        <w:t>re</w:t>
+      </w:r>
+      <w:r>
+        <w:rPr>
+          <w:i/>
+        </w:rPr>
+        <w:t>S</w:t>
+      </w:r>
+      <w:r>
+        <w:rPr>
+          <w:i/>
+        </w:rPr>
+        <w:t>ent</w:t>
+      </w:r>
+    </w:p>
+    <w:p/>
+    <w:p>
+      <w:r>
+        <w:t>The following property is optional:</w:t>
+      </w:r>
+    </w:p>
+    <w:p>
+      <w:pPr>
+        <w:pStyle w:val="Code"/>
+      </w:pPr>
+      <w:r>
+        <w:t>alertSubject</w:t>
+      </w:r>
+      <w:r>
+        <w:t>=</w:t>
+      </w:r>
+      <w:r>
+        <w:rPr>
+          <w:i/>
+        </w:rPr>
+        <w:t>subject</w:t>
+      </w:r>
+      <w:r>
+        <w:rPr>
+          <w:i/>
+        </w:rPr>
+        <w:t>L</w:t>
+      </w:r>
+      <w:r>
+        <w:rPr>
+          <w:i/>
+        </w:rPr>
+        <w:t>ine</w:t>
+      </w:r>
+      <w:r>
+        <w:rPr>
+          <w:i/>
+        </w:rPr>
+        <w:t>O</w:t>
+      </w:r>
+      <w:r>
+        <w:rPr>
+          <w:i/>
+        </w:rPr>
+        <w:t>f</w:t>
+      </w:r>
+      <w:r>
+        <w:rPr>
+          <w:i/>
+        </w:rPr>
+        <w:t>A</w:t>
+      </w:r>
+      <w:r>
+        <w:rPr>
+          <w:i/>
+        </w:rPr>
+        <w:t>lert</w:t>
+      </w:r>
+      <w:r>
+        <w:rPr>
+          <w:i/>
+        </w:rPr>
+        <w:t>E</w:t>
+      </w:r>
+      <w:r>
+        <w:rPr>
+          <w:i/>
+        </w:rPr>
+        <w:t>mails</w:t>
+      </w:r>
+    </w:p>
+    <w:p>
+      <w:bookmarkStart w:id="2" w:name="_GoBack"/>
+      <w:bookmarkEnd w:id="2"/>
+    </w:p>
+    <w:p>
+      <w:r>
         <w:t xml:space="preserve">The </w:t>
       </w:r>
       <w:r>
         <w:rPr>
           <w:rStyle w:val="CodeChar"/>
         </w:rPr>
-        <w:t>level</w:t>
-      </w:r>
-      <w:r>
-        <w:t xml:space="preserve"> property is the default logging level for any target that doesn’t explicitly specify a logging level.  It can be </w:t>
-      </w:r>
-      <w:r>
-        <w:rPr>
-          <w:rStyle w:val="CodeChar"/>
-        </w:rPr>
-        <w:t>info</w:t>
+        <w:t>alertSubject</w:t>
+      </w:r>
+      <w:r>
+        <w:t xml:space="preserve"> property may contain the string </w:t>
+      </w:r>
+      <w:r>
+        <w:rPr>
+          <w:rStyle w:val="CodeChar"/>
+        </w:rPr>
+        <w:t>%s</w:t>
+      </w:r>
+      <w:r>
+        <w:t xml:space="preserve"> which will be replaced by the script name in the actual subject line.  If this setting is omitted, a default subject line is used which includes the script name.</w:t>
+      </w:r>
+    </w:p>
+    <w:p>
+      <w:r>
+        <w:t xml:space="preserve">All other properties in the file are passed through to the </w:t>
+      </w:r>
+      <w:r>
+        <w:rPr>
+          <w:rStyle w:val="CodeChar"/>
+        </w:rPr>
+        <w:t>javax.mail.Session.getInstance(</w:t>
+      </w:r>
+      <w:r>
+        <w:rPr>
+          <w:rStyle w:val="CodeChar"/>
+        </w:rPr>
+        <w:t xml:space="preserve"> </w:t>
+      </w:r>
+      <w:r>
+        <w:rPr>
+          <w:rStyle w:val="CodeChar"/>
+        </w:rPr>
+        <w:t>Prop</w:t>
+      </w:r>
+      <w:r>
+        <w:rPr>
+          <w:rStyle w:val="CodeChar"/>
+        </w:rPr>
+        <w:t xml:space="preserve">erties, </w:t>
+      </w:r>
+      <w:r>
+        <w:rPr>
+          <w:rStyle w:val="CodeChar"/>
+        </w:rPr>
+        <w:t>Authenticator</w:t>
+      </w:r>
+      <w:r>
+        <w:rPr>
+          <w:rStyle w:val="CodeChar"/>
+        </w:rPr>
+        <w:t>)</w:t>
+      </w:r>
+      <w:r>
+        <w:t xml:space="preserve"> function using a password authenticator.  See that function and documentation for your email server to determine what other properties are required.</w:t>
+      </w:r>
+    </w:p>
+    <w:p>
+      <w:r>
+        <w:t>To use the mail server for your gmail account</w:t>
+      </w:r>
+      <w:r>
+        <w:t>, suggested properties are as follows</w:t>
+      </w:r>
+      <w:r>
+        <w:t>:</w:t>
+      </w:r>
+    </w:p>
+    <w:p>
+      <w:pPr>
+        <w:pStyle w:val="Code"/>
+      </w:pPr>
+      <w:r>
+        <w:t>user=</w:t>
+      </w:r>
+      <w:r>
+        <w:rPr>
+          <w:i/>
+        </w:rPr>
+        <w:t>yourGmailAddress</w:t>
+      </w:r>
+    </w:p>
+    <w:p>
+      <w:pPr>
+        <w:pStyle w:val="Code"/>
+      </w:pPr>
+      <w:r>
+        <w:t>password=</w:t>
+      </w:r>
+      <w:r>
+        <w:rPr>
+          <w:i/>
+        </w:rPr>
+        <w:t>yourGmailPassword</w:t>
+      </w:r>
+    </w:p>
+    <w:p>
+      <w:pPr>
+        <w:pStyle w:val="Code"/>
+      </w:pPr>
+      <w:r>
+        <w:t>mail.smtp.starttls.enable=true</w:t>
+      </w:r>
+    </w:p>
+    <w:p>
+      <w:pPr>
+        <w:pStyle w:val="Code"/>
+      </w:pPr>
+      <w:r>
+        <w:t>mail.smtp.auth=true</w:t>
+      </w:r>
+    </w:p>
+    <w:p>
+      <w:pPr>
+        <w:pStyle w:val="Code"/>
+      </w:pPr>
+      <w:r>
+        <w:t>mail.smtp.host=smtp.gmail.com</w:t>
+      </w:r>
+    </w:p>
+    <w:p>
+      <w:pPr>
+        <w:pStyle w:val="Code"/>
+      </w:pPr>
+      <w:r>
+        <w:t>mail.smtp.port=587</w:t>
+      </w:r>
+    </w:p>
+    <w:p/>
+    <w:p>
+      <w:pPr>
+        <w:pStyle w:val="Heading2"/>
+      </w:pPr>
+      <w:r>
+        <w:t>RunDbp.</w:t>
+      </w:r>
+      <w:r>
+        <w:t>ftp</w:t>
+      </w:r>
+      <w:r>
+        <w:t>.properties</w:t>
+      </w:r>
+    </w:p>
+    <w:p>
+      <w:r>
+        <w:t>This file configures the connection to your FTP server.</w:t>
+      </w:r>
+      <w:r>
+        <w:t xml:space="preserve">  FTP is managed using the Apache Commons VFS2 API implemented in the </w:t>
+      </w:r>
+      <w:r>
+        <w:rPr>
+          <w:rStyle w:val="CodeChar"/>
+        </w:rPr>
+        <w:t>org.apache.commons.vfs2</w:t>
+      </w:r>
+      <w:r>
+        <w:t xml:space="preserve"> package.</w:t>
+      </w:r>
+    </w:p>
+    <w:p>
+      <w:r>
+        <w:lastRenderedPageBreak/>
+        <w:t xml:space="preserve">If your process does not use FTP, this file is not read and can be omitted.  Otherwise, </w:t>
+      </w:r>
+      <w:r>
+        <w:t xml:space="preserve">required </w:t>
+      </w:r>
+      <w:r>
+        <w:t>properties are as follows:</w:t>
+      </w:r>
+    </w:p>
+    <w:p>
+      <w:pPr>
+        <w:pStyle w:val="Code"/>
+      </w:pPr>
+      <w:r>
+        <w:t>protocol=</w:t>
+      </w:r>
+      <w:r>
+        <w:rPr>
+          <w:i/>
+        </w:rPr>
+        <w:t>protocolName</w:t>
+      </w:r>
+    </w:p>
+    <w:p>
+      <w:pPr>
+        <w:pStyle w:val="Code"/>
+      </w:pPr>
+      <w:r>
+        <w:t>hostname=</w:t>
+      </w:r>
+      <w:r>
+        <w:rPr>
+          <w:i/>
+        </w:rPr>
+        <w:t>hostName</w:t>
+      </w:r>
+    </w:p>
+    <w:p>
+      <w:pPr>
+        <w:pStyle w:val="Code"/>
+      </w:pPr>
+      <w:r>
+        <w:t>user=</w:t>
+      </w:r>
+      <w:r>
+        <w:rPr>
+          <w:i/>
+        </w:rPr>
+        <w:t>userName</w:t>
+      </w:r>
+    </w:p>
+    <w:p>
+      <w:pPr>
+        <w:pStyle w:val="Code"/>
+      </w:pPr>
+      <w:r>
+        <w:t>password</w:t>
+      </w:r>
+      <w:r>
+        <w:t>=</w:t>
+      </w:r>
+      <w:r>
+        <w:rPr>
+          <w:i/>
+        </w:rPr>
+        <w:t>userPassword</w:t>
+      </w:r>
+    </w:p>
+    <w:p/>
+    <w:p>
+      <w:r>
+        <w:t xml:space="preserve">The </w:t>
+      </w:r>
+      <w:r>
+        <w:rPr>
+          <w:rStyle w:val="CodeChar"/>
+          <w:i/>
+        </w:rPr>
+        <w:t>protocolName</w:t>
+      </w:r>
+      <w:r>
+        <w:t xml:space="preserve"> can be </w:t>
+      </w:r>
+      <w:r>
+        <w:rPr>
+          <w:rStyle w:val="CodeChar"/>
+        </w:rPr>
+        <w:t>ftp</w:t>
       </w:r>
       <w:r>
         <w:t xml:space="preserve">, </w:t>
@@ -1595,16 +3143,7 @@
         <w:rPr>
           <w:rStyle w:val="CodeChar"/>
         </w:rPr>
-        <w:t>warning</w:t>
-      </w:r>
-      <w:r>
-        <w:t xml:space="preserve">, </w:t>
-      </w:r>
-      <w:r>
-        <w:rPr>
-          <w:rStyle w:val="CodeChar"/>
-        </w:rPr>
-        <w:t>error</w:t>
+        <w:t>ftps</w:t>
       </w:r>
       <w:r>
         <w:t xml:space="preserve">, or </w:t>
@@ -1613,1233 +3152,85 @@
         <w:rPr>
           <w:rStyle w:val="CodeChar"/>
         </w:rPr>
-        <w:t>message</w:t>
-      </w:r>
-      <w:r>
-        <w:t xml:space="preserve">.  The default of </w:t>
-      </w:r>
-      <w:r>
-        <w:rPr>
-          <w:rStyle w:val="CodeChar"/>
-        </w:rPr>
-        <w:t>info</w:t>
-      </w:r>
-      <w:r>
-        <w:t xml:space="preserve"> logs the maximum amount of information.  To minimize the amount of information logged, select </w:t>
-      </w:r>
-      <w:r>
-        <w:rPr>
-          <w:rStyle w:val="CodeChar"/>
-        </w:rPr>
-        <w:t>message</w:t>
-      </w:r>
-      <w:r>
-        <w:t xml:space="preserve"> level, which only logs messages explicitly written to the log by </w:t>
-      </w:r>
-      <w:r>
-        <w:rPr>
-          <w:rStyle w:val="CodeChar"/>
-        </w:rPr>
-        <w:t>LOG</w:t>
-      </w:r>
-      <w:r>
-        <w:t xml:space="preserve"> and </w:t>
-      </w:r>
-      <w:r>
-        <w:rPr>
-          <w:rStyle w:val="CodeChar"/>
-        </w:rPr>
-        <w:t>GO</w:t>
-      </w:r>
-      <w:r>
-        <w:t xml:space="preserve"> tasks in the script.</w:t>
-      </w:r>
-    </w:p>
-    <w:p>
-      <w:r>
-        <w:t>The consoleL</w:t>
-      </w:r>
-      <w:r>
-        <w:t>evel</w:t>
-      </w:r>
-      <w:r>
-        <w:t xml:space="preserve"> property, if specified, sets the logging level for the console, overriding the default level.</w:t>
-      </w:r>
-    </w:p>
-    <w:p>
-      <w:r>
-        <w:t xml:space="preserve">If </w:t>
-      </w:r>
-      <w:r>
-        <w:rPr>
-          <w:rStyle w:val="CodeChar"/>
-        </w:rPr>
-        <w:t>file</w:t>
-      </w:r>
-      <w:r>
-        <w:t xml:space="preserve"> logging is selected, the </w:t>
-      </w:r>
-      <w:r>
-        <w:rPr>
-          <w:rStyle w:val="CodeChar"/>
-        </w:rPr>
-        <w:t>fileName</w:t>
-      </w:r>
-      <w:r>
-        <w:t xml:space="preserve"> property must be </w:t>
-      </w:r>
-      <w:r>
-        <w:t>specified</w:t>
-      </w:r>
-      <w:r>
-        <w:t xml:space="preserve">.  It </w:t>
-      </w:r>
-      <w:r>
-        <w:t xml:space="preserve">determines </w:t>
-      </w:r>
-      <w:r>
-        <w:t>the name of the log file.  The name</w:t>
-      </w:r>
-      <w:r>
-        <w:t xml:space="preserve"> may include one or more instances of </w:t>
-      </w:r>
-      <w:r>
-        <w:rPr>
-          <w:rStyle w:val="CodeChar"/>
-        </w:rPr>
-        <w:t>%</w:t>
-      </w:r>
-      <w:r>
-        <w:rPr>
-          <w:rStyle w:val="CodeChar"/>
-        </w:rPr>
-        <w:t>d</w:t>
-      </w:r>
-      <w:r>
-        <w:rPr>
-          <w:rStyle w:val="CodeChar"/>
-        </w:rPr>
-        <w:t>{pattern}</w:t>
-      </w:r>
-      <w:r>
-        <w:t xml:space="preserve">, which specifies a pattern to be used for formatting the current date and time </w:t>
-      </w:r>
-      <w:r>
-        <w:t xml:space="preserve">to be substituted </w:t>
-      </w:r>
-      <w:r>
-        <w:t xml:space="preserve">into the </w:t>
-      </w:r>
-      <w:r>
-        <w:t xml:space="preserve">file </w:t>
-      </w:r>
-      <w:r>
-        <w:t>name</w:t>
-      </w:r>
-      <w:r>
-        <w:t>.</w:t>
-      </w:r>
-      <w:r>
-        <w:t xml:space="preserve"> </w:t>
-      </w:r>
-      <w:r>
-        <w:t xml:space="preserve"> </w:t>
-      </w:r>
-      <w:r>
-        <w:t>The pattern must confo</w:t>
-      </w:r>
-      <w:r>
-        <w:t xml:space="preserve">rm to syntax used by </w:t>
-      </w:r>
-      <w:r>
-        <w:t xml:space="preserve">Java </w:t>
-      </w:r>
-      <w:r>
-        <w:rPr>
-          <w:rStyle w:val="CodeChar"/>
-        </w:rPr>
-        <w:t>DateTimeFormatter.ofPattern(</w:t>
-      </w:r>
-      <w:r>
-        <w:rPr>
-          <w:rStyle w:val="CodeChar"/>
-          <w:i/>
-        </w:rPr>
-        <w:t>pattern</w:t>
-      </w:r>
-      <w:r>
-        <w:rPr>
-          <w:rStyle w:val="CodeChar"/>
-        </w:rPr>
-        <w:t>)</w:t>
-      </w:r>
-      <w:r>
-        <w:t xml:space="preserve">.  For example, </w:t>
-      </w:r>
-      <w:r>
-        <w:rPr>
-          <w:rStyle w:val="CodeChar"/>
-        </w:rPr>
-        <w:t>%</w:t>
-      </w:r>
-      <w:r>
-        <w:rPr>
-          <w:rStyle w:val="CodeChar"/>
-        </w:rPr>
-        <w:t>d</w:t>
-      </w:r>
-      <w:r>
-        <w:rPr>
-          <w:rStyle w:val="CodeChar"/>
-        </w:rPr>
-        <w:t>{yyyy-MM-dd HH-mm-ss}</w:t>
-      </w:r>
-      <w:r>
-        <w:t xml:space="preserve"> substitutes current year, month 01 to 12, day 01 to 31, hour on a 24-hour clock, minute 00 to 59, and second 00 to 59 into the file name.</w:t>
-      </w:r>
-    </w:p>
-    <w:p>
-      <w:r>
-        <w:t>If the file name including optional date and time substitution evaluates to the same name as an existing log file, new log information is appended to the contents of the existing log file.</w:t>
-      </w:r>
-    </w:p>
-    <w:p>
-      <w:r>
-        <w:t xml:space="preserve">The </w:t>
-      </w:r>
-      <w:r>
-        <w:rPr>
-          <w:rStyle w:val="CodeChar"/>
-        </w:rPr>
-        <w:t>fileRollover</w:t>
-      </w:r>
-      <w:r>
-        <w:t xml:space="preserve"> property only has an effect if </w:t>
-      </w:r>
-      <w:r>
-        <w:rPr>
-          <w:rStyle w:val="CodeChar"/>
-        </w:rPr>
-        <w:t>file</w:t>
-      </w:r>
-      <w:r>
-        <w:t xml:space="preserve"> logging is selected.  It specifies the schedule on which a new log file is started while the process runs.  Each time a new log </w:t>
-      </w:r>
-      <w:r>
-        <w:t xml:space="preserve">file </w:t>
-      </w:r>
-      <w:r>
-        <w:t xml:space="preserve">is started, the file name is regenerated </w:t>
-      </w:r>
-      <w:r>
-        <w:t>substituting</w:t>
-      </w:r>
-      <w:r>
-        <w:t xml:space="preserve"> the current date and time formatted according to the pattern in the </w:t>
-      </w:r>
-      <w:r>
-        <w:rPr>
-          <w:rStyle w:val="CodeChar"/>
-        </w:rPr>
-        <w:t>fileName</w:t>
-      </w:r>
-      <w:r>
-        <w:t xml:space="preserve"> property.</w:t>
-      </w:r>
-    </w:p>
-    <w:p>
-      <w:r>
-        <w:t xml:space="preserve">The rollover schedule is a specified as a string conforming to the syntax accepted by the </w:t>
-      </w:r>
-      <w:r>
-        <w:rPr>
-          <w:rStyle w:val="CodeChar"/>
-        </w:rPr>
-        <w:t>ON</w:t>
-      </w:r>
-      <w:r>
-        <w:t xml:space="preserve"> / </w:t>
-      </w:r>
-      <w:r>
-        <w:rPr>
-          <w:rStyle w:val="CodeChar"/>
-        </w:rPr>
-        <w:t>ON SCHEDULE</w:t>
-      </w:r>
-      <w:r>
-        <w:t xml:space="preserve"> task.</w:t>
-      </w:r>
-      <w:r>
-        <w:t xml:space="preserve">  See “</w:t>
-      </w:r>
-      <w:r>
-        <w:t>DBPA Scripting Language.docx</w:t>
-      </w:r>
-      <w:r>
-        <w:t>” for full scheduling syntax.</w:t>
-      </w:r>
-      <w:r>
-        <w:t xml:space="preserve">  For example, </w:t>
-      </w:r>
-      <w:r>
-        <w:rPr>
-          <w:rStyle w:val="CodeChar"/>
-        </w:rPr>
-        <w:t>DAILY</w:t>
-      </w:r>
-      <w:r>
-        <w:t xml:space="preserve">, </w:t>
-      </w:r>
-      <w:r>
-        <w:rPr>
-          <w:rStyle w:val="CodeChar"/>
-        </w:rPr>
-        <w:t>WEEKLY</w:t>
-      </w:r>
-      <w:r>
-        <w:t xml:space="preserve">, </w:t>
-      </w:r>
-      <w:r>
-        <w:rPr>
-          <w:rStyle w:val="CodeChar"/>
-        </w:rPr>
-        <w:t>MONTHLY</w:t>
-      </w:r>
-      <w:r>
-        <w:t xml:space="preserve">, and </w:t>
-      </w:r>
-      <w:r>
-        <w:rPr>
-          <w:rStyle w:val="CodeChar"/>
-        </w:rPr>
-        <w:t>HOURLY</w:t>
-      </w:r>
-      <w:r>
-        <w:t xml:space="preserve"> are acceptable rollover schedule strings.</w:t>
-      </w:r>
-    </w:p>
-    <w:p>
-      <w:bookmarkStart w:id="2" w:name="_Hlk481787002"/>
-      <w:r>
-        <w:t>The fileL</w:t>
-      </w:r>
-      <w:r>
-        <w:t>evel</w:t>
-      </w:r>
-      <w:r>
-        <w:t xml:space="preserve"> property, if specified, sets the logging level for file logging, overriding the default level.</w:t>
-      </w:r>
-    </w:p>
-    <w:bookmarkEnd w:id="2"/>
-    <w:p>
-      <w:r>
-        <w:t xml:space="preserve">The </w:t>
-      </w:r>
-      <w:r>
-        <w:rPr>
-          <w:rStyle w:val="CodeChar"/>
-        </w:rPr>
-        <w:t>tableName</w:t>
-      </w:r>
-      <w:r>
-        <w:t xml:space="preserve"> property only has an effect if </w:t>
-      </w:r>
-      <w:r>
-        <w:rPr>
-          <w:rStyle w:val="CodeChar"/>
-        </w:rPr>
-        <w:t>table</w:t>
-      </w:r>
-      <w:r>
-        <w:t xml:space="preserve"> logging is selected.  It specifies the database table to which log messages are written.  The name must be fully qualified to work correctly with an </w:t>
-      </w:r>
-      <w:r>
-        <w:rPr>
-          <w:rStyle w:val="CodeChar"/>
-        </w:rPr>
-        <w:t xml:space="preserve">INSERT INTO </w:t>
-      </w:r>
-      <w:r>
-        <w:rPr>
-          <w:rStyle w:val="CodeChar"/>
-          <w:i/>
-        </w:rPr>
-        <w:t>databaseLogTableName</w:t>
-      </w:r>
-      <w:r>
-        <w:t xml:space="preserve"> SQL statement.  The table may have arbitrary column names but it must have exactly five columns with the following types in order: VARCHAR, VARCHAR, DATETIME / TIMESTAMP or </w:t>
-      </w:r>
-      <w:r>
-        <w:t>compatible type</w:t>
-      </w:r>
-      <w:r>
-        <w:t>, TINYINT</w:t>
-      </w:r>
-      <w:r>
-        <w:t xml:space="preserve"> / INT or compatible type</w:t>
-      </w:r>
-      <w:r>
-        <w:t>, and VARCHAR.</w:t>
-      </w:r>
-      <w:r>
-        <w:t xml:space="preserve">  See Log Contents below for considerations when choosing the maximum length of the VARCHAR columns.</w:t>
-      </w:r>
-    </w:p>
-    <w:p>
-      <w:r>
-        <w:t>The tableL</w:t>
-      </w:r>
-      <w:r>
-        <w:t>evel</w:t>
-      </w:r>
-      <w:r>
-        <w:t xml:space="preserve"> property, if specified, sets the logging level for table logging, overriding the default level.</w:t>
-      </w:r>
-    </w:p>
-    <w:p>
-      <w:pPr>
-        <w:pStyle w:val="Heading3"/>
-      </w:pPr>
-      <w:r>
-        <w:t>Log Contents</w:t>
-      </w:r>
-    </w:p>
-    <w:p>
-      <w:r>
-        <w:t>Log information is written in five columns.  When written to file, it conforms to the CSV file specification, which means it can be viewed in MS Excel for example.</w:t>
-      </w:r>
-    </w:p>
-    <w:p>
-      <w:r>
-        <w:t xml:space="preserve">The first column hold process ID, which is generally the </w:t>
-      </w:r>
-      <w:r>
-        <w:rPr>
-          <w:rStyle w:val="CodeChar"/>
-          <w:i/>
-        </w:rPr>
-        <w:t xml:space="preserve">scriptName </w:t>
-      </w:r>
-      <w:r>
-        <w:t xml:space="preserve">passed on the </w:t>
-      </w:r>
-      <w:r>
-        <w:rPr>
-          <w:rStyle w:val="CodeChar"/>
-        </w:rPr>
-        <w:t>rundbp</w:t>
-      </w:r>
-      <w:r>
-        <w:t xml:space="preserve"> command line.  The process ID will be appended with any nested process IDs if the script invokes other scripts.  It will also be appended by a qualifier if nested scripts are invoked asynchronously.</w:t>
-      </w:r>
-    </w:p>
-    <w:p>
-      <w:r>
-        <w:lastRenderedPageBreak/>
-        <w:t xml:space="preserve">The second column will hold task ID, which is generally the </w:t>
-      </w:r>
-      <w:r>
-        <w:rPr>
-          <w:rStyle w:val="CodeChar"/>
-          <w:i/>
-        </w:rPr>
-        <w:t>taskname</w:t>
-      </w:r>
-      <w:r>
-        <w:t xml:space="preserve"> on a script </w:t>
-      </w:r>
-      <w:r>
-        <w:rPr>
-          <w:rStyle w:val="CodeChar"/>
-        </w:rPr>
-        <w:t>TASK</w:t>
-      </w:r>
-      <w:r>
-        <w:t>.  The task ID will be appended with any nested task IDs if the task encloses nested tasks.</w:t>
-      </w:r>
-    </w:p>
-    <w:p>
-      <w:r>
-        <w:t>The third column is the date and time stamp when the log information was written</w:t>
-      </w:r>
-    </w:p>
-    <w:p>
-      <w:r>
-        <w:t xml:space="preserve">The fourth column is the level of the log information as an integer 0 to 3 for levels </w:t>
-      </w:r>
-      <w:r>
-        <w:rPr>
-          <w:rStyle w:val="CodeChar"/>
-        </w:rPr>
-        <w:t>info</w:t>
-      </w:r>
-      <w:r>
-        <w:t xml:space="preserve"> through </w:t>
-      </w:r>
-      <w:r>
-        <w:rPr>
-          <w:rStyle w:val="CodeChar"/>
-        </w:rPr>
-        <w:t>message</w:t>
-      </w:r>
-      <w:r>
-        <w:t>.</w:t>
-      </w:r>
-    </w:p>
-    <w:p>
-      <w:r>
-        <w:t>The last column holds the actual log message.  It is recommended you declare this column at least VARCHAR(255) if logging to database table.</w:t>
+        <w:t>sftp</w:t>
+      </w:r>
+      <w:r>
+        <w:t>.  Optional properties are as follows:</w:t>
+      </w:r>
+    </w:p>
+    <w:p>
+      <w:pPr>
+        <w:pStyle w:val="Code"/>
+      </w:pPr>
+      <w:r>
+        <w:t>strictHostKeyChecking=</w:t>
+      </w:r>
+      <w:r>
+        <w:rPr>
+          <w:i/>
+        </w:rPr>
+        <w:t>keyCheckingYesNo</w:t>
+      </w:r>
+    </w:p>
+    <w:p>
+      <w:pPr>
+        <w:pStyle w:val="Code"/>
+      </w:pPr>
+      <w:r>
+        <w:t>timeout=</w:t>
+      </w:r>
+      <w:r>
+        <w:rPr>
+          <w:i/>
+        </w:rPr>
+        <w:t>timeoutMilliseconds</w:t>
+      </w:r>
+    </w:p>
+    <w:p>
+      <w:pPr>
+        <w:pStyle w:val="Code"/>
+      </w:pPr>
+      <w:r>
+        <w:t>mode=</w:t>
+      </w:r>
+      <w:r>
+        <w:rPr>
+          <w:i/>
+        </w:rPr>
+        <w:t>passiveModeYesNo</w:t>
+      </w:r>
+    </w:p>
+    <w:p>
+      <w:pPr>
+        <w:pStyle w:val="Code"/>
+      </w:pPr>
+      <w:r>
+        <w:t>dataTimeout=</w:t>
+      </w:r>
+      <w:r>
+        <w:rPr>
+          <w:i/>
+        </w:rPr>
+        <w:t>dataTimeoutMilliseconds</w:t>
+      </w:r>
+    </w:p>
+    <w:p>
+      <w:pPr>
+        <w:pStyle w:val="Code"/>
+      </w:pPr>
+      <w:r>
+        <w:t>socketTimeout=</w:t>
+      </w:r>
+      <w:r>
+        <w:rPr>
+          <w:i/>
+        </w:rPr>
+        <w:t>socketTimeoutMilliseconds</w:t>
       </w:r>
     </w:p>
     <w:p/>
     <w:p>
-      <w:pPr>
-        <w:pStyle w:val="Heading2"/>
-      </w:pPr>
-      <w:r>
-        <w:t>RunDbp.jdbc.properties</w:t>
-      </w:r>
-    </w:p>
-    <w:p>
-      <w:r>
-        <w:t>This file configures the JDBC connection to your database.  Required Contents are as follows:</w:t>
-      </w:r>
-    </w:p>
-    <w:p>
-      <w:pPr>
-        <w:pStyle w:val="Code"/>
-      </w:pPr>
-      <w:r>
-        <w:t>driver=</w:t>
-      </w:r>
-      <w:r>
-        <w:rPr>
-          <w:i/>
-        </w:rPr>
-        <w:t>driverJavaClass</w:t>
-      </w:r>
-    </w:p>
-    <w:p>
-      <w:pPr>
-        <w:pStyle w:val="Code"/>
-      </w:pPr>
-      <w:r>
-        <w:t>url=</w:t>
-      </w:r>
-      <w:r>
-        <w:rPr>
-          <w:i/>
-        </w:rPr>
-        <w:t>databaseConnect</w:t>
-      </w:r>
-      <w:r>
-        <w:rPr>
-          <w:i/>
-        </w:rPr>
-        <w:t>ion</w:t>
-      </w:r>
-      <w:r>
-        <w:rPr>
-          <w:i/>
-        </w:rPr>
-        <w:t>URL</w:t>
-      </w:r>
-    </w:p>
-    <w:p/>
-    <w:p>
-      <w:r>
-        <w:t>See the documentation for your database to determine the values to use for these properties.  All other properties in the file are passed through to the driver itself.  Again, see the document for your database to determine what other properties are required</w:t>
-      </w:r>
-      <w:r>
-        <w:t xml:space="preserve"> by the driver</w:t>
-      </w:r>
-      <w:r>
-        <w:t>.  Typically, at least the following are required:</w:t>
-      </w:r>
-    </w:p>
-    <w:p>
-      <w:pPr>
-        <w:pStyle w:val="Code"/>
-      </w:pPr>
-      <w:r>
-        <w:t>user=</w:t>
-      </w:r>
-      <w:r>
-        <w:rPr>
-          <w:i/>
-        </w:rPr>
-        <w:t>userName</w:t>
-      </w:r>
-    </w:p>
-    <w:p>
-      <w:pPr>
-        <w:pStyle w:val="Code"/>
-      </w:pPr>
-      <w:r>
-        <w:t>password=</w:t>
-      </w:r>
-      <w:r>
-        <w:rPr>
-          <w:i/>
-        </w:rPr>
-        <w:t>userPassword</w:t>
-      </w:r>
-    </w:p>
-    <w:p/>
-    <w:p>
-      <w:r>
-        <w:t xml:space="preserve">For MySQL, you must </w:t>
-      </w:r>
-      <w:r>
-        <w:t>set</w:t>
-      </w:r>
-      <w:r>
-        <w:t xml:space="preserve"> the </w:t>
-      </w:r>
-      <w:r>
-        <w:rPr>
-          <w:rStyle w:val="CodeChar"/>
-        </w:rPr>
-        <w:t>allowMultiQueries</w:t>
-      </w:r>
-      <w:r>
-        <w:t xml:space="preserve"> property </w:t>
-      </w:r>
-      <w:r>
-        <w:rPr>
-          <w:rStyle w:val="CodeChar"/>
-        </w:rPr>
-        <w:t>true</w:t>
-      </w:r>
-      <w:r>
-        <w:t xml:space="preserve"> in order to execute </w:t>
-      </w:r>
-      <w:r>
-        <w:t>SQL</w:t>
-      </w:r>
-      <w:r>
-        <w:t xml:space="preserve"> </w:t>
-      </w:r>
-      <w:r>
-        <w:t xml:space="preserve">that includes multiple statements separated by semicolons.  Suggested </w:t>
-      </w:r>
-      <w:r>
-        <w:t>properties</w:t>
-      </w:r>
-      <w:r>
-        <w:t xml:space="preserve"> to connect to a MySQL database running on your local machine are as follows:</w:t>
-      </w:r>
-    </w:p>
-    <w:p>
-      <w:pPr>
-        <w:pStyle w:val="Code"/>
-      </w:pPr>
-      <w:r>
-        <w:t>driver=com.mysql.jdbc.Driver</w:t>
-      </w:r>
-    </w:p>
-    <w:p>
-      <w:pPr>
-        <w:pStyle w:val="Code"/>
-      </w:pPr>
-      <w:r>
-        <w:t>url=jdbc:mysql://localhost/</w:t>
-      </w:r>
-      <w:r>
-        <w:rPr>
-          <w:i/>
-        </w:rPr>
-        <w:t>yourDatabaseName</w:t>
-      </w:r>
-    </w:p>
-    <w:p>
-      <w:pPr>
-        <w:pStyle w:val="Code"/>
-      </w:pPr>
-      <w:r>
-        <w:t>allowMultiQueries=true</w:t>
-      </w:r>
-    </w:p>
-    <w:p>
-      <w:pPr>
-        <w:pStyle w:val="Code"/>
-      </w:pPr>
-      <w:r>
-        <w:t>user=</w:t>
-      </w:r>
-      <w:r>
-        <w:rPr>
-          <w:i/>
-        </w:rPr>
-        <w:t>yourUser</w:t>
-      </w:r>
-    </w:p>
-    <w:p>
-      <w:pPr>
-        <w:pStyle w:val="Code"/>
-      </w:pPr>
-      <w:r>
-        <w:t>password=</w:t>
-      </w:r>
-      <w:r>
-        <w:rPr>
-          <w:i/>
-        </w:rPr>
-        <w:t>yourPassword</w:t>
-      </w:r>
-    </w:p>
-    <w:p/>
-    <w:p>
-      <w:r>
-        <w:t>For MS SQL Server without integrated security, suggested properties are as follows:</w:t>
-      </w:r>
-    </w:p>
-    <w:p>
-      <w:pPr>
-        <w:pStyle w:val="Code"/>
-      </w:pPr>
-      <w:r>
-        <w:t>driver=com.microsoft.sqlserver.jdbc.SQLServerDriver</w:t>
-      </w:r>
-    </w:p>
-    <w:p>
-      <w:pPr>
-        <w:pStyle w:val="Code"/>
-      </w:pPr>
-      <w:r>
-        <w:t>url=jdbc:sqlserver://</w:t>
-      </w:r>
-      <w:r>
-        <w:rPr>
-          <w:i/>
-        </w:rPr>
-        <w:t>ipAddressOrServerName</w:t>
-      </w:r>
-    </w:p>
-    <w:p>
-      <w:pPr>
-        <w:pStyle w:val="Code"/>
-      </w:pPr>
-      <w:r>
-        <w:t>user=</w:t>
-      </w:r>
-      <w:r>
-        <w:rPr>
-          <w:i/>
-        </w:rPr>
-        <w:t>yourUser</w:t>
-      </w:r>
-    </w:p>
-    <w:p>
-      <w:pPr>
-        <w:pStyle w:val="Code"/>
-      </w:pPr>
-      <w:r>
-        <w:t>password=</w:t>
-      </w:r>
-      <w:r>
-        <w:rPr>
-          <w:i/>
-        </w:rPr>
-        <w:t>yourPassword</w:t>
-      </w:r>
-    </w:p>
-    <w:p/>
-    <w:p>
-      <w:r>
-        <w:t xml:space="preserve">For MS SQL Server using integrated security you must set the </w:t>
-      </w:r>
-      <w:r>
-        <w:rPr>
-          <w:rStyle w:val="CodeChar"/>
-        </w:rPr>
-        <w:t>integratedSecurity</w:t>
-      </w:r>
-      <w:r>
-        <w:t xml:space="preserve"> property </w:t>
-      </w:r>
-      <w:r>
-        <w:rPr>
-          <w:rStyle w:val="CodeChar"/>
-        </w:rPr>
-        <w:t>true</w:t>
-      </w:r>
-      <w:r>
-        <w:t>.  Suggested properties to connect to an MS SQL Server database using integrated security are as follows:</w:t>
-      </w:r>
-    </w:p>
-    <w:p>
-      <w:pPr>
-        <w:pStyle w:val="Code"/>
-      </w:pPr>
-      <w:r>
-        <w:lastRenderedPageBreak/>
-        <w:t>driver=com.microsoft.sqlserver.jdbc.SQLServerDriver</w:t>
-      </w:r>
-    </w:p>
-    <w:p>
-      <w:pPr>
-        <w:pStyle w:val="Code"/>
-      </w:pPr>
-      <w:r>
-        <w:t>url=jdbc:sqlserver://</w:t>
-      </w:r>
-      <w:r>
-        <w:rPr>
-          <w:i/>
-        </w:rPr>
-        <w:t>ipAddressOrServerName</w:t>
-      </w:r>
-    </w:p>
-    <w:p>
-      <w:pPr>
-        <w:pStyle w:val="Code"/>
-      </w:pPr>
-      <w:r>
-        <w:t>integratedSecurity=true</w:t>
-      </w:r>
-    </w:p>
-    <w:p>
-      <w:pPr>
-        <w:pStyle w:val="Heading2"/>
-      </w:pPr>
-      <w:r>
-        <w:t>RunDbp.</w:t>
-      </w:r>
-      <w:r>
-        <w:t>mail</w:t>
-      </w:r>
-      <w:r>
-        <w:t>.properties</w:t>
-      </w:r>
-    </w:p>
-    <w:p>
-      <w:r>
-        <w:t xml:space="preserve">This file configures the connection to your email server.  </w:t>
-      </w:r>
-      <w:r>
-        <w:t xml:space="preserve">Email is managed using the Java Mail API implemented in the </w:t>
-      </w:r>
-      <w:r>
-        <w:rPr>
-          <w:rStyle w:val="CodeChar"/>
-        </w:rPr>
-        <w:t>javax.mail</w:t>
-      </w:r>
-      <w:r>
-        <w:t xml:space="preserve"> package.  The connection is established u</w:t>
-      </w:r>
-      <w:r>
-        <w:t>sing a password authenticator.</w:t>
-      </w:r>
-    </w:p>
-    <w:p>
-      <w:r>
-        <w:t>If your process does not use email, this properties file is not read and can be omitted.  Otherwise, r</w:t>
-      </w:r>
-      <w:r>
-        <w:t xml:space="preserve">equired </w:t>
-      </w:r>
-      <w:r>
-        <w:t xml:space="preserve">properties </w:t>
-      </w:r>
-      <w:r>
-        <w:t>as follows:</w:t>
-      </w:r>
-    </w:p>
-    <w:p>
-      <w:pPr>
-        <w:pStyle w:val="Code"/>
-      </w:pPr>
-      <w:r>
-        <w:t>user=</w:t>
-      </w:r>
-      <w:r>
-        <w:rPr>
-          <w:i/>
-        </w:rPr>
-        <w:t>your</w:t>
-      </w:r>
-      <w:r>
-        <w:rPr>
-          <w:i/>
-        </w:rPr>
-        <w:t>M</w:t>
-      </w:r>
-      <w:r>
-        <w:rPr>
-          <w:i/>
-        </w:rPr>
-        <w:t>ail</w:t>
-      </w:r>
-      <w:r>
-        <w:rPr>
-          <w:i/>
-        </w:rPr>
-        <w:t>User</w:t>
-      </w:r>
-    </w:p>
-    <w:p>
-      <w:pPr>
-        <w:pStyle w:val="Code"/>
-      </w:pPr>
-      <w:r>
-        <w:t>password=</w:t>
-      </w:r>
-      <w:r>
-        <w:rPr>
-          <w:i/>
-        </w:rPr>
-        <w:t>your</w:t>
-      </w:r>
-      <w:r>
-        <w:rPr>
-          <w:i/>
-        </w:rPr>
-        <w:t>M</w:t>
-      </w:r>
-      <w:r>
-        <w:rPr>
-          <w:i/>
-        </w:rPr>
-        <w:t>ailPassword</w:t>
-      </w:r>
-    </w:p>
-    <w:p/>
-    <w:p>
-      <w:r>
-        <w:t xml:space="preserve">All other properties in the file are passed through to the </w:t>
-      </w:r>
-      <w:r>
-        <w:rPr>
-          <w:rStyle w:val="CodeChar"/>
-        </w:rPr>
-        <w:t>javax.mail.Session.getInstance(</w:t>
-      </w:r>
-      <w:r>
-        <w:rPr>
-          <w:rStyle w:val="CodeChar"/>
-        </w:rPr>
-        <w:t xml:space="preserve"> </w:t>
-      </w:r>
-      <w:r>
-        <w:rPr>
-          <w:rStyle w:val="CodeChar"/>
-        </w:rPr>
-        <w:t>Prop</w:t>
-      </w:r>
-      <w:r>
-        <w:rPr>
-          <w:rStyle w:val="CodeChar"/>
-        </w:rPr>
-        <w:t xml:space="preserve">erties, </w:t>
-      </w:r>
-      <w:r>
-        <w:rPr>
-          <w:rStyle w:val="CodeChar"/>
-        </w:rPr>
-        <w:t>Authenticator</w:t>
-      </w:r>
-      <w:r>
-        <w:rPr>
-          <w:rStyle w:val="CodeChar"/>
-        </w:rPr>
-        <w:t>)</w:t>
-      </w:r>
-      <w:r>
-        <w:t xml:space="preserve"> function using a password authenticator.  See that function and documentation for your email server to determine what other properties are required.</w:t>
-      </w:r>
-    </w:p>
-    <w:p>
-      <w:r>
-        <w:t>To use the mail server for your gmail account</w:t>
-      </w:r>
-      <w:r>
-        <w:t>, suggested properties are as follows</w:t>
-      </w:r>
-      <w:r>
-        <w:t>:</w:t>
-      </w:r>
-    </w:p>
-    <w:p>
-      <w:pPr>
-        <w:pStyle w:val="Code"/>
-      </w:pPr>
-      <w:r>
-        <w:t>user=</w:t>
-      </w:r>
-      <w:r>
-        <w:rPr>
-          <w:i/>
-        </w:rPr>
-        <w:t>yourGmailAddress</w:t>
-      </w:r>
-    </w:p>
-    <w:p>
-      <w:pPr>
-        <w:pStyle w:val="Code"/>
-      </w:pPr>
-      <w:r>
-        <w:t>password=</w:t>
-      </w:r>
-      <w:r>
-        <w:rPr>
-          <w:i/>
-        </w:rPr>
-        <w:t>yourGmailPassword</w:t>
-      </w:r>
-    </w:p>
-    <w:p>
-      <w:pPr>
-        <w:pStyle w:val="Code"/>
-      </w:pPr>
-      <w:r>
-        <w:t>mail.smtp.starttls.enable=true</w:t>
-      </w:r>
-    </w:p>
-    <w:p>
-      <w:pPr>
-        <w:pStyle w:val="Code"/>
-      </w:pPr>
-      <w:r>
-        <w:t>mail.smtp.auth=true</w:t>
-      </w:r>
-    </w:p>
-    <w:p>
-      <w:pPr>
-        <w:pStyle w:val="Code"/>
-      </w:pPr>
-      <w:r>
-        <w:t>mail.smtp.host=smtp.gmail.com</w:t>
-      </w:r>
-    </w:p>
-    <w:p>
-      <w:pPr>
-        <w:pStyle w:val="Code"/>
-      </w:pPr>
-      <w:r>
-        <w:t>mail.smtp.port=587</w:t>
-      </w:r>
-    </w:p>
-    <w:p/>
-    <w:p>
-      <w:pPr>
-        <w:pStyle w:val="Heading2"/>
-      </w:pPr>
-      <w:r>
-        <w:t>RunDbp.</w:t>
-      </w:r>
-      <w:r>
-        <w:t>ftp</w:t>
-      </w:r>
-      <w:r>
-        <w:t>.properties</w:t>
-      </w:r>
-    </w:p>
-    <w:p>
-      <w:r>
-        <w:t>This file configures the connection to your FTP server.</w:t>
-      </w:r>
-      <w:r>
-        <w:t xml:space="preserve">  FTP is managed using the Apache Commons VFS2 API implemented in the </w:t>
-      </w:r>
-      <w:r>
-        <w:rPr>
-          <w:rStyle w:val="CodeChar"/>
-        </w:rPr>
-        <w:t>org.apache.commons.vfs2</w:t>
-      </w:r>
-      <w:r>
-        <w:t xml:space="preserve"> package.</w:t>
-      </w:r>
-    </w:p>
-    <w:p>
-      <w:r>
-        <w:t xml:space="preserve">If your process does not use FTP, this file is not read and can be omitted.  Otherwise, </w:t>
-      </w:r>
-      <w:r>
-        <w:t xml:space="preserve">required </w:t>
-      </w:r>
-      <w:r>
-        <w:t>properties are as follows:</w:t>
-      </w:r>
-    </w:p>
-    <w:p>
-      <w:pPr>
-        <w:pStyle w:val="Code"/>
-      </w:pPr>
-      <w:r>
-        <w:t>protocol=</w:t>
-      </w:r>
-      <w:r>
-        <w:rPr>
-          <w:i/>
-        </w:rPr>
-        <w:t>protocolName</w:t>
-      </w:r>
-    </w:p>
-    <w:p>
-      <w:pPr>
-        <w:pStyle w:val="Code"/>
-      </w:pPr>
-      <w:r>
-        <w:t>hostname=</w:t>
-      </w:r>
-      <w:r>
-        <w:rPr>
-          <w:i/>
-        </w:rPr>
-        <w:t>hostName</w:t>
-      </w:r>
-    </w:p>
-    <w:p>
-      <w:pPr>
-        <w:pStyle w:val="Code"/>
-      </w:pPr>
-      <w:r>
-        <w:t>user=</w:t>
-      </w:r>
-      <w:r>
-        <w:rPr>
-          <w:i/>
-        </w:rPr>
-        <w:t>userName</w:t>
-      </w:r>
-    </w:p>
-    <w:p>
-      <w:pPr>
-        <w:pStyle w:val="Code"/>
-      </w:pPr>
-      <w:r>
-        <w:t>password</w:t>
-      </w:r>
-      <w:r>
-        <w:t>=</w:t>
-      </w:r>
-      <w:r>
-        <w:rPr>
-          <w:i/>
-        </w:rPr>
-        <w:t>userPassword</w:t>
-      </w:r>
-    </w:p>
-    <w:p/>
-    <w:p>
-      <w:r>
-        <w:t xml:space="preserve">The </w:t>
-      </w:r>
-      <w:r>
-        <w:rPr>
-          <w:rStyle w:val="CodeChar"/>
-          <w:i/>
-        </w:rPr>
-        <w:t>protocolName</w:t>
-      </w:r>
-      <w:r>
-        <w:t xml:space="preserve"> can be </w:t>
-      </w:r>
-      <w:r>
-        <w:rPr>
-          <w:rStyle w:val="CodeChar"/>
-        </w:rPr>
-        <w:t>ftp</w:t>
-      </w:r>
-      <w:r>
-        <w:t xml:space="preserve">, </w:t>
-      </w:r>
-      <w:r>
-        <w:rPr>
-          <w:rStyle w:val="CodeChar"/>
-        </w:rPr>
-        <w:t>ftps</w:t>
-      </w:r>
-      <w:r>
-        <w:t xml:space="preserve">, or </w:t>
-      </w:r>
-      <w:r>
-        <w:rPr>
-          <w:rStyle w:val="CodeChar"/>
-        </w:rPr>
-        <w:t>sftp</w:t>
-      </w:r>
-      <w:r>
-        <w:t>.  Optional properties are as follows:</w:t>
-      </w:r>
-    </w:p>
-    <w:p>
-      <w:pPr>
-        <w:pStyle w:val="Code"/>
-      </w:pPr>
-      <w:r>
-        <w:t>strictHostKeyChecking=</w:t>
-      </w:r>
-      <w:r>
-        <w:rPr>
-          <w:i/>
-        </w:rPr>
-        <w:t>keyCheckingYesNo</w:t>
-      </w:r>
-    </w:p>
-    <w:p>
-      <w:pPr>
-        <w:pStyle w:val="Code"/>
-      </w:pPr>
-      <w:r>
-        <w:t>timeout=</w:t>
-      </w:r>
-      <w:r>
-        <w:rPr>
-          <w:i/>
-        </w:rPr>
-        <w:t>timeoutMilliseconds</w:t>
-      </w:r>
-    </w:p>
-    <w:p>
-      <w:pPr>
-        <w:pStyle w:val="Code"/>
-      </w:pPr>
-      <w:r>
-        <w:t>mode=</w:t>
-      </w:r>
-      <w:r>
-        <w:rPr>
-          <w:i/>
-        </w:rPr>
-        <w:t>passiveModeYesNo</w:t>
-      </w:r>
-    </w:p>
-    <w:p>
-      <w:pPr>
-        <w:pStyle w:val="Code"/>
-      </w:pPr>
-      <w:r>
-        <w:t>dataTimeout=</w:t>
-      </w:r>
-      <w:r>
-        <w:rPr>
-          <w:i/>
-        </w:rPr>
-        <w:t>dataTimeoutMilliseconds</w:t>
-      </w:r>
-    </w:p>
-    <w:p>
-      <w:pPr>
-        <w:pStyle w:val="Code"/>
-      </w:pPr>
-      <w:r>
-        <w:t>socketTimeout=</w:t>
-      </w:r>
-      <w:r>
-        <w:rPr>
-          <w:i/>
-        </w:rPr>
-        <w:t>socketTimeoutMilliseconds</w:t>
-      </w:r>
-    </w:p>
-    <w:p/>
-    <w:p>
-      <w:r>
-        <w:lastRenderedPageBreak/>
+      <w:r>
         <w:t xml:space="preserve">Default for </w:t>
       </w:r>
       <w:r>
@@ -3035,7 +3426,7 @@
       <w:rPr>
         <w:noProof/>
       </w:rPr>
-      <w:t>1</w:t>
+      <w:t>6</w:t>
     </w:r>
     <w:r>
       <w:fldChar w:fldCharType="end"/>
@@ -3829,6 +4220,7 @@
   <w:rsids>
     <w:rsidRoot w:val="00784E65"/>
     <w:rsid w:val="000A692F"/>
+    <w:rsid w:val="00174B70"/>
     <w:rsid w:val="00393F0D"/>
     <w:rsid w:val="00784E65"/>
     <w:rsid w:val="007E025C"/>

</xml_diff>

<commit_message>
Implemented --schedule option; enhanced schedule syntax
</commit_message>
<xml_diff>
--- a/docs/DBPA RunDbp User Guide.docx
+++ b/docs/DBPA RunDbp User Guide.docx
@@ -159,7 +159,11 @@
         <w:t>.dbp</w:t>
       </w:r>
       <w:r>
-        <w:t xml:space="preserve"> file extension.  The </w:t>
+        <w:t xml:space="preserve"> file extension.  </w:t>
+      </w:r>
+      <w:bookmarkStart w:id="0" w:name="_Hlk484949110"/>
+      <w:r>
+        <w:t xml:space="preserve">The </w:t>
       </w:r>
       <w:r>
         <w:rPr>
@@ -168,7 +172,32 @@
         <w:t>.dbp</w:t>
       </w:r>
       <w:r>
-        <w:t xml:space="preserve"> extension must be omitted on the RunDdp command line.</w:t>
+        <w:t xml:space="preserve"> </w:t>
+      </w:r>
+      <w:r>
+        <w:t>extension must be omitted on the RunDdp command line.</w:t>
+      </w:r>
+      <w:bookmarkEnd w:id="0"/>
+      <w:r>
+        <w:t xml:space="preserve">  The script file must exist in the </w:t>
+      </w:r>
+      <w:r>
+        <w:rPr>
+          <w:rStyle w:val="CodeChar"/>
+        </w:rPr>
+        <w:t>process</w:t>
+      </w:r>
+      <w:r>
+        <w:t xml:space="preserve"> directory as specified in </w:t>
+      </w:r>
+      <w:r>
+        <w:rPr>
+          <w:rStyle w:val="CodeChar"/>
+        </w:rPr>
+        <w:t>RunDbp.path.properties</w:t>
+      </w:r>
+      <w:r>
+        <w:t>.  See below for details.  Script file syntax is documented in “DBPA Scripting Language.docx”.</w:t>
       </w:r>
     </w:p>
     <w:p>
@@ -291,28 +320,99 @@
         <w:rPr>
           <w:rStyle w:val="CodeChar"/>
         </w:rPr>
+        <w:t>-alert</w:t>
+      </w:r>
+      <w:r>
+        <w:t xml:space="preserve"> option </w:t>
+      </w:r>
+      <w:r>
+        <w:t xml:space="preserve">causes an email alert to be sent if the script fails to load or if it terminates with an error.  To enable this setting, certain properties must be set in </w:t>
+      </w:r>
+      <w:r>
+        <w:t>RunDbp.mail.properties</w:t>
+      </w:r>
+      <w:r>
+        <w:t>.</w:t>
+      </w:r>
+      <w:r>
+        <w:t xml:space="preserve">  See below for details.</w:t>
+      </w:r>
+    </w:p>
+    <w:p>
+      <w:r>
+        <w:t xml:space="preserve">The </w:t>
+      </w:r>
+      <w:r>
+        <w:rPr>
+          <w:rStyle w:val="CodeChar"/>
+        </w:rPr>
+        <w:t>–</w:t>
+      </w:r>
+      <w:r>
+        <w:rPr>
+          <w:rStyle w:val="CodeChar"/>
+        </w:rPr>
         <w:t>-</w:t>
       </w:r>
       <w:r>
         <w:rPr>
           <w:rStyle w:val="CodeChar"/>
         </w:rPr>
-        <w:t>alert</w:t>
-      </w:r>
-      <w:r>
-        <w:t xml:space="preserve"> option </w:t>
-      </w:r>
-      <w:r>
-        <w:t xml:space="preserve">causes an email alert to be sent if the script fails to load or if it terminates with an error.  To enable this setting, certain properties must be set in </w:t>
-      </w:r>
-      <w:r>
-        <w:t>RunDbp.mail.properties</w:t>
-      </w:r>
-      <w:r>
-        <w:t>.</w:t>
-      </w:r>
-      <w:r>
-        <w:t xml:space="preserve">  See below for details.</w:t>
+        <w:t>schedule:scheduleName</w:t>
+      </w:r>
+      <w:r>
+        <w:t xml:space="preserve"> option causes the script to run repeatedly on a schedule.  </w:t>
+      </w:r>
+      <w:r>
+        <w:rPr>
+          <w:rStyle w:val="CodeChar"/>
+        </w:rPr>
+        <w:t>scheduleName</w:t>
+      </w:r>
+      <w:r>
+        <w:t xml:space="preserve"> is the name of a file with </w:t>
+      </w:r>
+      <w:r>
+        <w:rPr>
+          <w:rStyle w:val="CodeChar"/>
+        </w:rPr>
+        <w:t>.sch</w:t>
+      </w:r>
+      <w:r>
+        <w:t xml:space="preserve"> extension. </w:t>
+      </w:r>
+      <w:r>
+        <w:t xml:space="preserve"> </w:t>
+      </w:r>
+      <w:r>
+        <w:t xml:space="preserve">The </w:t>
+      </w:r>
+      <w:r>
+        <w:rPr>
+          <w:rStyle w:val="CodeChar"/>
+        </w:rPr>
+        <w:t>.sch</w:t>
+      </w:r>
+      <w:r>
+        <w:t xml:space="preserve"> extension must be omitted on the RunDdp command line.  The schedule file must exist in the </w:t>
+      </w:r>
+      <w:r>
+        <w:rPr>
+          <w:rStyle w:val="CodeChar"/>
+        </w:rPr>
+        <w:t xml:space="preserve">schedule </w:t>
+      </w:r>
+      <w:r>
+        <w:t xml:space="preserve">directory as specified in </w:t>
+      </w:r>
+      <w:r>
+        <w:rPr>
+          <w:rStyle w:val="CodeChar"/>
+        </w:rPr>
+        <w:t>RunDbp.path.properties</w:t>
+      </w:r>
+      <w:r>
+        <w:t>.  See below for details.  Schedule file syntax must conform to the literal syntax for the ON task as documented in “DBPA Scripting Language.docx”.</w:t>
       </w:r>
     </w:p>
     <w:p>
@@ -385,6 +485,7 @@
     </w:p>
     <w:p>
       <w:r>
+        <w:lastRenderedPageBreak/>
         <w:t>You must install any MS Windows device drivers required to access your database.</w:t>
       </w:r>
     </w:p>
@@ -421,7 +522,6 @@
         <w:pStyle w:val="Heading1"/>
       </w:pPr>
       <w:r>
-        <w:lastRenderedPageBreak/>
         <w:t>Windows Batch File (shell script)</w:t>
       </w:r>
       <w:r>
@@ -829,6 +929,7 @@
         <w:pStyle w:val="Heading1"/>
       </w:pPr>
       <w:r>
+        <w:lastRenderedPageBreak/>
         <w:t>Properties Files</w:t>
       </w:r>
     </w:p>
@@ -964,7 +1065,6 @@
         <w:pStyle w:val="Code"/>
       </w:pPr>
       <w:r>
-        <w:lastRenderedPageBreak/>
         <w:t>properties</w:t>
       </w:r>
       <w:r>
@@ -975,6 +1075,35 @@
           <w:i/>
         </w:rPr>
         <w:t>pathToProperties</w:t>
+      </w:r>
+      <w:r>
+        <w:rPr>
+          <w:i/>
+        </w:rPr>
+        <w:t>Files</w:t>
+      </w:r>
+    </w:p>
+    <w:p>
+      <w:pPr>
+        <w:pStyle w:val="Code"/>
+      </w:pPr>
+      <w:r>
+        <w:t>schedule</w:t>
+      </w:r>
+      <w:r>
+        <w:t>=</w:t>
+      </w:r>
+      <w:r>
+        <w:rPr>
+          <w:i/>
+        </w:rPr>
+        <w:t>pathTo</w:t>
+      </w:r>
+      <w:r>
+        <w:rPr>
+          <w:i/>
+        </w:rPr>
+        <w:t>Schedule</w:t>
       </w:r>
       <w:r>
         <w:rPr>
@@ -1107,7 +1236,7 @@
       </w:r>
     </w:p>
     <w:p>
-      <w:bookmarkStart w:id="0" w:name="_Hlk481788624"/>
+      <w:bookmarkStart w:id="1" w:name="_Hlk481788624"/>
       <w:r>
         <w:t xml:space="preserve">The </w:t>
       </w:r>
@@ -1176,7 +1305,7 @@
       <w:r>
         <w:t>tasks.</w:t>
       </w:r>
-      <w:bookmarkEnd w:id="0"/>
+      <w:bookmarkEnd w:id="1"/>
       <w:r>
         <w:t xml:space="preserve">  The assumption is that files writ</w:t>
       </w:r>
@@ -1403,6 +1532,8 @@
       <w:r>
         <w:t xml:space="preserve"> path has no effect on the location of that file.</w:t>
       </w:r>
+      <w:bookmarkStart w:id="2" w:name="_GoBack"/>
+      <w:bookmarkEnd w:id="2"/>
     </w:p>
     <w:p>
       <w:r>
@@ -1421,163 +1552,8 @@
       </w:r>
     </w:p>
     <w:p>
-      <w:pPr>
-        <w:pStyle w:val="Heading2"/>
-      </w:pPr>
-      <w:r>
-        <w:t>RunDbp.</w:t>
-      </w:r>
-      <w:r>
-        <w:t>log</w:t>
-      </w:r>
-      <w:r>
-        <w:t>.properties</w:t>
-      </w:r>
-    </w:p>
-    <w:p>
-      <w:r>
-        <w:t xml:space="preserve">This file controls where script logging messages are written.  </w:t>
-      </w:r>
-      <w:r>
-        <w:t>Contents are as follows:</w:t>
-      </w:r>
-    </w:p>
-    <w:p>
-      <w:pPr>
-        <w:pStyle w:val="Code"/>
-      </w:pPr>
-      <w:r>
-        <w:t>type=</w:t>
-      </w:r>
-      <w:r>
-        <w:rPr>
-          <w:i/>
-        </w:rPr>
-        <w:t>listOfTargets</w:t>
-      </w:r>
-    </w:p>
-    <w:p>
-      <w:pPr>
-        <w:pStyle w:val="Code"/>
-      </w:pPr>
-      <w:r>
-        <w:t>level=</w:t>
-      </w:r>
-      <w:r>
-        <w:rPr>
-          <w:i/>
-        </w:rPr>
-        <w:t>loggingLevel</w:t>
-      </w:r>
-    </w:p>
-    <w:p>
-      <w:pPr>
-        <w:pStyle w:val="Code"/>
-      </w:pPr>
-      <w:r>
-        <w:t>consoleL</w:t>
-      </w:r>
-      <w:r>
-        <w:t>evel=</w:t>
-      </w:r>
-      <w:r>
-        <w:rPr>
-          <w:i/>
-        </w:rPr>
-        <w:t>consoleL</w:t>
-      </w:r>
-      <w:r>
-        <w:rPr>
-          <w:i/>
-        </w:rPr>
-        <w:t>oggingLevel</w:t>
-      </w:r>
-    </w:p>
-    <w:p>
-      <w:pPr>
-        <w:pStyle w:val="Code"/>
-      </w:pPr>
-      <w:r>
-        <w:t>fileName=</w:t>
-      </w:r>
-      <w:r>
-        <w:rPr>
-          <w:i/>
-        </w:rPr>
-        <w:t>logFileNamePattern</w:t>
-      </w:r>
-    </w:p>
-    <w:p>
-      <w:pPr>
-        <w:pStyle w:val="Code"/>
-      </w:pPr>
-      <w:r>
-        <w:t>fileRollover=</w:t>
-      </w:r>
-      <w:r>
-        <w:rPr>
-          <w:i/>
-        </w:rPr>
-        <w:t>rolloverSchedule</w:t>
-      </w:r>
-    </w:p>
-    <w:p>
-      <w:pPr>
-        <w:pStyle w:val="Code"/>
-      </w:pPr>
-      <w:r>
-        <w:t>fileLevel</w:t>
-      </w:r>
-      <w:r>
-        <w:t>=</w:t>
-      </w:r>
-      <w:r>
-        <w:rPr>
-          <w:i/>
-        </w:rPr>
-        <w:t>fileLoggingLevel</w:t>
-      </w:r>
-    </w:p>
-    <w:p>
-      <w:pPr>
-        <w:pStyle w:val="Code"/>
-      </w:pPr>
-      <w:r>
-        <w:t>tableName=</w:t>
-      </w:r>
-      <w:r>
-        <w:rPr>
-          <w:i/>
-        </w:rPr>
-        <w:t>databaseLogTableName</w:t>
-      </w:r>
-    </w:p>
-    <w:p>
-      <w:pPr>
-        <w:pStyle w:val="Code"/>
-      </w:pPr>
-      <w:r>
-        <w:t>tableLevel</w:t>
-      </w:r>
-      <w:r>
-        <w:t>=</w:t>
-      </w:r>
-      <w:r>
-        <w:rPr>
-          <w:i/>
-        </w:rPr>
-        <w:t>databaseLog</w:t>
-      </w:r>
-      <w:r>
-        <w:rPr>
-          <w:i/>
-        </w:rPr>
-        <w:t>gingLevel</w:t>
-      </w:r>
-    </w:p>
-    <w:p/>
-    <w:p>
-      <w:r>
+      <w:r>
+        <w:lastRenderedPageBreak/>
         <w:t xml:space="preserve">The </w:t>
       </w:r>
       <w:r>
@@ -1586,6 +1562,196 @@
           <w:sz w:val="20"/>
           <w:szCs w:val="20"/>
         </w:rPr>
+        <w:t xml:space="preserve">schedule </w:t>
+      </w:r>
+      <w:r>
+        <w:t xml:space="preserve">property determines the directory where </w:t>
+      </w:r>
+      <w:r>
+        <w:t xml:space="preserve">schedule files for </w:t>
+      </w:r>
+      <w:r>
+        <w:t xml:space="preserve">the </w:t>
+      </w:r>
+      <w:r>
+        <w:rPr>
+          <w:rStyle w:val="CodeChar"/>
+        </w:rPr>
+        <w:t>–schedule</w:t>
+      </w:r>
+      <w:r>
+        <w:t xml:space="preserve"> option </w:t>
+      </w:r>
+      <w:r>
+        <w:t>are located by default.</w:t>
+      </w:r>
+    </w:p>
+    <w:p>
+      <w:pPr>
+        <w:pStyle w:val="Heading2"/>
+      </w:pPr>
+      <w:r>
+        <w:t>RunDbp.</w:t>
+      </w:r>
+      <w:r>
+        <w:t>log</w:t>
+      </w:r>
+      <w:r>
+        <w:t>.properties</w:t>
+      </w:r>
+    </w:p>
+    <w:p>
+      <w:r>
+        <w:t xml:space="preserve">This file controls where script logging messages are written.  </w:t>
+      </w:r>
+      <w:r>
+        <w:t>Contents are as follows:</w:t>
+      </w:r>
+    </w:p>
+    <w:p>
+      <w:pPr>
+        <w:pStyle w:val="Code"/>
+      </w:pPr>
+      <w:r>
+        <w:t>type=</w:t>
+      </w:r>
+      <w:r>
+        <w:rPr>
+          <w:i/>
+        </w:rPr>
+        <w:t>listOfTargets</w:t>
+      </w:r>
+    </w:p>
+    <w:p>
+      <w:pPr>
+        <w:pStyle w:val="Code"/>
+      </w:pPr>
+      <w:r>
+        <w:t>level=</w:t>
+      </w:r>
+      <w:r>
+        <w:rPr>
+          <w:i/>
+        </w:rPr>
+        <w:t>loggingLevel</w:t>
+      </w:r>
+    </w:p>
+    <w:p>
+      <w:pPr>
+        <w:pStyle w:val="Code"/>
+      </w:pPr>
+      <w:r>
+        <w:t>consoleL</w:t>
+      </w:r>
+      <w:r>
+        <w:t>evel=</w:t>
+      </w:r>
+      <w:r>
+        <w:rPr>
+          <w:i/>
+        </w:rPr>
+        <w:t>consoleL</w:t>
+      </w:r>
+      <w:r>
+        <w:rPr>
+          <w:i/>
+        </w:rPr>
+        <w:t>oggingLevel</w:t>
+      </w:r>
+    </w:p>
+    <w:p>
+      <w:pPr>
+        <w:pStyle w:val="Code"/>
+      </w:pPr>
+      <w:r>
+        <w:t>fileName=</w:t>
+      </w:r>
+      <w:r>
+        <w:rPr>
+          <w:i/>
+        </w:rPr>
+        <w:t>logFileNamePattern</w:t>
+      </w:r>
+    </w:p>
+    <w:p>
+      <w:pPr>
+        <w:pStyle w:val="Code"/>
+      </w:pPr>
+      <w:r>
+        <w:t>fileRollover=</w:t>
+      </w:r>
+      <w:r>
+        <w:rPr>
+          <w:i/>
+        </w:rPr>
+        <w:t>rolloverSchedule</w:t>
+      </w:r>
+    </w:p>
+    <w:p>
+      <w:pPr>
+        <w:pStyle w:val="Code"/>
+      </w:pPr>
+      <w:r>
+        <w:t>fileLevel</w:t>
+      </w:r>
+      <w:r>
+        <w:t>=</w:t>
+      </w:r>
+      <w:r>
+        <w:rPr>
+          <w:i/>
+        </w:rPr>
+        <w:t>fileLoggingLevel</w:t>
+      </w:r>
+    </w:p>
+    <w:p>
+      <w:pPr>
+        <w:pStyle w:val="Code"/>
+      </w:pPr>
+      <w:r>
+        <w:t>tableName=</w:t>
+      </w:r>
+      <w:r>
+        <w:rPr>
+          <w:i/>
+        </w:rPr>
+        <w:t>databaseLogTableName</w:t>
+      </w:r>
+    </w:p>
+    <w:p>
+      <w:pPr>
+        <w:pStyle w:val="Code"/>
+      </w:pPr>
+      <w:r>
+        <w:t>tableLevel</w:t>
+      </w:r>
+      <w:r>
+        <w:t>=</w:t>
+      </w:r>
+      <w:r>
+        <w:rPr>
+          <w:i/>
+        </w:rPr>
+        <w:t>databaseLog</w:t>
+      </w:r>
+      <w:r>
+        <w:rPr>
+          <w:i/>
+        </w:rPr>
+        <w:t>gingLevel</w:t>
+      </w:r>
+    </w:p>
+    <w:p/>
+    <w:p>
+      <w:r>
+        <w:t xml:space="preserve">The </w:t>
+      </w:r>
+      <w:r>
+        <w:rPr>
+          <w:rFonts w:ascii="Lucida Console" w:hAnsi="Lucida Console"/>
+          <w:sz w:val="20"/>
+          <w:szCs w:val="20"/>
+        </w:rPr>
         <w:t>type</w:t>
       </w:r>
       <w:r>
@@ -1627,49 +1793,1249 @@
     </w:p>
     <w:p>
       <w:r>
+        <w:t xml:space="preserve">If </w:t>
+      </w:r>
+      <w:r>
+        <w:rPr>
+          <w:rStyle w:val="CodeChar"/>
+        </w:rPr>
+        <w:t>type</w:t>
+      </w:r>
+      <w:r>
+        <w:t xml:space="preserve"> is specified as </w:t>
+      </w:r>
+      <w:r>
+        <w:rPr>
+          <w:rStyle w:val="CodeChar"/>
+        </w:rPr>
+        <w:t>null</w:t>
+      </w:r>
+      <w:r>
+        <w:t xml:space="preserve"> or if the </w:t>
+      </w:r>
+      <w:r>
+        <w:rPr>
+          <w:rStyle w:val="CodeChar"/>
+        </w:rPr>
+        <w:t>type</w:t>
+      </w:r>
+      <w:r>
+        <w:t xml:space="preserve"> property is omitted or if this file is not found, log </w:t>
+      </w:r>
+      <w:r>
+        <w:t>information</w:t>
+      </w:r>
+      <w:r>
+        <w:t xml:space="preserve"> </w:t>
+      </w:r>
+      <w:r>
+        <w:t xml:space="preserve">is </w:t>
+      </w:r>
+      <w:r>
+        <w:t>not captured.</w:t>
+      </w:r>
+    </w:p>
+    <w:p>
+      <w:r>
+        <w:t xml:space="preserve">The </w:t>
+      </w:r>
+      <w:r>
+        <w:rPr>
+          <w:rStyle w:val="CodeChar"/>
+        </w:rPr>
+        <w:t>level</w:t>
+      </w:r>
+      <w:r>
+        <w:t xml:space="preserve"> property is the default logging level for any target that doesn’t explicitly specify a logging level.  It can be </w:t>
+      </w:r>
+      <w:r>
+        <w:rPr>
+          <w:rStyle w:val="CodeChar"/>
+        </w:rPr>
+        <w:t>info</w:t>
+      </w:r>
+      <w:r>
+        <w:t xml:space="preserve">, </w:t>
+      </w:r>
+      <w:r>
+        <w:rPr>
+          <w:rStyle w:val="CodeChar"/>
+        </w:rPr>
+        <w:t>warning</w:t>
+      </w:r>
+      <w:r>
+        <w:t xml:space="preserve">, </w:t>
+      </w:r>
+      <w:r>
+        <w:rPr>
+          <w:rStyle w:val="CodeChar"/>
+        </w:rPr>
+        <w:t>error</w:t>
+      </w:r>
+      <w:r>
+        <w:t xml:space="preserve">, or </w:t>
+      </w:r>
+      <w:r>
+        <w:rPr>
+          <w:rStyle w:val="CodeChar"/>
+        </w:rPr>
+        <w:t>message</w:t>
+      </w:r>
+      <w:r>
+        <w:t xml:space="preserve">.  The default of </w:t>
+      </w:r>
+      <w:r>
+        <w:rPr>
+          <w:rStyle w:val="CodeChar"/>
+        </w:rPr>
+        <w:t>info</w:t>
+      </w:r>
+      <w:r>
+        <w:t xml:space="preserve"> logs the maximum amount of information.  To minimize the amount of information logged, select </w:t>
+      </w:r>
+      <w:r>
+        <w:rPr>
+          <w:rStyle w:val="CodeChar"/>
+        </w:rPr>
+        <w:t>message</w:t>
+      </w:r>
+      <w:r>
+        <w:t xml:space="preserve"> level, which only logs messages explicitly written to the log by </w:t>
+      </w:r>
+      <w:r>
+        <w:rPr>
+          <w:rStyle w:val="CodeChar"/>
+        </w:rPr>
+        <w:t>LOG</w:t>
+      </w:r>
+      <w:r>
+        <w:t xml:space="preserve"> and </w:t>
+      </w:r>
+      <w:r>
+        <w:rPr>
+          <w:rStyle w:val="CodeChar"/>
+        </w:rPr>
+        <w:t>GO</w:t>
+      </w:r>
+      <w:r>
+        <w:t xml:space="preserve"> tasks in the script.</w:t>
+      </w:r>
+    </w:p>
+    <w:p>
+      <w:r>
+        <w:t>The consoleL</w:t>
+      </w:r>
+      <w:r>
+        <w:t>evel</w:t>
+      </w:r>
+      <w:r>
+        <w:t xml:space="preserve"> property, if specified, sets the logging level for the console, overriding the default level.</w:t>
+      </w:r>
+    </w:p>
+    <w:p>
+      <w:r>
+        <w:t xml:space="preserve">If </w:t>
+      </w:r>
+      <w:r>
+        <w:rPr>
+          <w:rStyle w:val="CodeChar"/>
+        </w:rPr>
+        <w:t>file</w:t>
+      </w:r>
+      <w:r>
+        <w:t xml:space="preserve"> logging is selected, the </w:t>
+      </w:r>
+      <w:r>
+        <w:rPr>
+          <w:rStyle w:val="CodeChar"/>
+        </w:rPr>
+        <w:t>fileName</w:t>
+      </w:r>
+      <w:r>
+        <w:t xml:space="preserve"> property must be </w:t>
+      </w:r>
+      <w:r>
+        <w:t>specified</w:t>
+      </w:r>
+      <w:r>
+        <w:t xml:space="preserve">.  It </w:t>
+      </w:r>
+      <w:r>
+        <w:t xml:space="preserve">determines </w:t>
+      </w:r>
+      <w:r>
+        <w:t>the name of the log file.  The name</w:t>
+      </w:r>
+      <w:r>
+        <w:t xml:space="preserve"> may include one or more instances of </w:t>
+      </w:r>
+      <w:r>
+        <w:rPr>
+          <w:rStyle w:val="CodeChar"/>
+        </w:rPr>
+        <w:t>%</w:t>
+      </w:r>
+      <w:r>
+        <w:rPr>
+          <w:rStyle w:val="CodeChar"/>
+        </w:rPr>
+        <w:t>d</w:t>
+      </w:r>
+      <w:r>
+        <w:rPr>
+          <w:rStyle w:val="CodeChar"/>
+        </w:rPr>
+        <w:t>{pattern}</w:t>
+      </w:r>
+      <w:r>
+        <w:t xml:space="preserve">, which specifies a pattern to be used for formatting the current date and time </w:t>
+      </w:r>
+      <w:r>
+        <w:t xml:space="preserve">to be substituted </w:t>
+      </w:r>
+      <w:r>
+        <w:t xml:space="preserve">into the </w:t>
+      </w:r>
+      <w:r>
+        <w:t xml:space="preserve">file </w:t>
+      </w:r>
+      <w:r>
+        <w:t>name</w:t>
+      </w:r>
+      <w:r>
+        <w:t>.</w:t>
+      </w:r>
+      <w:r>
+        <w:t xml:space="preserve"> </w:t>
+      </w:r>
+      <w:r>
+        <w:t xml:space="preserve"> </w:t>
+      </w:r>
+      <w:r>
+        <w:t>The pattern must confo</w:t>
+      </w:r>
+      <w:r>
+        <w:t xml:space="preserve">rm to syntax used by </w:t>
+      </w:r>
+      <w:r>
+        <w:t xml:space="preserve">Java </w:t>
+      </w:r>
+      <w:r>
+        <w:rPr>
+          <w:rStyle w:val="CodeChar"/>
+        </w:rPr>
+        <w:t>DateTimeFormatter.ofPattern(</w:t>
+      </w:r>
+      <w:r>
+        <w:rPr>
+          <w:rStyle w:val="CodeChar"/>
+          <w:i/>
+        </w:rPr>
+        <w:t>pattern</w:t>
+      </w:r>
+      <w:r>
+        <w:rPr>
+          <w:rStyle w:val="CodeChar"/>
+        </w:rPr>
+        <w:t>)</w:t>
+      </w:r>
+      <w:r>
+        <w:t xml:space="preserve">.  For example, </w:t>
+      </w:r>
+      <w:r>
+        <w:rPr>
+          <w:rStyle w:val="CodeChar"/>
+        </w:rPr>
+        <w:t>%</w:t>
+      </w:r>
+      <w:r>
+        <w:rPr>
+          <w:rStyle w:val="CodeChar"/>
+        </w:rPr>
+        <w:t>d</w:t>
+      </w:r>
+      <w:r>
+        <w:rPr>
+          <w:rStyle w:val="CodeChar"/>
+        </w:rPr>
+        <w:t>{yyyy-MM-dd HH-mm-ss}</w:t>
+      </w:r>
+      <w:r>
+        <w:t xml:space="preserve"> substitutes current year, month 01 to 12, day 01 to 31, hour on a 24-hour clock, minute 00 to 59, and second 00 to 59 into the file name.</w:t>
+      </w:r>
+    </w:p>
+    <w:p>
+      <w:r>
+        <w:t>If the file name including optional date and time substitution evaluates to the same name as an existing log file, new log information is appended to the contents of the existing log file.</w:t>
+      </w:r>
+    </w:p>
+    <w:p>
+      <w:r>
+        <w:t xml:space="preserve">The </w:t>
+      </w:r>
+      <w:r>
+        <w:rPr>
+          <w:rStyle w:val="CodeChar"/>
+        </w:rPr>
+        <w:t>fileRollover</w:t>
+      </w:r>
+      <w:r>
+        <w:t xml:space="preserve"> property only has an effect if </w:t>
+      </w:r>
+      <w:r>
+        <w:rPr>
+          <w:rStyle w:val="CodeChar"/>
+        </w:rPr>
+        <w:t>file</w:t>
+      </w:r>
+      <w:r>
+        <w:t xml:space="preserve"> logging is selected.  It specifies the schedule on which a new log file is started while the process runs.  Each time a new log </w:t>
+      </w:r>
+      <w:r>
+        <w:t xml:space="preserve">file </w:t>
+      </w:r>
+      <w:r>
+        <w:t xml:space="preserve">is started, the file name is regenerated </w:t>
+      </w:r>
+      <w:r>
+        <w:t>substituting</w:t>
+      </w:r>
+      <w:r>
+        <w:t xml:space="preserve"> the current date and time formatted according to the pattern in the </w:t>
+      </w:r>
+      <w:r>
+        <w:rPr>
+          <w:rStyle w:val="CodeChar"/>
+        </w:rPr>
+        <w:t>fileName</w:t>
+      </w:r>
+      <w:r>
+        <w:t xml:space="preserve"> property.</w:t>
+      </w:r>
+    </w:p>
+    <w:p>
+      <w:r>
+        <w:t xml:space="preserve">The rollover schedule is a specified as a string conforming to the syntax accepted by the </w:t>
+      </w:r>
+      <w:r>
+        <w:rPr>
+          <w:rStyle w:val="CodeChar"/>
+        </w:rPr>
+        <w:t>ON</w:t>
+      </w:r>
+      <w:r>
+        <w:t xml:space="preserve"> / </w:t>
+      </w:r>
+      <w:r>
+        <w:rPr>
+          <w:rStyle w:val="CodeChar"/>
+        </w:rPr>
+        <w:t>ON SCHEDULE</w:t>
+      </w:r>
+      <w:r>
+        <w:t xml:space="preserve"> task.</w:t>
+      </w:r>
+      <w:r>
+        <w:t xml:space="preserve">  See “</w:t>
+      </w:r>
+      <w:r>
+        <w:t>DBPA Scripting Language.docx</w:t>
+      </w:r>
+      <w:r>
+        <w:t>” for full scheduling syntax.</w:t>
+      </w:r>
+      <w:r>
+        <w:t xml:space="preserve">  For example, </w:t>
+      </w:r>
+      <w:r>
+        <w:rPr>
+          <w:rStyle w:val="CodeChar"/>
+        </w:rPr>
+        <w:t>DAILY</w:t>
+      </w:r>
+      <w:r>
+        <w:t xml:space="preserve">, </w:t>
+      </w:r>
+      <w:r>
+        <w:rPr>
+          <w:rStyle w:val="CodeChar"/>
+        </w:rPr>
+        <w:t>WEEKLY</w:t>
+      </w:r>
+      <w:r>
+        <w:t xml:space="preserve">, </w:t>
+      </w:r>
+      <w:r>
+        <w:rPr>
+          <w:rStyle w:val="CodeChar"/>
+        </w:rPr>
+        <w:t>MONTHLY</w:t>
+      </w:r>
+      <w:r>
+        <w:t xml:space="preserve">, and </w:t>
+      </w:r>
+      <w:r>
+        <w:rPr>
+          <w:rStyle w:val="CodeChar"/>
+        </w:rPr>
+        <w:t>HOURLY</w:t>
+      </w:r>
+      <w:r>
+        <w:t xml:space="preserve"> are acceptable rollover schedule strings.</w:t>
+      </w:r>
+    </w:p>
+    <w:p>
+      <w:bookmarkStart w:id="3" w:name="_Hlk481787002"/>
+      <w:r>
         <w:lastRenderedPageBreak/>
-        <w:t xml:space="preserve">If </w:t>
-      </w:r>
-      <w:r>
-        <w:rPr>
-          <w:rStyle w:val="CodeChar"/>
-        </w:rPr>
-        <w:t>type</w:t>
-      </w:r>
-      <w:r>
-        <w:t xml:space="preserve"> is specified as </w:t>
-      </w:r>
-      <w:r>
-        <w:rPr>
-          <w:rStyle w:val="CodeChar"/>
-        </w:rPr>
-        <w:t>null</w:t>
-      </w:r>
-      <w:r>
-        <w:t xml:space="preserve"> or if the </w:t>
-      </w:r>
-      <w:r>
-        <w:rPr>
-          <w:rStyle w:val="CodeChar"/>
-        </w:rPr>
-        <w:t>type</w:t>
-      </w:r>
-      <w:r>
-        <w:t xml:space="preserve"> property is omitted or if this file is not found, log </w:t>
-      </w:r>
-      <w:r>
-        <w:t>information</w:t>
+        <w:t>The fileL</w:t>
+      </w:r>
+      <w:r>
+        <w:t>evel</w:t>
+      </w:r>
+      <w:r>
+        <w:t xml:space="preserve"> property, if specified, sets the logging level for file logging, overriding the default level.</w:t>
+      </w:r>
+    </w:p>
+    <w:bookmarkEnd w:id="3"/>
+    <w:p>
+      <w:r>
+        <w:t xml:space="preserve">The </w:t>
+      </w:r>
+      <w:r>
+        <w:rPr>
+          <w:rStyle w:val="CodeChar"/>
+        </w:rPr>
+        <w:t>tableName</w:t>
+      </w:r>
+      <w:r>
+        <w:t xml:space="preserve"> property only has an effect if </w:t>
+      </w:r>
+      <w:r>
+        <w:rPr>
+          <w:rStyle w:val="CodeChar"/>
+        </w:rPr>
+        <w:t>table</w:t>
+      </w:r>
+      <w:r>
+        <w:t xml:space="preserve"> logging is selected.  It specifies the database table to which log messages are written.  The name must be fully qualified to work correctly with an </w:t>
+      </w:r>
+      <w:r>
+        <w:rPr>
+          <w:rStyle w:val="CodeChar"/>
+        </w:rPr>
+        <w:t xml:space="preserve">INSERT INTO </w:t>
+      </w:r>
+      <w:r>
+        <w:rPr>
+          <w:rStyle w:val="CodeChar"/>
+          <w:i/>
+        </w:rPr>
+        <w:t>databaseLogTableName</w:t>
+      </w:r>
+      <w:r>
+        <w:t xml:space="preserve"> SQL statement.  The table may have arbitrary column names but it must have exactly five columns with the following types in order: VARCHAR, VARCHAR, DATETIME / TIMESTAMP or </w:t>
+      </w:r>
+      <w:r>
+        <w:t>compatible type</w:t>
+      </w:r>
+      <w:r>
+        <w:t>, TINYINT</w:t>
+      </w:r>
+      <w:r>
+        <w:t xml:space="preserve"> / INT or compatible type</w:t>
+      </w:r>
+      <w:r>
+        <w:t>, and VARCHAR.</w:t>
+      </w:r>
+      <w:r>
+        <w:t xml:space="preserve">  See Log Contents below for considerations when choosing the maximum length of the VARCHAR columns.</w:t>
+      </w:r>
+    </w:p>
+    <w:p>
+      <w:r>
+        <w:t>The tableL</w:t>
+      </w:r>
+      <w:r>
+        <w:t>evel</w:t>
+      </w:r>
+      <w:r>
+        <w:t xml:space="preserve"> property, if specified, sets the logging level for table logging, overriding the default level.</w:t>
+      </w:r>
+    </w:p>
+    <w:p>
+      <w:pPr>
+        <w:pStyle w:val="Heading3"/>
+      </w:pPr>
+      <w:r>
+        <w:t>Log Contents</w:t>
+      </w:r>
+    </w:p>
+    <w:p>
+      <w:r>
+        <w:t>Log information is written in five columns.  When written to file, it conforms to the CSV file specification, which means it can be viewed in MS Excel for example.</w:t>
+      </w:r>
+    </w:p>
+    <w:p>
+      <w:r>
+        <w:t xml:space="preserve">The first column hold process ID, which is generally the </w:t>
+      </w:r>
+      <w:r>
+        <w:rPr>
+          <w:rStyle w:val="CodeChar"/>
+          <w:i/>
+        </w:rPr>
+        <w:t xml:space="preserve">scriptName </w:t>
+      </w:r>
+      <w:r>
+        <w:t xml:space="preserve">passed on the </w:t>
+      </w:r>
+      <w:r>
+        <w:rPr>
+          <w:rStyle w:val="CodeChar"/>
+        </w:rPr>
+        <w:t>rundbp</w:t>
+      </w:r>
+      <w:r>
+        <w:t xml:space="preserve"> command line.  The process ID will be appended with any nested process IDs if the script invokes other scripts.  It will also be appended by a qualifier if nested scripts are invoked asynchronously.</w:t>
+      </w:r>
+    </w:p>
+    <w:p>
+      <w:r>
+        <w:t xml:space="preserve">The second column will hold task ID, which is generally the </w:t>
+      </w:r>
+      <w:r>
+        <w:rPr>
+          <w:rStyle w:val="CodeChar"/>
+          <w:i/>
+        </w:rPr>
+        <w:t>taskname</w:t>
+      </w:r>
+      <w:r>
+        <w:t xml:space="preserve"> on a script </w:t>
+      </w:r>
+      <w:r>
+        <w:rPr>
+          <w:rStyle w:val="CodeChar"/>
+        </w:rPr>
+        <w:t>TASK</w:t>
+      </w:r>
+      <w:r>
+        <w:t>.  The task ID will be appended with any nested task IDs if the task encloses nested tasks.</w:t>
+      </w:r>
+    </w:p>
+    <w:p>
+      <w:r>
+        <w:t>The third column is the date and time stamp when the log information was written</w:t>
+      </w:r>
+    </w:p>
+    <w:p>
+      <w:r>
+        <w:t xml:space="preserve">The fourth column is the level of the log information as an integer 0 to 3 for levels </w:t>
+      </w:r>
+      <w:r>
+        <w:rPr>
+          <w:rStyle w:val="CodeChar"/>
+        </w:rPr>
+        <w:t>info</w:t>
+      </w:r>
+      <w:r>
+        <w:t xml:space="preserve"> through </w:t>
+      </w:r>
+      <w:r>
+        <w:rPr>
+          <w:rStyle w:val="CodeChar"/>
+        </w:rPr>
+        <w:t>message</w:t>
+      </w:r>
+      <w:r>
+        <w:t>.</w:t>
+      </w:r>
+    </w:p>
+    <w:p>
+      <w:r>
+        <w:t>The last column holds the actual log message.  It is recommended you declare this column at least VARCHAR(255) if logging to database table.</w:t>
+      </w:r>
+    </w:p>
+    <w:p/>
+    <w:p>
+      <w:pPr>
+        <w:pStyle w:val="Heading2"/>
+      </w:pPr>
+      <w:r>
+        <w:t>RunDbp.jdbc.properties</w:t>
+      </w:r>
+    </w:p>
+    <w:p>
+      <w:r>
+        <w:t>This file configures the JDBC connection to your database.  Required Contents are as follows:</w:t>
+      </w:r>
+    </w:p>
+    <w:p>
+      <w:pPr>
+        <w:pStyle w:val="Code"/>
+      </w:pPr>
+      <w:r>
+        <w:t>driver=</w:t>
+      </w:r>
+      <w:r>
+        <w:rPr>
+          <w:i/>
+        </w:rPr>
+        <w:t>driverJavaClass</w:t>
+      </w:r>
+    </w:p>
+    <w:p>
+      <w:pPr>
+        <w:pStyle w:val="Code"/>
+      </w:pPr>
+      <w:r>
+        <w:t>url=</w:t>
+      </w:r>
+      <w:r>
+        <w:rPr>
+          <w:i/>
+        </w:rPr>
+        <w:t>databaseConnect</w:t>
+      </w:r>
+      <w:r>
+        <w:rPr>
+          <w:i/>
+        </w:rPr>
+        <w:t>ion</w:t>
+      </w:r>
+      <w:r>
+        <w:rPr>
+          <w:i/>
+        </w:rPr>
+        <w:t>URL</w:t>
+      </w:r>
+    </w:p>
+    <w:p/>
+    <w:p>
+      <w:r>
+        <w:t>See the documentation for your database to determine the values to use for these properties.  All other properties in the file are passed through to the driver itself.  Again, see the document for your database to determine what other properties are required</w:t>
+      </w:r>
+      <w:r>
+        <w:t xml:space="preserve"> by the driver</w:t>
+      </w:r>
+      <w:r>
+        <w:t>.  Typically, at least the following are required:</w:t>
+      </w:r>
+    </w:p>
+    <w:p>
+      <w:pPr>
+        <w:pStyle w:val="Code"/>
+      </w:pPr>
+      <w:r>
+        <w:t>user=</w:t>
+      </w:r>
+      <w:r>
+        <w:rPr>
+          <w:i/>
+        </w:rPr>
+        <w:t>userName</w:t>
+      </w:r>
+    </w:p>
+    <w:p>
+      <w:pPr>
+        <w:pStyle w:val="Code"/>
+      </w:pPr>
+      <w:r>
+        <w:t>password=</w:t>
+      </w:r>
+      <w:r>
+        <w:rPr>
+          <w:i/>
+        </w:rPr>
+        <w:t>userPassword</w:t>
+      </w:r>
+    </w:p>
+    <w:p/>
+    <w:p>
+      <w:r>
+        <w:lastRenderedPageBreak/>
+        <w:t xml:space="preserve">For MySQL, you must </w:t>
+      </w:r>
+      <w:r>
+        <w:t>set</w:t>
+      </w:r>
+      <w:r>
+        <w:t xml:space="preserve"> the </w:t>
+      </w:r>
+      <w:r>
+        <w:rPr>
+          <w:rStyle w:val="CodeChar"/>
+        </w:rPr>
+        <w:t>allowMultiQueries</w:t>
+      </w:r>
+      <w:r>
+        <w:t xml:space="preserve"> property </w:t>
+      </w:r>
+      <w:r>
+        <w:rPr>
+          <w:rStyle w:val="CodeChar"/>
+        </w:rPr>
+        <w:t>true</w:t>
+      </w:r>
+      <w:r>
+        <w:t xml:space="preserve"> in order to execute </w:t>
+      </w:r>
+      <w:r>
+        <w:t>SQL</w:t>
       </w:r>
       <w:r>
         <w:t xml:space="preserve"> </w:t>
       </w:r>
       <w:r>
-        <w:t xml:space="preserve">is </w:t>
-      </w:r>
-      <w:r>
-        <w:t>not captured.</w:t>
-      </w:r>
-    </w:p>
+        <w:t xml:space="preserve">that includes multiple statements separated by semicolons.  Suggested </w:t>
+      </w:r>
+      <w:r>
+        <w:t>properties</w:t>
+      </w:r>
+      <w:r>
+        <w:t xml:space="preserve"> to connect to a MySQL database running on your local machine are as follows:</w:t>
+      </w:r>
+    </w:p>
+    <w:p>
+      <w:pPr>
+        <w:pStyle w:val="Code"/>
+      </w:pPr>
+      <w:r>
+        <w:t>driver=com.mysql.jdbc.Driver</w:t>
+      </w:r>
+    </w:p>
+    <w:p>
+      <w:pPr>
+        <w:pStyle w:val="Code"/>
+      </w:pPr>
+      <w:r>
+        <w:t>url=jdbc:mysql://localhost/</w:t>
+      </w:r>
+      <w:r>
+        <w:rPr>
+          <w:i/>
+        </w:rPr>
+        <w:t>yourDatabaseName</w:t>
+      </w:r>
+    </w:p>
+    <w:p>
+      <w:pPr>
+        <w:pStyle w:val="Code"/>
+      </w:pPr>
+      <w:r>
+        <w:t>allowMultiQueries=true</w:t>
+      </w:r>
+    </w:p>
+    <w:p>
+      <w:pPr>
+        <w:pStyle w:val="Code"/>
+      </w:pPr>
+      <w:r>
+        <w:t>user=</w:t>
+      </w:r>
+      <w:r>
+        <w:rPr>
+          <w:i/>
+        </w:rPr>
+        <w:t>yourUser</w:t>
+      </w:r>
+    </w:p>
+    <w:p>
+      <w:pPr>
+        <w:pStyle w:val="Code"/>
+      </w:pPr>
+      <w:r>
+        <w:t>password=</w:t>
+      </w:r>
+      <w:r>
+        <w:rPr>
+          <w:i/>
+        </w:rPr>
+        <w:t>yourPassword</w:t>
+      </w:r>
+    </w:p>
+    <w:p/>
+    <w:p>
+      <w:r>
+        <w:t>For MS SQL Server without integrated security, suggested properties are as follows:</w:t>
+      </w:r>
+    </w:p>
+    <w:p>
+      <w:pPr>
+        <w:pStyle w:val="Code"/>
+      </w:pPr>
+      <w:r>
+        <w:t>driver=com.microsoft.sqlserver.jdbc.SQLServerDriver</w:t>
+      </w:r>
+    </w:p>
+    <w:p>
+      <w:pPr>
+        <w:pStyle w:val="Code"/>
+      </w:pPr>
+      <w:r>
+        <w:t>url=jdbc:sqlserver://</w:t>
+      </w:r>
+      <w:r>
+        <w:rPr>
+          <w:i/>
+        </w:rPr>
+        <w:t>ipAddressOrServerName</w:t>
+      </w:r>
+    </w:p>
+    <w:p>
+      <w:pPr>
+        <w:pStyle w:val="Code"/>
+      </w:pPr>
+      <w:r>
+        <w:t>user=</w:t>
+      </w:r>
+      <w:r>
+        <w:rPr>
+          <w:i/>
+        </w:rPr>
+        <w:t>yourUser</w:t>
+      </w:r>
+    </w:p>
+    <w:p>
+      <w:pPr>
+        <w:pStyle w:val="Code"/>
+      </w:pPr>
+      <w:r>
+        <w:t>password=</w:t>
+      </w:r>
+      <w:r>
+        <w:rPr>
+          <w:i/>
+        </w:rPr>
+        <w:t>yourPassword</w:t>
+      </w:r>
+    </w:p>
+    <w:p/>
+    <w:p>
+      <w:r>
+        <w:t xml:space="preserve">For MS SQL Server using integrated security you must set the </w:t>
+      </w:r>
+      <w:r>
+        <w:rPr>
+          <w:rStyle w:val="CodeChar"/>
+        </w:rPr>
+        <w:t>integratedSecurity</w:t>
+      </w:r>
+      <w:r>
+        <w:t xml:space="preserve"> property </w:t>
+      </w:r>
+      <w:r>
+        <w:rPr>
+          <w:rStyle w:val="CodeChar"/>
+        </w:rPr>
+        <w:t>true</w:t>
+      </w:r>
+      <w:r>
+        <w:t>.  Suggested properties to connect to an MS SQL Server database using integrated security are as follows:</w:t>
+      </w:r>
+    </w:p>
+    <w:p>
+      <w:pPr>
+        <w:pStyle w:val="Code"/>
+      </w:pPr>
+      <w:r>
+        <w:t>driver=com.microsoft.sqlserver.jdbc.SQLServerDriver</w:t>
+      </w:r>
+    </w:p>
+    <w:p>
+      <w:pPr>
+        <w:pStyle w:val="Code"/>
+      </w:pPr>
+      <w:r>
+        <w:t>url=jdbc:sqlserver://</w:t>
+      </w:r>
+      <w:r>
+        <w:rPr>
+          <w:i/>
+        </w:rPr>
+        <w:t>ipAddressOrServerName</w:t>
+      </w:r>
+    </w:p>
+    <w:p>
+      <w:pPr>
+        <w:pStyle w:val="Code"/>
+      </w:pPr>
+      <w:r>
+        <w:t>integratedSecurity=true</w:t>
+      </w:r>
+    </w:p>
+    <w:p>
+      <w:pPr>
+        <w:pStyle w:val="Heading2"/>
+      </w:pPr>
+      <w:r>
+        <w:t>RunDbp.</w:t>
+      </w:r>
+      <w:r>
+        <w:t>mail</w:t>
+      </w:r>
+      <w:r>
+        <w:t>.properties</w:t>
+      </w:r>
+    </w:p>
+    <w:p>
+      <w:r>
+        <w:t xml:space="preserve">This file configures the connection to your email server.  </w:t>
+      </w:r>
+      <w:r>
+        <w:t xml:space="preserve">Email is managed using the Java Mail API implemented in the </w:t>
+      </w:r>
+      <w:r>
+        <w:rPr>
+          <w:rStyle w:val="CodeChar"/>
+        </w:rPr>
+        <w:t>javax.mail</w:t>
+      </w:r>
+      <w:r>
+        <w:t xml:space="preserve"> package.  The connection is established u</w:t>
+      </w:r>
+      <w:r>
+        <w:t>sing a password authenticator.</w:t>
+      </w:r>
+    </w:p>
+    <w:p>
+      <w:r>
+        <w:t>If your process does not use email, this properties file is not read and can be omitted.  Otherwise, r</w:t>
+      </w:r>
+      <w:r>
+        <w:t xml:space="preserve">equired </w:t>
+      </w:r>
+      <w:r>
+        <w:t xml:space="preserve">properties </w:t>
+      </w:r>
+      <w:r>
+        <w:t>as follows:</w:t>
+      </w:r>
+    </w:p>
+    <w:p>
+      <w:pPr>
+        <w:pStyle w:val="Code"/>
+      </w:pPr>
+      <w:r>
+        <w:t>user=</w:t>
+      </w:r>
+      <w:r>
+        <w:rPr>
+          <w:i/>
+        </w:rPr>
+        <w:t>your</w:t>
+      </w:r>
+      <w:r>
+        <w:rPr>
+          <w:i/>
+        </w:rPr>
+        <w:t>M</w:t>
+      </w:r>
+      <w:r>
+        <w:rPr>
+          <w:i/>
+        </w:rPr>
+        <w:t>ail</w:t>
+      </w:r>
+      <w:r>
+        <w:rPr>
+          <w:i/>
+        </w:rPr>
+        <w:t>User</w:t>
+      </w:r>
+    </w:p>
+    <w:p>
+      <w:pPr>
+        <w:pStyle w:val="Code"/>
+      </w:pPr>
+      <w:r>
+        <w:t>password=</w:t>
+      </w:r>
+      <w:r>
+        <w:rPr>
+          <w:i/>
+        </w:rPr>
+        <w:t>your</w:t>
+      </w:r>
+      <w:r>
+        <w:rPr>
+          <w:i/>
+        </w:rPr>
+        <w:t>M</w:t>
+      </w:r>
+      <w:r>
+        <w:rPr>
+          <w:i/>
+        </w:rPr>
+        <w:t>ailPassword</w:t>
+      </w:r>
+    </w:p>
+    <w:p/>
+    <w:p>
+      <w:r>
+        <w:t xml:space="preserve">To enable the </w:t>
+      </w:r>
+      <w:r>
+        <w:rPr>
+          <w:rStyle w:val="CodeChar"/>
+        </w:rPr>
+        <w:t>–</w:t>
+      </w:r>
+      <w:r>
+        <w:rPr>
+          <w:rStyle w:val="CodeChar"/>
+        </w:rPr>
+        <w:t>-</w:t>
+      </w:r>
+      <w:r>
+        <w:rPr>
+          <w:rStyle w:val="CodeChar"/>
+        </w:rPr>
+        <w:t>alert</w:t>
+      </w:r>
+      <w:r>
+        <w:t xml:space="preserve"> command line option, the following properties must be set:</w:t>
+      </w:r>
+    </w:p>
+    <w:p>
+      <w:pPr>
+        <w:pStyle w:val="Code"/>
+      </w:pPr>
+      <w:r>
+        <w:t>alertFrom</w:t>
+      </w:r>
+      <w:r>
+        <w:t>=</w:t>
+      </w:r>
+      <w:r>
+        <w:rPr>
+          <w:i/>
+        </w:rPr>
+        <w:t>address</w:t>
+      </w:r>
+      <w:r>
+        <w:rPr>
+          <w:i/>
+        </w:rPr>
+        <w:t>F</w:t>
+      </w:r>
+      <w:r>
+        <w:rPr>
+          <w:i/>
+        </w:rPr>
+        <w:t>rom</w:t>
+      </w:r>
+      <w:r>
+        <w:rPr>
+          <w:i/>
+        </w:rPr>
+        <w:t>W</w:t>
+      </w:r>
+      <w:r>
+        <w:rPr>
+          <w:i/>
+        </w:rPr>
+        <w:t>hich</w:t>
+      </w:r>
+      <w:r>
+        <w:rPr>
+          <w:i/>
+        </w:rPr>
+        <w:t>A</w:t>
+      </w:r>
+      <w:r>
+        <w:rPr>
+          <w:i/>
+        </w:rPr>
+        <w:t>lert</w:t>
+      </w:r>
+      <w:r>
+        <w:rPr>
+          <w:i/>
+        </w:rPr>
+        <w:t>E</w:t>
+      </w:r>
+      <w:r>
+        <w:rPr>
+          <w:i/>
+        </w:rPr>
+        <w:t>mails</w:t>
+      </w:r>
+      <w:r>
+        <w:rPr>
+          <w:i/>
+        </w:rPr>
+        <w:t>O</w:t>
+      </w:r>
+      <w:r>
+        <w:rPr>
+          <w:i/>
+        </w:rPr>
+        <w:t>riginate</w:t>
+      </w:r>
+    </w:p>
+    <w:p>
+      <w:pPr>
+        <w:pStyle w:val="Code"/>
+      </w:pPr>
+      <w:r>
+        <w:t>alertTo</w:t>
+      </w:r>
+      <w:r>
+        <w:t>=</w:t>
+      </w:r>
+      <w:r>
+        <w:rPr>
+          <w:i/>
+        </w:rPr>
+        <w:t>address</w:t>
+      </w:r>
+      <w:r>
+        <w:rPr>
+          <w:i/>
+        </w:rPr>
+        <w:t>T</w:t>
+      </w:r>
+      <w:r>
+        <w:rPr>
+          <w:i/>
+        </w:rPr>
+        <w:t>o</w:t>
+      </w:r>
+      <w:r>
+        <w:rPr>
+          <w:i/>
+        </w:rPr>
+        <w:t>W</w:t>
+      </w:r>
+      <w:r>
+        <w:rPr>
+          <w:i/>
+        </w:rPr>
+        <w:t>hich</w:t>
+      </w:r>
+      <w:r>
+        <w:rPr>
+          <w:i/>
+        </w:rPr>
+        <w:t>A</w:t>
+      </w:r>
+      <w:r>
+        <w:rPr>
+          <w:i/>
+        </w:rPr>
+        <w:t>lert</w:t>
+      </w:r>
+      <w:r>
+        <w:rPr>
+          <w:i/>
+        </w:rPr>
+        <w:t>E</w:t>
+      </w:r>
+      <w:r>
+        <w:rPr>
+          <w:i/>
+        </w:rPr>
+        <w:t>mails</w:t>
+      </w:r>
+      <w:r>
+        <w:rPr>
+          <w:i/>
+        </w:rPr>
+        <w:t>A</w:t>
+      </w:r>
+      <w:r>
+        <w:rPr>
+          <w:i/>
+        </w:rPr>
+        <w:t>re</w:t>
+      </w:r>
+      <w:r>
+        <w:rPr>
+          <w:i/>
+        </w:rPr>
+        <w:t>S</w:t>
+      </w:r>
+      <w:r>
+        <w:rPr>
+          <w:i/>
+        </w:rPr>
+        <w:t>ent</w:t>
+      </w:r>
+    </w:p>
+    <w:p/>
+    <w:p>
+      <w:r>
+        <w:t>The following property is optional:</w:t>
+      </w:r>
+    </w:p>
+    <w:p>
+      <w:pPr>
+        <w:pStyle w:val="Code"/>
+      </w:pPr>
+      <w:r>
+        <w:t>alertSubject</w:t>
+      </w:r>
+      <w:r>
+        <w:t>=</w:t>
+      </w:r>
+      <w:r>
+        <w:rPr>
+          <w:i/>
+        </w:rPr>
+        <w:t>subject</w:t>
+      </w:r>
+      <w:r>
+        <w:rPr>
+          <w:i/>
+        </w:rPr>
+        <w:t>L</w:t>
+      </w:r>
+      <w:r>
+        <w:rPr>
+          <w:i/>
+        </w:rPr>
+        <w:t>ine</w:t>
+      </w:r>
+      <w:r>
+        <w:rPr>
+          <w:i/>
+        </w:rPr>
+        <w:t>O</w:t>
+      </w:r>
+      <w:r>
+        <w:rPr>
+          <w:i/>
+        </w:rPr>
+        <w:t>f</w:t>
+      </w:r>
+      <w:r>
+        <w:rPr>
+          <w:i/>
+        </w:rPr>
+        <w:t>A</w:t>
+      </w:r>
+      <w:r>
+        <w:rPr>
+          <w:i/>
+        </w:rPr>
+        <w:t>lert</w:t>
+      </w:r>
+      <w:r>
+        <w:rPr>
+          <w:i/>
+        </w:rPr>
+        <w:t>E</w:t>
+      </w:r>
+      <w:r>
+        <w:rPr>
+          <w:i/>
+        </w:rPr>
+        <w:t>mails</w:t>
+      </w:r>
+    </w:p>
+    <w:p/>
     <w:p>
       <w:r>
         <w:t xml:space="preserve">The </w:t>
@@ -1678,195 +3044,55 @@
         <w:rPr>
           <w:rStyle w:val="CodeChar"/>
         </w:rPr>
-        <w:t>level</w:t>
-      </w:r>
-      <w:r>
-        <w:t xml:space="preserve"> property is the default logging level for any target that doesn’t explicitly specify a logging level.  It can be </w:t>
-      </w:r>
-      <w:r>
-        <w:rPr>
-          <w:rStyle w:val="CodeChar"/>
-        </w:rPr>
-        <w:t>info</w:t>
-      </w:r>
-      <w:r>
-        <w:t xml:space="preserve">, </w:t>
-      </w:r>
-      <w:r>
-        <w:rPr>
-          <w:rStyle w:val="CodeChar"/>
-        </w:rPr>
-        <w:t>warning</w:t>
-      </w:r>
-      <w:r>
-        <w:t xml:space="preserve">, </w:t>
-      </w:r>
-      <w:r>
-        <w:rPr>
-          <w:rStyle w:val="CodeChar"/>
-        </w:rPr>
-        <w:t>error</w:t>
-      </w:r>
-      <w:r>
-        <w:t xml:space="preserve">, or </w:t>
-      </w:r>
-      <w:r>
-        <w:rPr>
-          <w:rStyle w:val="CodeChar"/>
-        </w:rPr>
-        <w:t>message</w:t>
-      </w:r>
-      <w:r>
-        <w:t xml:space="preserve">.  The default of </w:t>
-      </w:r>
-      <w:r>
-        <w:rPr>
-          <w:rStyle w:val="CodeChar"/>
-        </w:rPr>
-        <w:t>info</w:t>
-      </w:r>
-      <w:r>
-        <w:t xml:space="preserve"> logs the maximum amount of information.  To minimize the amount of information logged, select </w:t>
-      </w:r>
-      <w:r>
-        <w:rPr>
-          <w:rStyle w:val="CodeChar"/>
-        </w:rPr>
-        <w:t>message</w:t>
-      </w:r>
-      <w:r>
-        <w:t xml:space="preserve"> level, which only logs messages explicitly written to the log by </w:t>
-      </w:r>
-      <w:r>
-        <w:rPr>
-          <w:rStyle w:val="CodeChar"/>
-        </w:rPr>
-        <w:t>LOG</w:t>
-      </w:r>
-      <w:r>
-        <w:t xml:space="preserve"> and </w:t>
-      </w:r>
-      <w:r>
-        <w:rPr>
-          <w:rStyle w:val="CodeChar"/>
-        </w:rPr>
-        <w:t>GO</w:t>
-      </w:r>
-      <w:r>
-        <w:t xml:space="preserve"> tasks in the script.</w:t>
-      </w:r>
-    </w:p>
-    <w:p>
-      <w:r>
-        <w:t>The consoleL</w:t>
-      </w:r>
-      <w:r>
-        <w:t>evel</w:t>
-      </w:r>
-      <w:r>
-        <w:t xml:space="preserve"> property, if specified, sets the logging level for the console, overriding the default level.</w:t>
-      </w:r>
-    </w:p>
-    <w:p>
-      <w:r>
-        <w:t xml:space="preserve">If </w:t>
-      </w:r>
-      <w:r>
-        <w:rPr>
-          <w:rStyle w:val="CodeChar"/>
-        </w:rPr>
-        <w:t>file</w:t>
-      </w:r>
-      <w:r>
-        <w:t xml:space="preserve"> logging is selected, the </w:t>
-      </w:r>
-      <w:r>
-        <w:rPr>
-          <w:rStyle w:val="CodeChar"/>
-        </w:rPr>
-        <w:t>fileName</w:t>
-      </w:r>
-      <w:r>
-        <w:t xml:space="preserve"> property must be </w:t>
-      </w:r>
-      <w:r>
-        <w:t>specified</w:t>
-      </w:r>
-      <w:r>
-        <w:t xml:space="preserve">.  It </w:t>
-      </w:r>
-      <w:r>
-        <w:t xml:space="preserve">determines </w:t>
-      </w:r>
-      <w:r>
-        <w:t>the name of the log file.  The name</w:t>
-      </w:r>
-      <w:r>
-        <w:t xml:space="preserve"> may include one or more instances of </w:t>
-      </w:r>
-      <w:r>
-        <w:rPr>
-          <w:rStyle w:val="CodeChar"/>
-        </w:rPr>
-        <w:t>%</w:t>
-      </w:r>
-      <w:r>
-        <w:rPr>
-          <w:rStyle w:val="CodeChar"/>
-        </w:rPr>
-        <w:t>d</w:t>
-      </w:r>
-      <w:r>
-        <w:rPr>
-          <w:rStyle w:val="CodeChar"/>
-        </w:rPr>
-        <w:t>{pattern}</w:t>
-      </w:r>
-      <w:r>
-        <w:t xml:space="preserve">, which specifies a pattern to be used for formatting the current date and time </w:t>
-      </w:r>
-      <w:r>
-        <w:t xml:space="preserve">to be substituted </w:t>
-      </w:r>
-      <w:r>
-        <w:t xml:space="preserve">into the </w:t>
-      </w:r>
-      <w:r>
-        <w:t xml:space="preserve">file </w:t>
-      </w:r>
-      <w:r>
-        <w:t>name</w:t>
-      </w:r>
-      <w:r>
-        <w:t>.</w:t>
-      </w:r>
-      <w:r>
+        <w:t>alertSubject</w:t>
+      </w:r>
+      <w:r>
+        <w:t xml:space="preserve"> property may contain the string </w:t>
+      </w:r>
+      <w:r>
+        <w:rPr>
+          <w:rStyle w:val="CodeChar"/>
+        </w:rPr>
+        <w:t>%s</w:t>
+      </w:r>
+      <w:r>
+        <w:t xml:space="preserve"> which will be replaced by the script name in the actual subject line.  If this setting is omitted, a default subject line is used which includes the script name.</w:t>
+      </w:r>
+    </w:p>
+    <w:p>
+      <w:r>
+        <w:lastRenderedPageBreak/>
+        <w:t xml:space="preserve">All other properties in the file are passed through to the </w:t>
+      </w:r>
+      <w:r>
+        <w:rPr>
+          <w:rStyle w:val="CodeChar"/>
+        </w:rPr>
+        <w:t>javax.mail.Session.getInstance(</w:t>
+      </w:r>
+      <w:r>
+        <w:rPr>
+          <w:rStyle w:val="CodeChar"/>
+        </w:rPr>
         <w:t xml:space="preserve"> </w:t>
       </w:r>
       <w:r>
-        <w:t xml:space="preserve"> </w:t>
-      </w:r>
-      <w:r>
-        <w:t>The pattern must confo</w:t>
-      </w:r>
-      <w:r>
-        <w:t xml:space="preserve">rm to syntax used by </w:t>
-      </w:r>
-      <w:r>
-        <w:t xml:space="preserve">Java </w:t>
-      </w:r>
-      <w:r>
-        <w:rPr>
-          <w:rStyle w:val="CodeChar"/>
-        </w:rPr>
-        <w:t>DateTimeFormatter.ofPattern(</w:t>
-      </w:r>
-      <w:r>
-        <w:rPr>
-          <w:rStyle w:val="CodeChar"/>
-          <w:i/>
-        </w:rPr>
-        <w:t>pattern</w:t>
+        <w:rPr>
+          <w:rStyle w:val="CodeChar"/>
+        </w:rPr>
+        <w:t>Prop</w:t>
+      </w:r>
+      <w:r>
+        <w:rPr>
+          <w:rStyle w:val="CodeChar"/>
+        </w:rPr>
+        <w:t xml:space="preserve">erties, </w:t>
+      </w:r>
+      <w:r>
+        <w:rPr>
+          <w:rStyle w:val="CodeChar"/>
+        </w:rPr>
+        <w:t>Authenticator</w:t>
       </w:r>
       <w:r>
         <w:rPr>
@@ -1875,321 +3101,78 @@
         <w:t>)</w:t>
       </w:r>
       <w:r>
-        <w:t xml:space="preserve">.  For example, </w:t>
-      </w:r>
-      <w:r>
-        <w:rPr>
-          <w:rStyle w:val="CodeChar"/>
-        </w:rPr>
-        <w:t>%</w:t>
-      </w:r>
-      <w:r>
-        <w:rPr>
-          <w:rStyle w:val="CodeChar"/>
-        </w:rPr>
-        <w:t>d</w:t>
-      </w:r>
-      <w:r>
-        <w:rPr>
-          <w:rStyle w:val="CodeChar"/>
-        </w:rPr>
-        <w:t>{yyyy-MM-dd HH-mm-ss}</w:t>
-      </w:r>
-      <w:r>
-        <w:t xml:space="preserve"> substitutes current year, month 01 to 12, day 01 to 31, hour on a 24-hour clock, minute 00 to 59, and second 00 to 59 into the file name.</w:t>
-      </w:r>
-    </w:p>
-    <w:p>
-      <w:r>
-        <w:t>If the file name including optional date and time substitution evaluates to the same name as an existing log file, new log information is appended to the contents of the existing log file.</w:t>
-      </w:r>
-    </w:p>
-    <w:p>
-      <w:r>
-        <w:t xml:space="preserve">The </w:t>
-      </w:r>
-      <w:r>
-        <w:rPr>
-          <w:rStyle w:val="CodeChar"/>
-        </w:rPr>
-        <w:t>fileRollover</w:t>
-      </w:r>
-      <w:r>
-        <w:t xml:space="preserve"> property only has an effect if </w:t>
-      </w:r>
-      <w:r>
-        <w:rPr>
-          <w:rStyle w:val="CodeChar"/>
-        </w:rPr>
-        <w:t>file</w:t>
-      </w:r>
-      <w:r>
-        <w:t xml:space="preserve"> logging is selected.  It specifies the schedule on which a new log file is started while the process runs.  Each time a new log </w:t>
-      </w:r>
-      <w:r>
-        <w:t xml:space="preserve">file </w:t>
-      </w:r>
-      <w:r>
-        <w:t xml:space="preserve">is started, the file name is regenerated </w:t>
-      </w:r>
-      <w:r>
-        <w:t>substituting</w:t>
-      </w:r>
-      <w:r>
-        <w:t xml:space="preserve"> the current date and time formatted according to the pattern in the </w:t>
-      </w:r>
-      <w:r>
-        <w:rPr>
-          <w:rStyle w:val="CodeChar"/>
-        </w:rPr>
-        <w:t>fileName</w:t>
-      </w:r>
-      <w:r>
-        <w:t xml:space="preserve"> property.</w:t>
-      </w:r>
-    </w:p>
-    <w:p>
-      <w:r>
-        <w:t xml:space="preserve">The rollover schedule is a specified as a string conforming to the syntax accepted by the </w:t>
-      </w:r>
-      <w:r>
-        <w:rPr>
-          <w:rStyle w:val="CodeChar"/>
-        </w:rPr>
-        <w:t>ON</w:t>
-      </w:r>
-      <w:r>
-        <w:t xml:space="preserve"> / </w:t>
-      </w:r>
-      <w:r>
-        <w:rPr>
-          <w:rStyle w:val="CodeChar"/>
-        </w:rPr>
-        <w:t>ON SCHEDULE</w:t>
-      </w:r>
-      <w:r>
-        <w:t xml:space="preserve"> task.</w:t>
-      </w:r>
-      <w:r>
-        <w:t xml:space="preserve">  See “</w:t>
-      </w:r>
-      <w:r>
-        <w:t>DBPA Scripting Language.docx</w:t>
-      </w:r>
-      <w:r>
-        <w:t>” for full scheduling syntax.</w:t>
-      </w:r>
-      <w:r>
-        <w:t xml:space="preserve">  For example, </w:t>
-      </w:r>
-      <w:r>
-        <w:rPr>
-          <w:rStyle w:val="CodeChar"/>
-        </w:rPr>
-        <w:t>DAILY</w:t>
-      </w:r>
-      <w:r>
-        <w:t xml:space="preserve">, </w:t>
-      </w:r>
-      <w:r>
-        <w:rPr>
-          <w:rStyle w:val="CodeChar"/>
-        </w:rPr>
-        <w:t>WEEKLY</w:t>
-      </w:r>
-      <w:r>
-        <w:t xml:space="preserve">, </w:t>
-      </w:r>
-      <w:r>
-        <w:rPr>
-          <w:rStyle w:val="CodeChar"/>
-        </w:rPr>
-        <w:t>MONTHLY</w:t>
-      </w:r>
-      <w:r>
-        <w:t xml:space="preserve">, and </w:t>
-      </w:r>
-      <w:r>
-        <w:rPr>
-          <w:rStyle w:val="CodeChar"/>
-        </w:rPr>
-        <w:t>HOURLY</w:t>
-      </w:r>
-      <w:r>
-        <w:t xml:space="preserve"> are acceptable rollover schedule strings.</w:t>
-      </w:r>
-    </w:p>
-    <w:p>
-      <w:bookmarkStart w:id="1" w:name="_Hlk481787002"/>
-      <w:r>
-        <w:t>The fileL</w:t>
-      </w:r>
-      <w:r>
-        <w:t>evel</w:t>
-      </w:r>
-      <w:r>
-        <w:t xml:space="preserve"> property, if specified, sets the logging level for file logging, overriding the default level.</w:t>
-      </w:r>
-    </w:p>
-    <w:bookmarkEnd w:id="1"/>
-    <w:p>
-      <w:r>
-        <w:t xml:space="preserve">The </w:t>
-      </w:r>
-      <w:r>
-        <w:rPr>
-          <w:rStyle w:val="CodeChar"/>
-        </w:rPr>
-        <w:t>tableName</w:t>
-      </w:r>
-      <w:r>
-        <w:t xml:space="preserve"> property only has an effect if </w:t>
-      </w:r>
-      <w:r>
-        <w:rPr>
-          <w:rStyle w:val="CodeChar"/>
-        </w:rPr>
-        <w:t>table</w:t>
-      </w:r>
-      <w:r>
-        <w:t xml:space="preserve"> logging is selected.  It specifies the database table to which log messages are written.  The name must be fully qualified to work correctly with an </w:t>
-      </w:r>
-      <w:r>
-        <w:rPr>
-          <w:rStyle w:val="CodeChar"/>
-        </w:rPr>
-        <w:t xml:space="preserve">INSERT INTO </w:t>
-      </w:r>
-      <w:r>
-        <w:rPr>
-          <w:rStyle w:val="CodeChar"/>
-          <w:i/>
-        </w:rPr>
-        <w:t>databaseLogTableName</w:t>
-      </w:r>
-      <w:r>
-        <w:t xml:space="preserve"> SQL statement.  The table may have arbitrary column names but it must have exactly five columns with the following types in order: VARCHAR, VARCHAR, DATETIME / TIMESTAMP or </w:t>
-      </w:r>
-      <w:r>
-        <w:t>compatible type</w:t>
-      </w:r>
-      <w:r>
-        <w:t>, TINYINT</w:t>
-      </w:r>
-      <w:r>
-        <w:t xml:space="preserve"> / INT or compatible type</w:t>
-      </w:r>
-      <w:r>
-        <w:t>, and VARCHAR.</w:t>
-      </w:r>
-      <w:r>
-        <w:t xml:space="preserve">  See Log Contents below for considerations when choosing the maximum length of the VARCHAR columns.</w:t>
-      </w:r>
-    </w:p>
-    <w:p>
-      <w:r>
-        <w:t>The tableL</w:t>
-      </w:r>
-      <w:r>
-        <w:t>evel</w:t>
-      </w:r>
-      <w:r>
-        <w:t xml:space="preserve"> property, if specified, sets the logging level for table logging, overriding the default level.</w:t>
-      </w:r>
-    </w:p>
-    <w:p>
-      <w:pPr>
-        <w:pStyle w:val="Heading3"/>
-      </w:pPr>
-      <w:r>
-        <w:t>Log Contents</w:t>
-      </w:r>
-    </w:p>
-    <w:p>
-      <w:r>
-        <w:t>Log information is written in five columns.  When written to file, it conforms to the CSV file specification, which means it can be viewed in MS Excel for example.</w:t>
-      </w:r>
-    </w:p>
-    <w:p>
-      <w:r>
-        <w:lastRenderedPageBreak/>
-        <w:t xml:space="preserve">The first column hold process ID, which is generally the </w:t>
-      </w:r>
-      <w:r>
-        <w:rPr>
-          <w:rStyle w:val="CodeChar"/>
-          <w:i/>
-        </w:rPr>
-        <w:t xml:space="preserve">scriptName </w:t>
-      </w:r>
-      <w:r>
-        <w:t xml:space="preserve">passed on the </w:t>
-      </w:r>
-      <w:r>
-        <w:rPr>
-          <w:rStyle w:val="CodeChar"/>
-        </w:rPr>
-        <w:t>rundbp</w:t>
-      </w:r>
-      <w:r>
-        <w:t xml:space="preserve"> command line.  The process ID will be appended with any nested process IDs if the script invokes other scripts.  It will also be appended by a qualifier if nested scripts are invoked asynchronously.</w:t>
-      </w:r>
-    </w:p>
-    <w:p>
-      <w:r>
-        <w:t xml:space="preserve">The second column will hold task ID, which is generally the </w:t>
-      </w:r>
-      <w:r>
-        <w:rPr>
-          <w:rStyle w:val="CodeChar"/>
-          <w:i/>
-        </w:rPr>
-        <w:t>taskname</w:t>
-      </w:r>
-      <w:r>
-        <w:t xml:space="preserve"> on a script </w:t>
-      </w:r>
-      <w:r>
-        <w:rPr>
-          <w:rStyle w:val="CodeChar"/>
-        </w:rPr>
-        <w:t>TASK</w:t>
-      </w:r>
-      <w:r>
-        <w:t>.  The task ID will be appended with any nested task IDs if the task encloses nested tasks.</w:t>
-      </w:r>
-    </w:p>
-    <w:p>
-      <w:r>
-        <w:t>The third column is the date and time stamp when the log information was written</w:t>
-      </w:r>
-    </w:p>
-    <w:p>
-      <w:r>
-        <w:t xml:space="preserve">The fourth column is the level of the log information as an integer 0 to 3 for levels </w:t>
-      </w:r>
-      <w:r>
-        <w:rPr>
-          <w:rStyle w:val="CodeChar"/>
-        </w:rPr>
-        <w:t>info</w:t>
-      </w:r>
-      <w:r>
-        <w:t xml:space="preserve"> through </w:t>
-      </w:r>
-      <w:r>
-        <w:rPr>
-          <w:rStyle w:val="CodeChar"/>
-        </w:rPr>
-        <w:t>message</w:t>
-      </w:r>
-      <w:r>
-        <w:t>.</w:t>
-      </w:r>
-    </w:p>
-    <w:p>
-      <w:r>
-        <w:t>The last column holds the actual log message.  It is recommended you declare this column at least VARCHAR(255) if logging to database table.</w:t>
+        <w:t xml:space="preserve"> function using a password authenticator.  See that function and documentation for your email server to determine what other properties are required.</w:t>
+      </w:r>
+    </w:p>
+    <w:p>
+      <w:r>
+        <w:t>To use the mail server for your gmail account</w:t>
+      </w:r>
+      <w:r>
+        <w:t>, suggested properties are as follows</w:t>
+      </w:r>
+      <w:r>
+        <w:t>:</w:t>
+      </w:r>
+    </w:p>
+    <w:p>
+      <w:pPr>
+        <w:pStyle w:val="Code"/>
+      </w:pPr>
+      <w:r>
+        <w:t>user=</w:t>
+      </w:r>
+      <w:r>
+        <w:rPr>
+          <w:i/>
+        </w:rPr>
+        <w:t>yourGmailAddress</w:t>
+      </w:r>
+    </w:p>
+    <w:p>
+      <w:pPr>
+        <w:pStyle w:val="Code"/>
+      </w:pPr>
+      <w:r>
+        <w:t>password=</w:t>
+      </w:r>
+      <w:r>
+        <w:rPr>
+          <w:i/>
+        </w:rPr>
+        <w:t>yourGmailPassword</w:t>
+      </w:r>
+    </w:p>
+    <w:p>
+      <w:pPr>
+        <w:pStyle w:val="Code"/>
+      </w:pPr>
+      <w:r>
+        <w:t>mail.smtp.starttls.enable=true</w:t>
+      </w:r>
+    </w:p>
+    <w:p>
+      <w:pPr>
+        <w:pStyle w:val="Code"/>
+      </w:pPr>
+      <w:r>
+        <w:t>mail.smtp.auth=true</w:t>
+      </w:r>
+    </w:p>
+    <w:p>
+      <w:pPr>
+        <w:pStyle w:val="Code"/>
+      </w:pPr>
+      <w:r>
+        <w:t>mail.smtp.host=smtp.gmail.com</w:t>
+      </w:r>
+    </w:p>
+    <w:p>
+      <w:pPr>
+        <w:pStyle w:val="Code"/>
+      </w:pPr>
+      <w:r>
+        <w:t>mail.smtp.port=587</w:t>
       </w:r>
     </w:p>
     <w:p/>
@@ -2198,317 +3181,10 @@
         <w:pStyle w:val="Heading2"/>
       </w:pPr>
       <w:r>
-        <w:t>RunDbp.jdbc.properties</w:t>
-      </w:r>
-    </w:p>
-    <w:p>
-      <w:r>
-        <w:t>This file configures the JDBC connection to your database.  Required Contents are as follows:</w:t>
-      </w:r>
-    </w:p>
-    <w:p>
-      <w:pPr>
-        <w:pStyle w:val="Code"/>
-      </w:pPr>
-      <w:r>
-        <w:t>driver=</w:t>
-      </w:r>
-      <w:r>
-        <w:rPr>
-          <w:i/>
-        </w:rPr>
-        <w:t>driverJavaClass</w:t>
-      </w:r>
-    </w:p>
-    <w:p>
-      <w:pPr>
-        <w:pStyle w:val="Code"/>
-      </w:pPr>
-      <w:r>
-        <w:t>url=</w:t>
-      </w:r>
-      <w:r>
-        <w:rPr>
-          <w:i/>
-        </w:rPr>
-        <w:t>databaseConnect</w:t>
-      </w:r>
-      <w:r>
-        <w:rPr>
-          <w:i/>
-        </w:rPr>
-        <w:t>ion</w:t>
-      </w:r>
-      <w:r>
-        <w:rPr>
-          <w:i/>
-        </w:rPr>
-        <w:t>URL</w:t>
-      </w:r>
-    </w:p>
-    <w:p/>
-    <w:p>
-      <w:r>
-        <w:t>See the documentation for your database to determine the values to use for these properties.  All other properties in the file are passed through to the driver itself.  Again, see the document for your database to determine what other properties are required</w:t>
-      </w:r>
-      <w:r>
-        <w:t xml:space="preserve"> by the driver</w:t>
-      </w:r>
-      <w:r>
-        <w:t>.  Typically, at least the following are required:</w:t>
-      </w:r>
-    </w:p>
-    <w:p>
-      <w:pPr>
-        <w:pStyle w:val="Code"/>
-      </w:pPr>
-      <w:r>
-        <w:t>user=</w:t>
-      </w:r>
-      <w:r>
-        <w:rPr>
-          <w:i/>
-        </w:rPr>
-        <w:t>userName</w:t>
-      </w:r>
-    </w:p>
-    <w:p>
-      <w:pPr>
-        <w:pStyle w:val="Code"/>
-      </w:pPr>
-      <w:r>
-        <w:t>password=</w:t>
-      </w:r>
-      <w:r>
-        <w:rPr>
-          <w:i/>
-        </w:rPr>
-        <w:t>userPassword</w:t>
-      </w:r>
-    </w:p>
-    <w:p/>
-    <w:p>
-      <w:r>
-        <w:t xml:space="preserve">For MySQL, you must </w:t>
-      </w:r>
-      <w:r>
-        <w:t>set</w:t>
-      </w:r>
-      <w:r>
-        <w:t xml:space="preserve"> the </w:t>
-      </w:r>
-      <w:r>
-        <w:rPr>
-          <w:rStyle w:val="CodeChar"/>
-        </w:rPr>
-        <w:t>allowMultiQueries</w:t>
-      </w:r>
-      <w:r>
-        <w:t xml:space="preserve"> property </w:t>
-      </w:r>
-      <w:r>
-        <w:rPr>
-          <w:rStyle w:val="CodeChar"/>
-        </w:rPr>
-        <w:t>true</w:t>
-      </w:r>
-      <w:r>
-        <w:t xml:space="preserve"> in order to execute </w:t>
-      </w:r>
-      <w:r>
-        <w:t>SQL</w:t>
-      </w:r>
-      <w:r>
-        <w:t xml:space="preserve"> </w:t>
-      </w:r>
-      <w:r>
-        <w:t xml:space="preserve">that includes multiple statements separated by semicolons.  Suggested </w:t>
-      </w:r>
-      <w:r>
-        <w:t>properties</w:t>
-      </w:r>
-      <w:r>
-        <w:t xml:space="preserve"> to connect to a MySQL database running on your local machine are as follows:</w:t>
-      </w:r>
-    </w:p>
-    <w:p>
-      <w:pPr>
-        <w:pStyle w:val="Code"/>
-      </w:pPr>
-      <w:r>
-        <w:t>driver=com.mysql.jdbc.Driver</w:t>
-      </w:r>
-    </w:p>
-    <w:p>
-      <w:pPr>
-        <w:pStyle w:val="Code"/>
-      </w:pPr>
-      <w:r>
-        <w:t>url=jdbc:mysql://localhost/</w:t>
-      </w:r>
-      <w:r>
-        <w:rPr>
-          <w:i/>
-        </w:rPr>
-        <w:t>yourDatabaseName</w:t>
-      </w:r>
-    </w:p>
-    <w:p>
-      <w:pPr>
-        <w:pStyle w:val="Code"/>
-      </w:pPr>
-      <w:r>
-        <w:t>allowMultiQueries=true</w:t>
-      </w:r>
-    </w:p>
-    <w:p>
-      <w:pPr>
-        <w:pStyle w:val="Code"/>
-      </w:pPr>
-      <w:r>
-        <w:t>user=</w:t>
-      </w:r>
-      <w:r>
-        <w:rPr>
-          <w:i/>
-        </w:rPr>
-        <w:t>yourUser</w:t>
-      </w:r>
-    </w:p>
-    <w:p>
-      <w:pPr>
-        <w:pStyle w:val="Code"/>
-      </w:pPr>
-      <w:r>
-        <w:t>password=</w:t>
-      </w:r>
-      <w:r>
-        <w:rPr>
-          <w:i/>
-        </w:rPr>
-        <w:t>yourPassword</w:t>
-      </w:r>
-    </w:p>
-    <w:p/>
-    <w:p>
-      <w:r>
-        <w:t>For MS SQL Server without integrated security, suggested properties are as follows:</w:t>
-      </w:r>
-    </w:p>
-    <w:p>
-      <w:pPr>
-        <w:pStyle w:val="Code"/>
-      </w:pPr>
-      <w:r>
-        <w:t>driver=com.microsoft.sqlserver.jdbc.SQLServerDriver</w:t>
-      </w:r>
-    </w:p>
-    <w:p>
-      <w:pPr>
-        <w:pStyle w:val="Code"/>
-      </w:pPr>
-      <w:r>
-        <w:t>url=jdbc:sqlserver://</w:t>
-      </w:r>
-      <w:r>
-        <w:rPr>
-          <w:i/>
-        </w:rPr>
-        <w:t>ipAddressOrServerName</w:t>
-      </w:r>
-    </w:p>
-    <w:p>
-      <w:pPr>
-        <w:pStyle w:val="Code"/>
-      </w:pPr>
-      <w:r>
-        <w:t>user=</w:t>
-      </w:r>
-      <w:r>
-        <w:rPr>
-          <w:i/>
-        </w:rPr>
-        <w:t>yourUser</w:t>
-      </w:r>
-    </w:p>
-    <w:p>
-      <w:pPr>
-        <w:pStyle w:val="Code"/>
-      </w:pPr>
-      <w:r>
-        <w:t>password=</w:t>
-      </w:r>
-      <w:r>
-        <w:rPr>
-          <w:i/>
-        </w:rPr>
-        <w:t>yourPassword</w:t>
-      </w:r>
-    </w:p>
-    <w:p/>
-    <w:p>
-      <w:r>
-        <w:lastRenderedPageBreak/>
-        <w:t xml:space="preserve">For MS SQL Server using integrated security you must set the </w:t>
-      </w:r>
-      <w:r>
-        <w:rPr>
-          <w:rStyle w:val="CodeChar"/>
-        </w:rPr>
-        <w:t>integratedSecurity</w:t>
-      </w:r>
-      <w:r>
-        <w:t xml:space="preserve"> property </w:t>
-      </w:r>
-      <w:r>
-        <w:rPr>
-          <w:rStyle w:val="CodeChar"/>
-        </w:rPr>
-        <w:t>true</w:t>
-      </w:r>
-      <w:r>
-        <w:t>.  Suggested properties to connect to an MS SQL Server database using integrated security are as follows:</w:t>
-      </w:r>
-    </w:p>
-    <w:p>
-      <w:pPr>
-        <w:pStyle w:val="Code"/>
-      </w:pPr>
-      <w:r>
-        <w:t>driver=com.microsoft.sqlserver.jdbc.SQLServerDriver</w:t>
-      </w:r>
-    </w:p>
-    <w:p>
-      <w:pPr>
-        <w:pStyle w:val="Code"/>
-      </w:pPr>
-      <w:r>
-        <w:t>url=jdbc:sqlserver://</w:t>
-      </w:r>
-      <w:r>
-        <w:rPr>
-          <w:i/>
-        </w:rPr>
-        <w:t>ipAddressOrServerName</w:t>
-      </w:r>
-    </w:p>
-    <w:p>
-      <w:pPr>
-        <w:pStyle w:val="Code"/>
-      </w:pPr>
-      <w:r>
-        <w:t>integratedSecurity=true</w:t>
-      </w:r>
-    </w:p>
-    <w:p>
-      <w:pPr>
-        <w:pStyle w:val="Heading2"/>
-      </w:pPr>
-      <w:r>
         <w:t>RunDbp.</w:t>
       </w:r>
       <w:r>
-        <w:t>mail</w:t>
+        <w:t>ftp</w:t>
       </w:r>
       <w:r>
         <w:t>.properties</w:t>
@@ -2516,519 +3192,6 @@
     </w:p>
     <w:p>
       <w:r>
-        <w:t xml:space="preserve">This file configures the connection to your email server.  </w:t>
-      </w:r>
-      <w:r>
-        <w:t xml:space="preserve">Email is managed using the Java Mail API implemented in the </w:t>
-      </w:r>
-      <w:r>
-        <w:rPr>
-          <w:rStyle w:val="CodeChar"/>
-        </w:rPr>
-        <w:t>javax.mail</w:t>
-      </w:r>
-      <w:r>
-        <w:t xml:space="preserve"> package.  The connection is established u</w:t>
-      </w:r>
-      <w:r>
-        <w:t>sing a password authenticator.</w:t>
-      </w:r>
-    </w:p>
-    <w:p>
-      <w:r>
-        <w:t>If your process does not use email, this properties file is not read and can be omitted.  Otherwise, r</w:t>
-      </w:r>
-      <w:r>
-        <w:t xml:space="preserve">equired </w:t>
-      </w:r>
-      <w:r>
-        <w:t xml:space="preserve">properties </w:t>
-      </w:r>
-      <w:r>
-        <w:t>as follows:</w:t>
-      </w:r>
-    </w:p>
-    <w:p>
-      <w:pPr>
-        <w:pStyle w:val="Code"/>
-      </w:pPr>
-      <w:r>
-        <w:t>user=</w:t>
-      </w:r>
-      <w:r>
-        <w:rPr>
-          <w:i/>
-        </w:rPr>
-        <w:t>your</w:t>
-      </w:r>
-      <w:r>
-        <w:rPr>
-          <w:i/>
-        </w:rPr>
-        <w:t>M</w:t>
-      </w:r>
-      <w:r>
-        <w:rPr>
-          <w:i/>
-        </w:rPr>
-        <w:t>ail</w:t>
-      </w:r>
-      <w:r>
-        <w:rPr>
-          <w:i/>
-        </w:rPr>
-        <w:t>User</w:t>
-      </w:r>
-    </w:p>
-    <w:p>
-      <w:pPr>
-        <w:pStyle w:val="Code"/>
-      </w:pPr>
-      <w:r>
-        <w:t>password=</w:t>
-      </w:r>
-      <w:r>
-        <w:rPr>
-          <w:i/>
-        </w:rPr>
-        <w:t>your</w:t>
-      </w:r>
-      <w:r>
-        <w:rPr>
-          <w:i/>
-        </w:rPr>
-        <w:t>M</w:t>
-      </w:r>
-      <w:r>
-        <w:rPr>
-          <w:i/>
-        </w:rPr>
-        <w:t>ailPassword</w:t>
-      </w:r>
-    </w:p>
-    <w:p/>
-    <w:p>
-      <w:r>
-        <w:t xml:space="preserve">To enable the </w:t>
-      </w:r>
-      <w:r>
-        <w:rPr>
-          <w:rStyle w:val="CodeChar"/>
-        </w:rPr>
-        <w:t>–</w:t>
-      </w:r>
-      <w:r>
-        <w:rPr>
-          <w:rStyle w:val="CodeChar"/>
-        </w:rPr>
-        <w:t>-</w:t>
-      </w:r>
-      <w:r>
-        <w:rPr>
-          <w:rStyle w:val="CodeChar"/>
-        </w:rPr>
-        <w:t>alert</w:t>
-      </w:r>
-      <w:r>
-        <w:t xml:space="preserve"> command line option, the following properties must be set:</w:t>
-      </w:r>
-    </w:p>
-    <w:p>
-      <w:pPr>
-        <w:pStyle w:val="Code"/>
-      </w:pPr>
-      <w:r>
-        <w:t>alertFrom</w:t>
-      </w:r>
-      <w:r>
-        <w:t>=</w:t>
-      </w:r>
-      <w:r>
-        <w:rPr>
-          <w:i/>
-        </w:rPr>
-        <w:t>address</w:t>
-      </w:r>
-      <w:r>
-        <w:rPr>
-          <w:i/>
-        </w:rPr>
-        <w:t>F</w:t>
-      </w:r>
-      <w:r>
-        <w:rPr>
-          <w:i/>
-        </w:rPr>
-        <w:t>rom</w:t>
-      </w:r>
-      <w:r>
-        <w:rPr>
-          <w:i/>
-        </w:rPr>
-        <w:t>W</w:t>
-      </w:r>
-      <w:r>
-        <w:rPr>
-          <w:i/>
-        </w:rPr>
-        <w:t>hich</w:t>
-      </w:r>
-      <w:r>
-        <w:rPr>
-          <w:i/>
-        </w:rPr>
-        <w:t>A</w:t>
-      </w:r>
-      <w:r>
-        <w:rPr>
-          <w:i/>
-        </w:rPr>
-        <w:t>lert</w:t>
-      </w:r>
-      <w:r>
-        <w:rPr>
-          <w:i/>
-        </w:rPr>
-        <w:t>E</w:t>
-      </w:r>
-      <w:r>
-        <w:rPr>
-          <w:i/>
-        </w:rPr>
-        <w:t>mails</w:t>
-      </w:r>
-      <w:r>
-        <w:rPr>
-          <w:i/>
-        </w:rPr>
-        <w:t>O</w:t>
-      </w:r>
-      <w:r>
-        <w:rPr>
-          <w:i/>
-        </w:rPr>
-        <w:t>riginate</w:t>
-      </w:r>
-    </w:p>
-    <w:p>
-      <w:pPr>
-        <w:pStyle w:val="Code"/>
-      </w:pPr>
-      <w:r>
-        <w:t>alertTo</w:t>
-      </w:r>
-      <w:r>
-        <w:t>=</w:t>
-      </w:r>
-      <w:r>
-        <w:rPr>
-          <w:i/>
-        </w:rPr>
-        <w:t>address</w:t>
-      </w:r>
-      <w:r>
-        <w:rPr>
-          <w:i/>
-        </w:rPr>
-        <w:t>T</w:t>
-      </w:r>
-      <w:r>
-        <w:rPr>
-          <w:i/>
-        </w:rPr>
-        <w:t>o</w:t>
-      </w:r>
-      <w:r>
-        <w:rPr>
-          <w:i/>
-        </w:rPr>
-        <w:t>W</w:t>
-      </w:r>
-      <w:r>
-        <w:rPr>
-          <w:i/>
-        </w:rPr>
-        <w:t>hich</w:t>
-      </w:r>
-      <w:r>
-        <w:rPr>
-          <w:i/>
-        </w:rPr>
-        <w:t>A</w:t>
-      </w:r>
-      <w:r>
-        <w:rPr>
-          <w:i/>
-        </w:rPr>
-        <w:t>lert</w:t>
-      </w:r>
-      <w:r>
-        <w:rPr>
-          <w:i/>
-        </w:rPr>
-        <w:t>E</w:t>
-      </w:r>
-      <w:r>
-        <w:rPr>
-          <w:i/>
-        </w:rPr>
-        <w:t>mails</w:t>
-      </w:r>
-      <w:r>
-        <w:rPr>
-          <w:i/>
-        </w:rPr>
-        <w:t>A</w:t>
-      </w:r>
-      <w:r>
-        <w:rPr>
-          <w:i/>
-        </w:rPr>
-        <w:t>re</w:t>
-      </w:r>
-      <w:r>
-        <w:rPr>
-          <w:i/>
-        </w:rPr>
-        <w:t>S</w:t>
-      </w:r>
-      <w:r>
-        <w:rPr>
-          <w:i/>
-        </w:rPr>
-        <w:t>ent</w:t>
-      </w:r>
-    </w:p>
-    <w:p/>
-    <w:p>
-      <w:r>
-        <w:t>The following property is optional:</w:t>
-      </w:r>
-    </w:p>
-    <w:p>
-      <w:pPr>
-        <w:pStyle w:val="Code"/>
-      </w:pPr>
-      <w:r>
-        <w:t>alertSubject</w:t>
-      </w:r>
-      <w:r>
-        <w:t>=</w:t>
-      </w:r>
-      <w:r>
-        <w:rPr>
-          <w:i/>
-        </w:rPr>
-        <w:t>subject</w:t>
-      </w:r>
-      <w:r>
-        <w:rPr>
-          <w:i/>
-        </w:rPr>
-        <w:t>L</w:t>
-      </w:r>
-      <w:r>
-        <w:rPr>
-          <w:i/>
-        </w:rPr>
-        <w:t>ine</w:t>
-      </w:r>
-      <w:r>
-        <w:rPr>
-          <w:i/>
-        </w:rPr>
-        <w:t>O</w:t>
-      </w:r>
-      <w:r>
-        <w:rPr>
-          <w:i/>
-        </w:rPr>
-        <w:t>f</w:t>
-      </w:r>
-      <w:r>
-        <w:rPr>
-          <w:i/>
-        </w:rPr>
-        <w:t>A</w:t>
-      </w:r>
-      <w:r>
-        <w:rPr>
-          <w:i/>
-        </w:rPr>
-        <w:t>lert</w:t>
-      </w:r>
-      <w:r>
-        <w:rPr>
-          <w:i/>
-        </w:rPr>
-        <w:t>E</w:t>
-      </w:r>
-      <w:r>
-        <w:rPr>
-          <w:i/>
-        </w:rPr>
-        <w:t>mails</w:t>
-      </w:r>
-    </w:p>
-    <w:p>
-      <w:bookmarkStart w:id="2" w:name="_GoBack"/>
-      <w:bookmarkEnd w:id="2"/>
-    </w:p>
-    <w:p>
-      <w:r>
-        <w:t xml:space="preserve">The </w:t>
-      </w:r>
-      <w:r>
-        <w:rPr>
-          <w:rStyle w:val="CodeChar"/>
-        </w:rPr>
-        <w:t>alertSubject</w:t>
-      </w:r>
-      <w:r>
-        <w:t xml:space="preserve"> property may contain the string </w:t>
-      </w:r>
-      <w:r>
-        <w:rPr>
-          <w:rStyle w:val="CodeChar"/>
-        </w:rPr>
-        <w:t>%s</w:t>
-      </w:r>
-      <w:r>
-        <w:t xml:space="preserve"> which will be replaced by the script name in the actual subject line.  If this setting is omitted, a default subject line is used which includes the script name.</w:t>
-      </w:r>
-    </w:p>
-    <w:p>
-      <w:r>
-        <w:t xml:space="preserve">All other properties in the file are passed through to the </w:t>
-      </w:r>
-      <w:r>
-        <w:rPr>
-          <w:rStyle w:val="CodeChar"/>
-        </w:rPr>
-        <w:t>javax.mail.Session.getInstance(</w:t>
-      </w:r>
-      <w:r>
-        <w:rPr>
-          <w:rStyle w:val="CodeChar"/>
-        </w:rPr>
-        <w:t xml:space="preserve"> </w:t>
-      </w:r>
-      <w:r>
-        <w:rPr>
-          <w:rStyle w:val="CodeChar"/>
-        </w:rPr>
-        <w:t>Prop</w:t>
-      </w:r>
-      <w:r>
-        <w:rPr>
-          <w:rStyle w:val="CodeChar"/>
-        </w:rPr>
-        <w:t xml:space="preserve">erties, </w:t>
-      </w:r>
-      <w:r>
-        <w:rPr>
-          <w:rStyle w:val="CodeChar"/>
-        </w:rPr>
-        <w:t>Authenticator</w:t>
-      </w:r>
-      <w:r>
-        <w:rPr>
-          <w:rStyle w:val="CodeChar"/>
-        </w:rPr>
-        <w:t>)</w:t>
-      </w:r>
-      <w:r>
-        <w:t xml:space="preserve"> function using a password authenticator.  See that function and documentation for your email server to determine what other properties are required.</w:t>
-      </w:r>
-    </w:p>
-    <w:p>
-      <w:r>
-        <w:t>To use the mail server for your gmail account</w:t>
-      </w:r>
-      <w:r>
-        <w:t>, suggested properties are as follows</w:t>
-      </w:r>
-      <w:r>
-        <w:t>:</w:t>
-      </w:r>
-    </w:p>
-    <w:p>
-      <w:pPr>
-        <w:pStyle w:val="Code"/>
-      </w:pPr>
-      <w:r>
-        <w:t>user=</w:t>
-      </w:r>
-      <w:r>
-        <w:rPr>
-          <w:i/>
-        </w:rPr>
-        <w:t>yourGmailAddress</w:t>
-      </w:r>
-    </w:p>
-    <w:p>
-      <w:pPr>
-        <w:pStyle w:val="Code"/>
-      </w:pPr>
-      <w:r>
-        <w:t>password=</w:t>
-      </w:r>
-      <w:r>
-        <w:rPr>
-          <w:i/>
-        </w:rPr>
-        <w:t>yourGmailPassword</w:t>
-      </w:r>
-    </w:p>
-    <w:p>
-      <w:pPr>
-        <w:pStyle w:val="Code"/>
-      </w:pPr>
-      <w:r>
-        <w:t>mail.smtp.starttls.enable=true</w:t>
-      </w:r>
-    </w:p>
-    <w:p>
-      <w:pPr>
-        <w:pStyle w:val="Code"/>
-      </w:pPr>
-      <w:r>
-        <w:t>mail.smtp.auth=true</w:t>
-      </w:r>
-    </w:p>
-    <w:p>
-      <w:pPr>
-        <w:pStyle w:val="Code"/>
-      </w:pPr>
-      <w:r>
-        <w:t>mail.smtp.host=smtp.gmail.com</w:t>
-      </w:r>
-    </w:p>
-    <w:p>
-      <w:pPr>
-        <w:pStyle w:val="Code"/>
-      </w:pPr>
-      <w:r>
-        <w:t>mail.smtp.port=587</w:t>
-      </w:r>
-    </w:p>
-    <w:p/>
-    <w:p>
-      <w:pPr>
-        <w:pStyle w:val="Heading2"/>
-      </w:pPr>
-      <w:r>
-        <w:t>RunDbp.</w:t>
-      </w:r>
-      <w:r>
-        <w:t>ftp</w:t>
-      </w:r>
-      <w:r>
-        <w:t>.properties</w:t>
-      </w:r>
-    </w:p>
-    <w:p>
-      <w:r>
         <w:t>This file configures the connection to your FTP server.</w:t>
       </w:r>
       <w:r>
@@ -3046,7 +3209,6 @@
     </w:p>
     <w:p>
       <w:r>
-        <w:lastRenderedPageBreak/>
         <w:t xml:space="preserve">If your process does not use FTP, this file is not read and can be omitted.  Otherwise, </w:t>
       </w:r>
       <w:r>
@@ -3426,7 +3588,7 @@
       <w:rPr>
         <w:noProof/>
       </w:rPr>
-      <w:t>6</w:t>
+      <w:t>3</w:t>
     </w:r>
     <w:r>
       <w:fldChar w:fldCharType="end"/>
@@ -4222,8 +4384,10 @@
     <w:rsid w:val="000A692F"/>
     <w:rsid w:val="00174B70"/>
     <w:rsid w:val="00393F0D"/>
+    <w:rsid w:val="005000F0"/>
     <w:rsid w:val="00784E65"/>
     <w:rsid w:val="007E025C"/>
+    <w:rsid w:val="00B62C54"/>
     <w:rsid w:val="00F61966"/>
   </w:rsids>
   <m:mathPr>

</xml_diff>

<commit_message>
Add --version option; quiet log4j noise
</commit_message>
<xml_diff>
--- a/docs/DBPA RunDbp User Guide.docx
+++ b/docs/DBPA RunDbp User Guide.docx
@@ -240,7 +240,13 @@
         <w:rPr>
           <w:rStyle w:val="CodeChar"/>
         </w:rPr>
-        <w:t>-c</w:t>
+        <w:t>-</w:t>
+      </w:r>
+      <w:r>
+        <w:rPr>
+          <w:rStyle w:val="CodeChar"/>
+        </w:rPr>
+        <w:t>v</w:t>
       </w:r>
       <w:r>
         <w:t xml:space="preserve"> </w:t>
@@ -273,10 +279,13 @@
         <w:rPr>
           <w:rStyle w:val="CodeChar"/>
         </w:rPr>
-        <w:t>check</w:t>
-      </w:r>
-      <w:r>
-        <w:t xml:space="preserve"> option checks the script for valid syntax and checks that the specified arguments are compatible with the script parameter types, but does not run the script.  It issues an error message and returns with non-zero return code if any problem is found.  It runs silently and returns zero return code if the script is valid and the arguments are compatible.</w:t>
+        <w:t>version</w:t>
+      </w:r>
+      <w:r>
+        <w:t xml:space="preserve"> option </w:t>
+      </w:r>
+      <w:r>
+        <w:t>displays the DBPA version number to standard output and exits immediately.  All other options are checked for syntax but are otherwise ignored.</w:t>
       </w:r>
     </w:p>
     <w:p>
@@ -287,13 +296,7 @@
         <w:rPr>
           <w:rStyle w:val="CodeChar"/>
         </w:rPr>
-        <w:t>-</w:t>
-      </w:r>
-      <w:r>
-        <w:rPr>
-          <w:rStyle w:val="CodeChar"/>
-        </w:rPr>
-        <w:t>a</w:t>
+        <w:t>-c</w:t>
       </w:r>
       <w:r>
         <w:t xml:space="preserve"> </w:t>
@@ -320,6 +323,88 @@
         <w:rPr>
           <w:rStyle w:val="CodeChar"/>
         </w:rPr>
+        <w:t>-</w:t>
+      </w:r>
+      <w:r>
+        <w:rPr>
+          <w:rStyle w:val="CodeChar"/>
+        </w:rPr>
+        <w:t>check</w:t>
+      </w:r>
+      <w:r>
+        <w:t xml:space="preserve"> option checks the script for valid syntax and checks that the specified arguments are compatible with the script parameter types, but does not run the script.  It issues an error message and returns with non-zero return code if any problem is found.  It runs silently and returns zero return code if the script is valid and the arguments are compatible.</w:t>
+      </w:r>
+      <w:r>
+        <w:t xml:space="preserve">  If the </w:t>
+      </w:r>
+      <w:r>
+        <w:rPr>
+          <w:rStyle w:val="CodeChar"/>
+        </w:rPr>
+        <w:t>–</w:t>
+      </w:r>
+      <w:r>
+        <w:rPr>
+          <w:rStyle w:val="CodeChar"/>
+        </w:rPr>
+        <w:t>-</w:t>
+      </w:r>
+      <w:r>
+        <w:rPr>
+          <w:rStyle w:val="CodeChar"/>
+        </w:rPr>
+        <w:t>schedule:scheduleName</w:t>
+      </w:r>
+      <w:r>
+        <w:t xml:space="preserve"> </w:t>
+      </w:r>
+      <w:r>
+        <w:t>option is specified, the schedule is also checked for syntax.</w:t>
+      </w:r>
+      <w:bookmarkStart w:id="1" w:name="_GoBack"/>
+      <w:bookmarkEnd w:id="1"/>
+    </w:p>
+    <w:p>
+      <w:r>
+        <w:t xml:space="preserve">The </w:t>
+      </w:r>
+      <w:r>
+        <w:rPr>
+          <w:rStyle w:val="CodeChar"/>
+        </w:rPr>
+        <w:t>-</w:t>
+      </w:r>
+      <w:r>
+        <w:rPr>
+          <w:rStyle w:val="CodeChar"/>
+        </w:rPr>
+        <w:t>a</w:t>
+      </w:r>
+      <w:r>
+        <w:t xml:space="preserve"> </w:t>
+      </w:r>
+      <w:r>
+        <w:t>or</w:t>
+      </w:r>
+      <w:r>
+        <w:rPr>
+          <w:rFonts w:ascii="Lucida Console" w:hAnsi="Lucida Console"/>
+          <w:noProof/>
+          <w:sz w:val="20"/>
+          <w:szCs w:val="20"/>
+        </w:rPr>
+        <w:t xml:space="preserve"> </w:t>
+      </w:r>
+      <w:r>
+        <w:rPr>
+          <w:rStyle w:val="CodeChar"/>
+        </w:rPr>
+        <w:t>–</w:t>
+      </w:r>
+      <w:r>
+        <w:rPr>
+          <w:rStyle w:val="CodeChar"/>
+        </w:rPr>
         <w:t>-alert</w:t>
       </w:r>
       <w:r>
@@ -455,6 +540,7 @@
     </w:p>
     <w:p>
       <w:r>
+        <w:lastRenderedPageBreak/>
         <w:t xml:space="preserve">The JAR contains all the classes needed to run the program, including classes to connect to MySQL and MS SQL Server databases.  The class containing the </w:t>
       </w:r>
       <w:r>
@@ -485,7 +571,6 @@
     </w:p>
     <w:p>
       <w:r>
-        <w:lastRenderedPageBreak/>
         <w:t>You must install any MS Windows device drivers required to access your database.</w:t>
       </w:r>
     </w:p>
@@ -1097,13 +1182,7 @@
         <w:rPr>
           <w:i/>
         </w:rPr>
-        <w:t>pathTo</w:t>
-      </w:r>
-      <w:r>
-        <w:rPr>
-          <w:i/>
-        </w:rPr>
-        <w:t>Schedule</w:t>
+        <w:t>pathToSchedule</w:t>
       </w:r>
       <w:r>
         <w:rPr>
@@ -1236,7 +1315,7 @@
       </w:r>
     </w:p>
     <w:p>
-      <w:bookmarkStart w:id="1" w:name="_Hlk481788624"/>
+      <w:bookmarkStart w:id="2" w:name="_Hlk481788624"/>
       <w:r>
         <w:t xml:space="preserve">The </w:t>
       </w:r>
@@ -1305,7 +1384,7 @@
       <w:r>
         <w:t>tasks.</w:t>
       </w:r>
-      <w:bookmarkEnd w:id="1"/>
+      <w:bookmarkEnd w:id="2"/>
       <w:r>
         <w:t xml:space="preserve">  The assumption is that files writ</w:t>
       </w:r>
@@ -1532,8 +1611,6 @@
       <w:r>
         <w:t xml:space="preserve"> path has no effect on the location of that file.</w:t>
       </w:r>
-      <w:bookmarkStart w:id="2" w:name="_GoBack"/>
-      <w:bookmarkEnd w:id="2"/>
     </w:p>
     <w:p>
       <w:r>
@@ -1565,13 +1642,7 @@
         <w:t xml:space="preserve">schedule </w:t>
       </w:r>
       <w:r>
-        <w:t xml:space="preserve">property determines the directory where </w:t>
-      </w:r>
-      <w:r>
-        <w:t xml:space="preserve">schedule files for </w:t>
-      </w:r>
-      <w:r>
-        <w:t xml:space="preserve">the </w:t>
+        <w:t xml:space="preserve">property determines the directory where schedule files for the </w:t>
       </w:r>
       <w:r>
         <w:rPr>
@@ -1580,10 +1651,7 @@
         <w:t>–schedule</w:t>
       </w:r>
       <w:r>
-        <w:t xml:space="preserve"> option </w:t>
-      </w:r>
-      <w:r>
-        <w:t>are located by default.</w:t>
+        <w:t xml:space="preserve"> option are located by default.</w:t>
       </w:r>
     </w:p>
     <w:p>
@@ -3588,7 +3656,7 @@
       <w:rPr>
         <w:noProof/>
       </w:rPr>
-      <w:t>3</w:t>
+      <w:t>1</w:t>
     </w:r>
     <w:r>
       <w:fldChar w:fldCharType="end"/>
@@ -4388,6 +4456,7 @@
     <w:rsid w:val="00784E65"/>
     <w:rsid w:val="007E025C"/>
     <w:rsid w:val="00B62C54"/>
+    <w:rsid w:val="00E55BE1"/>
     <w:rsid w:val="00F61966"/>
   </w:rsids>
   <m:mathPr>

</xml_diff>

<commit_message>
Support key file authentication for SFTP
</commit_message>
<xml_diff>
--- a/docs/DBPA RunDbp User Guide.docx
+++ b/docs/DBPA RunDbp User Guide.docx
@@ -1,6 +1,6 @@
 
 <file path=word/document.xml><?xml version="1.0" encoding="utf-8"?>
-<w:document xmlns:wpc="http://schemas.microsoft.com/office/word/2010/wordprocessingCanvas" xmlns:cx="http://schemas.microsoft.com/office/drawing/2014/chartex" xmlns:cx1="http://schemas.microsoft.com/office/drawing/2015/9/8/chartex" xmlns:cx2="http://schemas.microsoft.com/office/drawing/2015/10/21/chartex" xmlns:cx3="http://schemas.microsoft.com/office/drawing/2016/5/9/chartex" xmlns:cx4="http://schemas.microsoft.com/office/drawing/2016/5/10/chartex" xmlns:cx5="http://schemas.microsoft.com/office/drawing/2016/5/11/chartex" xmlns:cx6="http://schemas.microsoft.com/office/drawing/2016/5/12/chartex" xmlns:cx7="http://schemas.microsoft.com/office/drawing/2016/5/13/chartex" xmlns:cx8="http://schemas.microsoft.com/office/drawing/2016/5/14/chartex" xmlns:mc="http://schemas.openxmlformats.org/markup-compatibility/2006" xmlns:aink="http://schemas.microsoft.com/office/drawing/2016/ink" xmlns:o="urn:schemas-microsoft-com:office:office" xmlns:r="http://schemas.openxmlformats.org/officeDocument/2006/relationships" xmlns:m="http://schemas.openxmlformats.org/officeDocument/2006/math" xmlns:v="urn:schemas-microsoft-com:vml" xmlns:wp14="http://schemas.microsoft.com/office/word/2010/wordprocessingDrawing" xmlns:wp="http://schemas.openxmlformats.org/drawingml/2006/wordprocessingDrawing" xmlns:w10="urn:schemas-microsoft-com:office:word" xmlns:w="http://schemas.openxmlformats.org/wordprocessingml/2006/main" xmlns:w14="http://schemas.microsoft.com/office/word/2010/wordml" xmlns:w15="http://schemas.microsoft.com/office/word/2012/wordml" xmlns:w16se="http://schemas.microsoft.com/office/word/2015/wordml/symex" xmlns:wpg="http://schemas.microsoft.com/office/word/2010/wordprocessingGroup" xmlns:wpi="http://schemas.microsoft.com/office/word/2010/wordprocessingInk" xmlns:wne="http://schemas.microsoft.com/office/word/2006/wordml" xmlns:wps="http://schemas.microsoft.com/office/word/2010/wordprocessingShape" mc:Ignorable="w14 w15 w16se wp14">
+<w:document xmlns:wpc="http://schemas.microsoft.com/office/word/2010/wordprocessingCanvas" xmlns:cx="http://schemas.microsoft.com/office/drawing/2014/chartex" xmlns:cx1="http://schemas.microsoft.com/office/drawing/2015/9/8/chartex" xmlns:cx2="http://schemas.microsoft.com/office/drawing/2015/10/21/chartex" xmlns:cx3="http://schemas.microsoft.com/office/drawing/2016/5/9/chartex" xmlns:cx4="http://schemas.microsoft.com/office/drawing/2016/5/10/chartex" xmlns:cx5="http://schemas.microsoft.com/office/drawing/2016/5/11/chartex" xmlns:cx6="http://schemas.microsoft.com/office/drawing/2016/5/12/chartex" xmlns:cx7="http://schemas.microsoft.com/office/drawing/2016/5/13/chartex" xmlns:cx8="http://schemas.microsoft.com/office/drawing/2016/5/14/chartex" xmlns:mc="http://schemas.openxmlformats.org/markup-compatibility/2006" xmlns:aink="http://schemas.microsoft.com/office/drawing/2016/ink" xmlns:am3d="http://schemas.microsoft.com/office/drawing/2017/model3d" xmlns:o="urn:schemas-microsoft-com:office:office" xmlns:r="http://schemas.openxmlformats.org/officeDocument/2006/relationships" xmlns:m="http://schemas.openxmlformats.org/officeDocument/2006/math" xmlns:v="urn:schemas-microsoft-com:vml" xmlns:wp14="http://schemas.microsoft.com/office/word/2010/wordprocessingDrawing" xmlns:wp="http://schemas.openxmlformats.org/drawingml/2006/wordprocessingDrawing" xmlns:w10="urn:schemas-microsoft-com:office:word" xmlns:w="http://schemas.openxmlformats.org/wordprocessingml/2006/main" xmlns:w14="http://schemas.microsoft.com/office/word/2010/wordml" xmlns:w15="http://schemas.microsoft.com/office/word/2012/wordml" xmlns:w16cid="http://schemas.microsoft.com/office/word/2016/wordml/cid" xmlns:w16se="http://schemas.microsoft.com/office/word/2015/wordml/symex" xmlns:wpg="http://schemas.microsoft.com/office/word/2010/wordprocessingGroup" xmlns:wpi="http://schemas.microsoft.com/office/word/2010/wordprocessingInk" xmlns:wne="http://schemas.microsoft.com/office/word/2006/wordml" xmlns:wps="http://schemas.microsoft.com/office/word/2010/wordprocessingShape" mc:Ignorable="w14 w15 w16se w16cid wp14">
   <w:body>
     <w:p>
       <w:r>
@@ -273,19 +273,10 @@
         <w:rPr>
           <w:rStyle w:val="CodeChar"/>
         </w:rPr>
-        <w:t>-</w:t>
-      </w:r>
-      <w:r>
-        <w:rPr>
-          <w:rStyle w:val="CodeChar"/>
-        </w:rPr>
-        <w:t>version</w:t>
-      </w:r>
-      <w:r>
-        <w:t xml:space="preserve"> option </w:t>
-      </w:r>
-      <w:r>
-        <w:t>displays the DBPA version number to standard output and exits immediately.  All other options are checked for syntax but are otherwise ignored.</w:t>
+        <w:t>-version</w:t>
+      </w:r>
+      <w:r>
+        <w:t xml:space="preserve"> option displays the DBPA version number to standard output and exits immediately.  All other options are checked for syntax but are otherwise ignored.</w:t>
       </w:r>
     </w:p>
     <w:p>
@@ -356,13 +347,8 @@
         <w:t>schedule:scheduleName</w:t>
       </w:r>
       <w:r>
-        <w:t xml:space="preserve"> </w:t>
-      </w:r>
-      <w:r>
-        <w:t>option is specified, the schedule is also checked for syntax.</w:t>
-      </w:r>
-      <w:bookmarkStart w:id="1" w:name="_GoBack"/>
-      <w:bookmarkEnd w:id="1"/>
+        <w:t xml:space="preserve"> option is specified, the schedule is also checked for syntax.</w:t>
+      </w:r>
     </w:p>
     <w:p>
       <w:r>
@@ -1315,7 +1301,7 @@
       </w:r>
     </w:p>
     <w:p>
-      <w:bookmarkStart w:id="2" w:name="_Hlk481788624"/>
+      <w:bookmarkStart w:id="1" w:name="_Hlk481788624"/>
       <w:r>
         <w:t xml:space="preserve">The </w:t>
       </w:r>
@@ -1384,7 +1370,7 @@
       <w:r>
         <w:t>tasks.</w:t>
       </w:r>
-      <w:bookmarkEnd w:id="2"/>
+      <w:bookmarkEnd w:id="1"/>
       <w:r>
         <w:t xml:space="preserve">  The assumption is that files writ</w:t>
       </w:r>
@@ -2253,7 +2239,7 @@
       </w:r>
     </w:p>
     <w:p>
-      <w:bookmarkStart w:id="3" w:name="_Hlk481787002"/>
+      <w:bookmarkStart w:id="2" w:name="_Hlk481787002"/>
       <w:r>
         <w:lastRenderedPageBreak/>
         <w:t>The fileL</w:t>
@@ -2265,7 +2251,7 @@
         <w:t xml:space="preserve"> property, if specified, sets the logging level for file logging, overriding the default level.</w:t>
       </w:r>
     </w:p>
-    <w:bookmarkEnd w:id="3"/>
+    <w:bookmarkEnd w:id="2"/>
     <w:p>
       <w:r>
         <w:t xml:space="preserve">The </w:t>
@@ -3303,6 +3289,9 @@
     <w:p>
       <w:pPr>
         <w:pStyle w:val="Code"/>
+        <w:rPr>
+          <w:i/>
+        </w:rPr>
       </w:pPr>
       <w:r>
         <w:t>hostname=</w:t>
@@ -3314,6 +3303,49 @@
         <w:t>hostName</w:t>
       </w:r>
     </w:p>
+    <w:p/>
+    <w:p>
+      <w:r>
+        <w:t xml:space="preserve">The </w:t>
+      </w:r>
+      <w:r>
+        <w:rPr>
+          <w:rStyle w:val="CodeChar"/>
+          <w:i/>
+        </w:rPr>
+        <w:t>protocolName</w:t>
+      </w:r>
+      <w:r>
+        <w:t xml:space="preserve"> can be </w:t>
+      </w:r>
+      <w:r>
+        <w:rPr>
+          <w:rStyle w:val="CodeChar"/>
+        </w:rPr>
+        <w:t>ftp</w:t>
+      </w:r>
+      <w:r>
+        <w:t xml:space="preserve">, </w:t>
+      </w:r>
+      <w:r>
+        <w:rPr>
+          <w:rStyle w:val="CodeChar"/>
+        </w:rPr>
+        <w:t>ftps</w:t>
+      </w:r>
+      <w:r>
+        <w:t xml:space="preserve">, or </w:t>
+      </w:r>
+      <w:r>
+        <w:rPr>
+          <w:rStyle w:val="CodeChar"/>
+        </w:rPr>
+        <w:t>sftp</w:t>
+      </w:r>
+      <w:r>
+        <w:t>.  Optional properties are as follows:</w:t>
+      </w:r>
+    </w:p>
     <w:p>
       <w:pPr>
         <w:pStyle w:val="Code"/>
@@ -3333,59 +3365,53 @@
         <w:pStyle w:val="Code"/>
       </w:pPr>
       <w:r>
-        <w:t>password</w:t>
+        <w:t>password=</w:t>
+      </w:r>
+      <w:r>
+        <w:rPr>
+          <w:i/>
+        </w:rPr>
+        <w:t>userPassword</w:t>
+      </w:r>
+    </w:p>
+    <w:p>
+      <w:pPr>
+        <w:pStyle w:val="Code"/>
+      </w:pPr>
+      <w:r>
+        <w:t>keyfile</w:t>
       </w:r>
       <w:r>
         <w:t>=</w:t>
       </w:r>
-      <w:r>
-        <w:rPr>
-          <w:i/>
-        </w:rPr>
-        <w:t>userPassword</w:t>
-      </w:r>
-    </w:p>
-    <w:p/>
-    <w:p>
-      <w:r>
-        <w:t xml:space="preserve">The </w:t>
-      </w:r>
-      <w:r>
-        <w:rPr>
-          <w:rStyle w:val="CodeChar"/>
-          <w:i/>
-        </w:rPr>
-        <w:t>protocolName</w:t>
-      </w:r>
-      <w:r>
-        <w:t xml:space="preserve"> can be </w:t>
-      </w:r>
-      <w:r>
-        <w:rPr>
-          <w:rStyle w:val="CodeChar"/>
-        </w:rPr>
-        <w:t>ftp</w:t>
-      </w:r>
-      <w:r>
-        <w:t xml:space="preserve">, </w:t>
-      </w:r>
-      <w:r>
-        <w:rPr>
-          <w:rStyle w:val="CodeChar"/>
-        </w:rPr>
-        <w:t>ftps</w:t>
-      </w:r>
-      <w:r>
-        <w:t xml:space="preserve">, or </w:t>
-      </w:r>
-      <w:r>
-        <w:rPr>
-          <w:rStyle w:val="CodeChar"/>
-        </w:rPr>
-        <w:t>sftp</w:t>
-      </w:r>
-      <w:r>
-        <w:t>.  Optional properties are as follows:</w:t>
+      <w:bookmarkStart w:id="3" w:name="_GoBack"/>
+      <w:bookmarkEnd w:id="3"/>
+      <w:r>
+        <w:rPr>
+          <w:i/>
+        </w:rPr>
+        <w:t>pathToKeyFile</w:t>
+      </w:r>
+    </w:p>
+    <w:p>
+      <w:pPr>
+        <w:pStyle w:val="Code"/>
+      </w:pPr>
+      <w:r>
+        <w:t>pass</w:t>
+      </w:r>
+      <w:r>
+        <w:t>phrase</w:t>
+      </w:r>
+      <w:r>
+        <w:t>=</w:t>
+      </w:r>
+      <w:r>
+        <w:rPr>
+          <w:i/>
+          <w:iCs/>
+        </w:rPr>
+        <w:t>passPhraseForKeyFile</w:t>
       </w:r>
     </w:p>
     <w:p>
@@ -3580,7 +3606,7 @@
 </file>
 
 <file path=word/endnotes.xml><?xml version="1.0" encoding="utf-8"?>
-<w:endnotes xmlns:wpc="http://schemas.microsoft.com/office/word/2010/wordprocessingCanvas" xmlns:cx="http://schemas.microsoft.com/office/drawing/2014/chartex" xmlns:cx1="http://schemas.microsoft.com/office/drawing/2015/9/8/chartex" xmlns:cx2="http://schemas.microsoft.com/office/drawing/2015/10/21/chartex" xmlns:cx3="http://schemas.microsoft.com/office/drawing/2016/5/9/chartex" xmlns:cx4="http://schemas.microsoft.com/office/drawing/2016/5/10/chartex" xmlns:cx5="http://schemas.microsoft.com/office/drawing/2016/5/11/chartex" xmlns:cx6="http://schemas.microsoft.com/office/drawing/2016/5/12/chartex" xmlns:cx7="http://schemas.microsoft.com/office/drawing/2016/5/13/chartex" xmlns:cx8="http://schemas.microsoft.com/office/drawing/2016/5/14/chartex" xmlns:mc="http://schemas.openxmlformats.org/markup-compatibility/2006" xmlns:aink="http://schemas.microsoft.com/office/drawing/2016/ink" xmlns:o="urn:schemas-microsoft-com:office:office" xmlns:r="http://schemas.openxmlformats.org/officeDocument/2006/relationships" xmlns:m="http://schemas.openxmlformats.org/officeDocument/2006/math" xmlns:v="urn:schemas-microsoft-com:vml" xmlns:wp14="http://schemas.microsoft.com/office/word/2010/wordprocessingDrawing" xmlns:wp="http://schemas.openxmlformats.org/drawingml/2006/wordprocessingDrawing" xmlns:w10="urn:schemas-microsoft-com:office:word" xmlns:w="http://schemas.openxmlformats.org/wordprocessingml/2006/main" xmlns:w14="http://schemas.microsoft.com/office/word/2010/wordml" xmlns:w15="http://schemas.microsoft.com/office/word/2012/wordml" xmlns:w16se="http://schemas.microsoft.com/office/word/2015/wordml/symex" xmlns:wpg="http://schemas.microsoft.com/office/word/2010/wordprocessingGroup" xmlns:wpi="http://schemas.microsoft.com/office/word/2010/wordprocessingInk" xmlns:wne="http://schemas.microsoft.com/office/word/2006/wordml" xmlns:wps="http://schemas.microsoft.com/office/word/2010/wordprocessingShape" mc:Ignorable="w14 w15 w16se wp14">
+<w:endnotes xmlns:wpc="http://schemas.microsoft.com/office/word/2010/wordprocessingCanvas" xmlns:cx="http://schemas.microsoft.com/office/drawing/2014/chartex" xmlns:cx1="http://schemas.microsoft.com/office/drawing/2015/9/8/chartex" xmlns:cx2="http://schemas.microsoft.com/office/drawing/2015/10/21/chartex" xmlns:cx3="http://schemas.microsoft.com/office/drawing/2016/5/9/chartex" xmlns:cx4="http://schemas.microsoft.com/office/drawing/2016/5/10/chartex" xmlns:cx5="http://schemas.microsoft.com/office/drawing/2016/5/11/chartex" xmlns:cx6="http://schemas.microsoft.com/office/drawing/2016/5/12/chartex" xmlns:cx7="http://schemas.microsoft.com/office/drawing/2016/5/13/chartex" xmlns:cx8="http://schemas.microsoft.com/office/drawing/2016/5/14/chartex" xmlns:mc="http://schemas.openxmlformats.org/markup-compatibility/2006" xmlns:aink="http://schemas.microsoft.com/office/drawing/2016/ink" xmlns:am3d="http://schemas.microsoft.com/office/drawing/2017/model3d" xmlns:o="urn:schemas-microsoft-com:office:office" xmlns:r="http://schemas.openxmlformats.org/officeDocument/2006/relationships" xmlns:m="http://schemas.openxmlformats.org/officeDocument/2006/math" xmlns:v="urn:schemas-microsoft-com:vml" xmlns:wp14="http://schemas.microsoft.com/office/word/2010/wordprocessingDrawing" xmlns:wp="http://schemas.openxmlformats.org/drawingml/2006/wordprocessingDrawing" xmlns:w10="urn:schemas-microsoft-com:office:word" xmlns:w="http://schemas.openxmlformats.org/wordprocessingml/2006/main" xmlns:w14="http://schemas.microsoft.com/office/word/2010/wordml" xmlns:w15="http://schemas.microsoft.com/office/word/2012/wordml" xmlns:w16cid="http://schemas.microsoft.com/office/word/2016/wordml/cid" xmlns:w16se="http://schemas.microsoft.com/office/word/2015/wordml/symex" xmlns:wpg="http://schemas.microsoft.com/office/word/2010/wordprocessingGroup" xmlns:wpi="http://schemas.microsoft.com/office/word/2010/wordprocessingInk" xmlns:wne="http://schemas.microsoft.com/office/word/2006/wordml" xmlns:wps="http://schemas.microsoft.com/office/word/2010/wordprocessingShape" mc:Ignorable="w14 w15 w16se w16cid wp14">
   <w:endnote w:type="separator" w:id="-1">
     <w:p>
       <w:pPr>
@@ -3605,7 +3631,7 @@
 </file>
 
 <file path=word/footer1.xml><?xml version="1.0" encoding="utf-8"?>
-<w:ftr xmlns:wpc="http://schemas.microsoft.com/office/word/2010/wordprocessingCanvas" xmlns:cx="http://schemas.microsoft.com/office/drawing/2014/chartex" xmlns:cx1="http://schemas.microsoft.com/office/drawing/2015/9/8/chartex" xmlns:cx2="http://schemas.microsoft.com/office/drawing/2015/10/21/chartex" xmlns:cx3="http://schemas.microsoft.com/office/drawing/2016/5/9/chartex" xmlns:cx4="http://schemas.microsoft.com/office/drawing/2016/5/10/chartex" xmlns:cx5="http://schemas.microsoft.com/office/drawing/2016/5/11/chartex" xmlns:cx6="http://schemas.microsoft.com/office/drawing/2016/5/12/chartex" xmlns:cx7="http://schemas.microsoft.com/office/drawing/2016/5/13/chartex" xmlns:cx8="http://schemas.microsoft.com/office/drawing/2016/5/14/chartex" xmlns:mc="http://schemas.openxmlformats.org/markup-compatibility/2006" xmlns:aink="http://schemas.microsoft.com/office/drawing/2016/ink" xmlns:o="urn:schemas-microsoft-com:office:office" xmlns:r="http://schemas.openxmlformats.org/officeDocument/2006/relationships" xmlns:m="http://schemas.openxmlformats.org/officeDocument/2006/math" xmlns:v="urn:schemas-microsoft-com:vml" xmlns:wp14="http://schemas.microsoft.com/office/word/2010/wordprocessingDrawing" xmlns:wp="http://schemas.openxmlformats.org/drawingml/2006/wordprocessingDrawing" xmlns:w10="urn:schemas-microsoft-com:office:word" xmlns:w="http://schemas.openxmlformats.org/wordprocessingml/2006/main" xmlns:w14="http://schemas.microsoft.com/office/word/2010/wordml" xmlns:w15="http://schemas.microsoft.com/office/word/2012/wordml" xmlns:w16se="http://schemas.microsoft.com/office/word/2015/wordml/symex" xmlns:wpg="http://schemas.microsoft.com/office/word/2010/wordprocessingGroup" xmlns:wpi="http://schemas.microsoft.com/office/word/2010/wordprocessingInk" xmlns:wne="http://schemas.microsoft.com/office/word/2006/wordml" xmlns:wps="http://schemas.microsoft.com/office/word/2010/wordprocessingShape" mc:Ignorable="w14 w15 w16se wp14">
+<w:ftr xmlns:wpc="http://schemas.microsoft.com/office/word/2010/wordprocessingCanvas" xmlns:cx="http://schemas.microsoft.com/office/drawing/2014/chartex" xmlns:cx1="http://schemas.microsoft.com/office/drawing/2015/9/8/chartex" xmlns:cx2="http://schemas.microsoft.com/office/drawing/2015/10/21/chartex" xmlns:cx3="http://schemas.microsoft.com/office/drawing/2016/5/9/chartex" xmlns:cx4="http://schemas.microsoft.com/office/drawing/2016/5/10/chartex" xmlns:cx5="http://schemas.microsoft.com/office/drawing/2016/5/11/chartex" xmlns:cx6="http://schemas.microsoft.com/office/drawing/2016/5/12/chartex" xmlns:cx7="http://schemas.microsoft.com/office/drawing/2016/5/13/chartex" xmlns:cx8="http://schemas.microsoft.com/office/drawing/2016/5/14/chartex" xmlns:mc="http://schemas.openxmlformats.org/markup-compatibility/2006" xmlns:aink="http://schemas.microsoft.com/office/drawing/2016/ink" xmlns:am3d="http://schemas.microsoft.com/office/drawing/2017/model3d" xmlns:o="urn:schemas-microsoft-com:office:office" xmlns:r="http://schemas.openxmlformats.org/officeDocument/2006/relationships" xmlns:m="http://schemas.openxmlformats.org/officeDocument/2006/math" xmlns:v="urn:schemas-microsoft-com:vml" xmlns:wp14="http://schemas.microsoft.com/office/word/2010/wordprocessingDrawing" xmlns:wp="http://schemas.openxmlformats.org/drawingml/2006/wordprocessingDrawing" xmlns:w10="urn:schemas-microsoft-com:office:word" xmlns:w="http://schemas.openxmlformats.org/wordprocessingml/2006/main" xmlns:w14="http://schemas.microsoft.com/office/word/2010/wordml" xmlns:w15="http://schemas.microsoft.com/office/word/2012/wordml" xmlns:w16cid="http://schemas.microsoft.com/office/word/2016/wordml/cid" xmlns:w16se="http://schemas.microsoft.com/office/word/2015/wordml/symex" xmlns:wpg="http://schemas.microsoft.com/office/word/2010/wordprocessingGroup" xmlns:wpi="http://schemas.microsoft.com/office/word/2010/wordprocessingInk" xmlns:wne="http://schemas.microsoft.com/office/word/2006/wordml" xmlns:wps="http://schemas.microsoft.com/office/word/2010/wordprocessingShape" mc:Ignorable="w14 w15 w16se w16cid wp14">
   <w:p>
     <w:pPr>
       <w:pStyle w:val="Footer"/>
@@ -3666,7 +3692,7 @@
 </file>
 
 <file path=word/footnotes.xml><?xml version="1.0" encoding="utf-8"?>
-<w:footnotes xmlns:wpc="http://schemas.microsoft.com/office/word/2010/wordprocessingCanvas" xmlns:cx="http://schemas.microsoft.com/office/drawing/2014/chartex" xmlns:cx1="http://schemas.microsoft.com/office/drawing/2015/9/8/chartex" xmlns:cx2="http://schemas.microsoft.com/office/drawing/2015/10/21/chartex" xmlns:cx3="http://schemas.microsoft.com/office/drawing/2016/5/9/chartex" xmlns:cx4="http://schemas.microsoft.com/office/drawing/2016/5/10/chartex" xmlns:cx5="http://schemas.microsoft.com/office/drawing/2016/5/11/chartex" xmlns:cx6="http://schemas.microsoft.com/office/drawing/2016/5/12/chartex" xmlns:cx7="http://schemas.microsoft.com/office/drawing/2016/5/13/chartex" xmlns:cx8="http://schemas.microsoft.com/office/drawing/2016/5/14/chartex" xmlns:mc="http://schemas.openxmlformats.org/markup-compatibility/2006" xmlns:aink="http://schemas.microsoft.com/office/drawing/2016/ink" xmlns:o="urn:schemas-microsoft-com:office:office" xmlns:r="http://schemas.openxmlformats.org/officeDocument/2006/relationships" xmlns:m="http://schemas.openxmlformats.org/officeDocument/2006/math" xmlns:v="urn:schemas-microsoft-com:vml" xmlns:wp14="http://schemas.microsoft.com/office/word/2010/wordprocessingDrawing" xmlns:wp="http://schemas.openxmlformats.org/drawingml/2006/wordprocessingDrawing" xmlns:w10="urn:schemas-microsoft-com:office:word" xmlns:w="http://schemas.openxmlformats.org/wordprocessingml/2006/main" xmlns:w14="http://schemas.microsoft.com/office/word/2010/wordml" xmlns:w15="http://schemas.microsoft.com/office/word/2012/wordml" xmlns:w16se="http://schemas.microsoft.com/office/word/2015/wordml/symex" xmlns:wpg="http://schemas.microsoft.com/office/word/2010/wordprocessingGroup" xmlns:wpi="http://schemas.microsoft.com/office/word/2010/wordprocessingInk" xmlns:wne="http://schemas.microsoft.com/office/word/2006/wordml" xmlns:wps="http://schemas.microsoft.com/office/word/2010/wordprocessingShape" mc:Ignorable="w14 w15 w16se wp14">
+<w:footnotes xmlns:wpc="http://schemas.microsoft.com/office/word/2010/wordprocessingCanvas" xmlns:cx="http://schemas.microsoft.com/office/drawing/2014/chartex" xmlns:cx1="http://schemas.microsoft.com/office/drawing/2015/9/8/chartex" xmlns:cx2="http://schemas.microsoft.com/office/drawing/2015/10/21/chartex" xmlns:cx3="http://schemas.microsoft.com/office/drawing/2016/5/9/chartex" xmlns:cx4="http://schemas.microsoft.com/office/drawing/2016/5/10/chartex" xmlns:cx5="http://schemas.microsoft.com/office/drawing/2016/5/11/chartex" xmlns:cx6="http://schemas.microsoft.com/office/drawing/2016/5/12/chartex" xmlns:cx7="http://schemas.microsoft.com/office/drawing/2016/5/13/chartex" xmlns:cx8="http://schemas.microsoft.com/office/drawing/2016/5/14/chartex" xmlns:mc="http://schemas.openxmlformats.org/markup-compatibility/2006" xmlns:aink="http://schemas.microsoft.com/office/drawing/2016/ink" xmlns:am3d="http://schemas.microsoft.com/office/drawing/2017/model3d" xmlns:o="urn:schemas-microsoft-com:office:office" xmlns:r="http://schemas.openxmlformats.org/officeDocument/2006/relationships" xmlns:m="http://schemas.openxmlformats.org/officeDocument/2006/math" xmlns:v="urn:schemas-microsoft-com:vml" xmlns:wp14="http://schemas.microsoft.com/office/word/2010/wordprocessingDrawing" xmlns:wp="http://schemas.openxmlformats.org/drawingml/2006/wordprocessingDrawing" xmlns:w10="urn:schemas-microsoft-com:office:word" xmlns:w="http://schemas.openxmlformats.org/wordprocessingml/2006/main" xmlns:w14="http://schemas.microsoft.com/office/word/2010/wordml" xmlns:w15="http://schemas.microsoft.com/office/word/2012/wordml" xmlns:w16cid="http://schemas.microsoft.com/office/word/2016/wordml/cid" xmlns:w16se="http://schemas.microsoft.com/office/word/2015/wordml/symex" xmlns:wpg="http://schemas.microsoft.com/office/word/2010/wordprocessingGroup" xmlns:wpi="http://schemas.microsoft.com/office/word/2010/wordprocessingInk" xmlns:wne="http://schemas.microsoft.com/office/word/2006/wordml" xmlns:wps="http://schemas.microsoft.com/office/word/2010/wordprocessingShape" mc:Ignorable="w14 w15 w16se w16cid wp14">
   <w:footnote w:type="separator" w:id="-1">
     <w:p>
       <w:pPr>
@@ -3691,7 +3717,7 @@
 </file>
 
 <file path=word/styles.xml><?xml version="1.0" encoding="utf-8"?>
-<w:styles xmlns:mc="http://schemas.openxmlformats.org/markup-compatibility/2006" xmlns:r="http://schemas.openxmlformats.org/officeDocument/2006/relationships" xmlns:w="http://schemas.openxmlformats.org/wordprocessingml/2006/main" xmlns:w14="http://schemas.microsoft.com/office/word/2010/wordml" xmlns:w15="http://schemas.microsoft.com/office/word/2012/wordml" xmlns:w16se="http://schemas.microsoft.com/office/word/2015/wordml/symex" mc:Ignorable="w14 w15 w16se">
+<w:styles xmlns:mc="http://schemas.openxmlformats.org/markup-compatibility/2006" xmlns:r="http://schemas.openxmlformats.org/officeDocument/2006/relationships" xmlns:w="http://schemas.openxmlformats.org/wordprocessingml/2006/main" xmlns:w14="http://schemas.microsoft.com/office/word/2010/wordml" xmlns:w15="http://schemas.microsoft.com/office/word/2012/wordml" xmlns:w16cid="http://schemas.microsoft.com/office/word/2016/wordml/cid" xmlns:w16se="http://schemas.microsoft.com/office/word/2015/wordml/symex" mc:Ignorable="w14 w15 w16se w16cid">
   <w:docDefaults>
     <w:rPrDefault>
       <w:rPr>
@@ -3707,7 +3733,7 @@
       </w:pPr>
     </w:pPrDefault>
   </w:docDefaults>
-  <w:latentStyles w:defLockedState="0" w:defUIPriority="99" w:defSemiHidden="0" w:defUnhideWhenUsed="0" w:defQFormat="0" w:count="374">
+  <w:latentStyles w:defLockedState="0" w:defUIPriority="99" w:defSemiHidden="0" w:defUnhideWhenUsed="0" w:defQFormat="0" w:count="377">
     <w:lsdException w:name="Normal" w:uiPriority="0" w:qFormat="1"/>
     <w:lsdException w:name="heading 1" w:uiPriority="9" w:qFormat="1"/>
     <w:lsdException w:name="heading 2" w:semiHidden="1" w:uiPriority="9" w:unhideWhenUsed="1" w:qFormat="1"/>
@@ -3813,7 +3839,6 @@
     <w:lsdException w:name="HTML Sample" w:semiHidden="1" w:unhideWhenUsed="1"/>
     <w:lsdException w:name="HTML Typewriter" w:semiHidden="1" w:unhideWhenUsed="1"/>
     <w:lsdException w:name="HTML Variable" w:semiHidden="1" w:unhideWhenUsed="1"/>
-    <w:lsdException w:name="Normal Table" w:semiHidden="1" w:unhideWhenUsed="1"/>
     <w:lsdException w:name="annotation subject" w:semiHidden="1" w:unhideWhenUsed="1"/>
     <w:lsdException w:name="No List" w:semiHidden="1" w:unhideWhenUsed="1"/>
     <w:lsdException w:name="Outline List 1" w:semiHidden="1" w:unhideWhenUsed="1"/>
@@ -3858,7 +3883,6 @@
     <w:lsdException w:name="Table Professional" w:semiHidden="1" w:unhideWhenUsed="1"/>
     <w:lsdException w:name="Table Subtle 1" w:semiHidden="1" w:unhideWhenUsed="1"/>
     <w:lsdException w:name="Table Subtle 2" w:semiHidden="1" w:unhideWhenUsed="1"/>
-    <w:lsdException w:name="Table Web 1" w:semiHidden="1" w:unhideWhenUsed="1"/>
     <w:lsdException w:name="Table Web 2" w:semiHidden="1" w:unhideWhenUsed="1"/>
     <w:lsdException w:name="Table Web 3" w:semiHidden="1" w:unhideWhenUsed="1"/>
     <w:lsdException w:name="Balloon Text" w:semiHidden="1" w:unhideWhenUsed="1"/>
@@ -4082,6 +4106,9 @@
     <w:lsdException w:name="Mention" w:semiHidden="1" w:unhideWhenUsed="1"/>
     <w:lsdException w:name="Smart Hyperlink" w:semiHidden="1" w:unhideWhenUsed="1"/>
     <w:lsdException w:name="Hashtag" w:semiHidden="1" w:unhideWhenUsed="1"/>
+    <w:lsdException w:name="Unresolved Mention" w:semiHidden="1" w:unhideWhenUsed="1"/>
+    <w:lsdException w:name="Smart Link" w:semiHidden="1" w:unhideWhenUsed="1"/>
+    <w:lsdException w:name="Smart Link Error" w:semiHidden="1" w:unhideWhenUsed="1"/>
   </w:latentStyles>
   <w:style w:type="paragraph" w:default="1" w:styleId="Normal">
     <w:name w:val="Normal"/>
@@ -4356,7 +4383,7 @@
 </file>
 
 <file path=word/glossary/document.xml><?xml version="1.0" encoding="utf-8"?>
-<w:glossaryDocument xmlns:wpc="http://schemas.microsoft.com/office/word/2010/wordprocessingCanvas" xmlns:cx="http://schemas.microsoft.com/office/drawing/2014/chartex" xmlns:cx1="http://schemas.microsoft.com/office/drawing/2015/9/8/chartex" xmlns:cx2="http://schemas.microsoft.com/office/drawing/2015/10/21/chartex" xmlns:cx3="http://schemas.microsoft.com/office/drawing/2016/5/9/chartex" xmlns:cx4="http://schemas.microsoft.com/office/drawing/2016/5/10/chartex" xmlns:cx5="http://schemas.microsoft.com/office/drawing/2016/5/11/chartex" xmlns:cx6="http://schemas.microsoft.com/office/drawing/2016/5/12/chartex" xmlns:cx7="http://schemas.microsoft.com/office/drawing/2016/5/13/chartex" xmlns:cx8="http://schemas.microsoft.com/office/drawing/2016/5/14/chartex" xmlns:mc="http://schemas.openxmlformats.org/markup-compatibility/2006" xmlns:aink="http://schemas.microsoft.com/office/drawing/2016/ink" xmlns:o="urn:schemas-microsoft-com:office:office" xmlns:r="http://schemas.openxmlformats.org/officeDocument/2006/relationships" xmlns:m="http://schemas.openxmlformats.org/officeDocument/2006/math" xmlns:v="urn:schemas-microsoft-com:vml" xmlns:wp14="http://schemas.microsoft.com/office/word/2010/wordprocessingDrawing" xmlns:wp="http://schemas.openxmlformats.org/drawingml/2006/wordprocessingDrawing" xmlns:w10="urn:schemas-microsoft-com:office:word" xmlns:w="http://schemas.openxmlformats.org/wordprocessingml/2006/main" xmlns:w14="http://schemas.microsoft.com/office/word/2010/wordml" xmlns:w15="http://schemas.microsoft.com/office/word/2012/wordml" xmlns:w16se="http://schemas.microsoft.com/office/word/2015/wordml/symex" xmlns:wpg="http://schemas.microsoft.com/office/word/2010/wordprocessingGroup" xmlns:wpi="http://schemas.microsoft.com/office/word/2010/wordprocessingInk" xmlns:wne="http://schemas.microsoft.com/office/word/2006/wordml" xmlns:wps="http://schemas.microsoft.com/office/word/2010/wordprocessingShape" mc:Ignorable="w14 w15 w16se wp14">
+<w:glossaryDocument xmlns:wpc="http://schemas.microsoft.com/office/word/2010/wordprocessingCanvas" xmlns:cx="http://schemas.microsoft.com/office/drawing/2014/chartex" xmlns:cx1="http://schemas.microsoft.com/office/drawing/2015/9/8/chartex" xmlns:cx2="http://schemas.microsoft.com/office/drawing/2015/10/21/chartex" xmlns:cx3="http://schemas.microsoft.com/office/drawing/2016/5/9/chartex" xmlns:cx4="http://schemas.microsoft.com/office/drawing/2016/5/10/chartex" xmlns:cx5="http://schemas.microsoft.com/office/drawing/2016/5/11/chartex" xmlns:cx6="http://schemas.microsoft.com/office/drawing/2016/5/12/chartex" xmlns:cx7="http://schemas.microsoft.com/office/drawing/2016/5/13/chartex" xmlns:cx8="http://schemas.microsoft.com/office/drawing/2016/5/14/chartex" xmlns:mc="http://schemas.openxmlformats.org/markup-compatibility/2006" xmlns:aink="http://schemas.microsoft.com/office/drawing/2016/ink" xmlns:am3d="http://schemas.microsoft.com/office/drawing/2017/model3d" xmlns:o="urn:schemas-microsoft-com:office:office" xmlns:r="http://schemas.openxmlformats.org/officeDocument/2006/relationships" xmlns:m="http://schemas.openxmlformats.org/officeDocument/2006/math" xmlns:v="urn:schemas-microsoft-com:vml" xmlns:wp14="http://schemas.microsoft.com/office/word/2010/wordprocessingDrawing" xmlns:wp="http://schemas.openxmlformats.org/drawingml/2006/wordprocessingDrawing" xmlns:w10="urn:schemas-microsoft-com:office:word" xmlns:w="http://schemas.openxmlformats.org/wordprocessingml/2006/main" xmlns:w14="http://schemas.microsoft.com/office/word/2010/wordml" xmlns:w15="http://schemas.microsoft.com/office/word/2012/wordml" xmlns:w16cid="http://schemas.microsoft.com/office/word/2016/wordml/cid" xmlns:w16se="http://schemas.microsoft.com/office/word/2015/wordml/symex" xmlns:wpg="http://schemas.microsoft.com/office/word/2010/wordprocessingGroup" xmlns:wpi="http://schemas.microsoft.com/office/word/2010/wordprocessingInk" xmlns:wne="http://schemas.microsoft.com/office/word/2006/wordml" xmlns:wps="http://schemas.microsoft.com/office/word/2010/wordprocessingShape" mc:Ignorable="w14 w15 w16se w16cid wp14">
   <w:docParts>
     <w:docPart>
       <w:docPartPr>
@@ -4389,13 +4416,13 @@
 </file>
 
 <file path=word/glossary/fontTable.xml><?xml version="1.0" encoding="utf-8"?>
-<w:fonts xmlns:mc="http://schemas.openxmlformats.org/markup-compatibility/2006" xmlns:r="http://schemas.openxmlformats.org/officeDocument/2006/relationships" xmlns:w="http://schemas.openxmlformats.org/wordprocessingml/2006/main" xmlns:w14="http://schemas.microsoft.com/office/word/2010/wordml" xmlns:w15="http://schemas.microsoft.com/office/word/2012/wordml" xmlns:w16se="http://schemas.microsoft.com/office/word/2015/wordml/symex" mc:Ignorable="w14 w15 w16se">
+<w:fonts xmlns:mc="http://schemas.openxmlformats.org/markup-compatibility/2006" xmlns:r="http://schemas.openxmlformats.org/officeDocument/2006/relationships" xmlns:w="http://schemas.openxmlformats.org/wordprocessingml/2006/main" xmlns:w14="http://schemas.microsoft.com/office/word/2010/wordml" xmlns:w15="http://schemas.microsoft.com/office/word/2012/wordml" xmlns:w16cid="http://schemas.microsoft.com/office/word/2016/wordml/cid" xmlns:w16se="http://schemas.microsoft.com/office/word/2015/wordml/symex" mc:Ignorable="w14 w15 w16se w16cid">
   <w:font w:name="Calibri">
     <w:panose1 w:val="020F0502020204030204"/>
     <w:charset w:val="00"/>
     <w:family w:val="swiss"/>
     <w:pitch w:val="variable"/>
-    <w:sig w:usb0="E0002AFF" w:usb1="C000247B" w:usb2="00000009" w:usb3="00000000" w:csb0="000001FF" w:csb1="00000000"/>
+    <w:sig w:usb0="E4002EFF" w:usb1="C000247B" w:usb2="00000009" w:usb3="00000000" w:csb0="000001FF" w:csb1="00000000"/>
   </w:font>
   <w:font w:name="Times New Roman">
     <w:panose1 w:val="02020603050405020304"/>
@@ -4409,7 +4436,7 @@
     <w:charset w:val="00"/>
     <w:family w:val="roman"/>
     <w:pitch w:val="variable"/>
-    <w:sig w:usb0="E00002FF" w:usb1="400004FF" w:usb2="00000000" w:usb3="00000000" w:csb0="0000019F" w:csb1="00000000"/>
+    <w:sig w:usb0="E00006FF" w:usb1="420024FF" w:usb2="02000000" w:usb3="00000000" w:csb0="0000019F" w:csb1="00000000"/>
   </w:font>
   <w:font w:name="Lucida Console">
     <w:panose1 w:val="020B0609040504020204"/>
@@ -4430,13 +4457,13 @@
     <w:charset w:val="00"/>
     <w:family w:val="swiss"/>
     <w:pitch w:val="variable"/>
-    <w:sig w:usb0="E0002AFF" w:usb1="C000247B" w:usb2="00000009" w:usb3="00000000" w:csb0="000001FF" w:csb1="00000000"/>
+    <w:sig w:usb0="E4002EFF" w:usb1="C000247B" w:usb2="00000009" w:usb3="00000000" w:csb0="000001FF" w:csb1="00000000"/>
   </w:font>
 </w:fonts>
 </file>
 
 <file path=word/glossary/settings.xml><?xml version="1.0" encoding="utf-8"?>
-<w:settings xmlns:mc="http://schemas.openxmlformats.org/markup-compatibility/2006" xmlns:o="urn:schemas-microsoft-com:office:office" xmlns:r="http://schemas.openxmlformats.org/officeDocument/2006/relationships" xmlns:m="http://schemas.openxmlformats.org/officeDocument/2006/math" xmlns:v="urn:schemas-microsoft-com:vml" xmlns:w10="urn:schemas-microsoft-com:office:word" xmlns:w="http://schemas.openxmlformats.org/wordprocessingml/2006/main" xmlns:w14="http://schemas.microsoft.com/office/word/2010/wordml" xmlns:w15="http://schemas.microsoft.com/office/word/2012/wordml" xmlns:w16se="http://schemas.microsoft.com/office/word/2015/wordml/symex" xmlns:sl="http://schemas.openxmlformats.org/schemaLibrary/2006/main" mc:Ignorable="w14 w15 w16se">
+<w:settings xmlns:mc="http://schemas.openxmlformats.org/markup-compatibility/2006" xmlns:o="urn:schemas-microsoft-com:office:office" xmlns:r="http://schemas.openxmlformats.org/officeDocument/2006/relationships" xmlns:m="http://schemas.openxmlformats.org/officeDocument/2006/math" xmlns:v="urn:schemas-microsoft-com:vml" xmlns:w10="urn:schemas-microsoft-com:office:word" xmlns:w="http://schemas.openxmlformats.org/wordprocessingml/2006/main" xmlns:w14="http://schemas.microsoft.com/office/word/2010/wordml" xmlns:w15="http://schemas.microsoft.com/office/word/2012/wordml" xmlns:w16cid="http://schemas.microsoft.com/office/word/2016/wordml/cid" xmlns:w16se="http://schemas.microsoft.com/office/word/2015/wordml/symex" xmlns:sl="http://schemas.openxmlformats.org/schemaLibrary/2006/main" mc:Ignorable="w14 w15 w16se w16cid">
   <w:view w:val="normal"/>
   <w:defaultTabStop w:val="720"/>
   <w:characterSpacingControl w:val="doNotCompress"/>
@@ -4446,6 +4473,7 @@
     <w:compatSetting w:name="overrideTableStyleFontSizeAndJustification" w:uri="http://schemas.microsoft.com/office/word" w:val="1"/>
     <w:compatSetting w:name="enableOpenTypeFeatures" w:uri="http://schemas.microsoft.com/office/word" w:val="1"/>
     <w:compatSetting w:name="doNotFlipMirrorIndents" w:uri="http://schemas.microsoft.com/office/word" w:val="1"/>
+    <w:compatSetting w:name="useWord2013TrackBottomHyphenation" w:uri="http://schemas.microsoft.com/office/word" w:val="1"/>
   </w:compat>
   <w:rsids>
     <w:rsidRoot w:val="00784E65"/>
@@ -4453,6 +4481,7 @@
     <w:rsid w:val="00174B70"/>
     <w:rsid w:val="00393F0D"/>
     <w:rsid w:val="005000F0"/>
+    <w:rsid w:val="00720D3A"/>
     <w:rsid w:val="00784E65"/>
     <w:rsid w:val="007E025C"/>
     <w:rsid w:val="00B62C54"/>
@@ -4480,7 +4509,7 @@
 </file>
 
 <file path=word/glossary/styles.xml><?xml version="1.0" encoding="utf-8"?>
-<w:styles xmlns:mc="http://schemas.openxmlformats.org/markup-compatibility/2006" xmlns:r="http://schemas.openxmlformats.org/officeDocument/2006/relationships" xmlns:w="http://schemas.openxmlformats.org/wordprocessingml/2006/main" xmlns:w14="http://schemas.microsoft.com/office/word/2010/wordml" xmlns:w15="http://schemas.microsoft.com/office/word/2012/wordml" xmlns:w16se="http://schemas.microsoft.com/office/word/2015/wordml/symex" mc:Ignorable="w14 w15 w16se">
+<w:styles xmlns:mc="http://schemas.openxmlformats.org/markup-compatibility/2006" xmlns:r="http://schemas.openxmlformats.org/officeDocument/2006/relationships" xmlns:w="http://schemas.openxmlformats.org/wordprocessingml/2006/main" xmlns:w14="http://schemas.microsoft.com/office/word/2010/wordml" xmlns:w15="http://schemas.microsoft.com/office/word/2012/wordml" xmlns:w16cid="http://schemas.microsoft.com/office/word/2016/wordml/cid" xmlns:w16se="http://schemas.microsoft.com/office/word/2015/wordml/symex" mc:Ignorable="w14 w15 w16se w16cid">
   <w:docDefaults>
     <w:rPrDefault>
       <w:rPr>
@@ -4496,7 +4525,7 @@
       </w:pPr>
     </w:pPrDefault>
   </w:docDefaults>
-  <w:latentStyles w:defLockedState="0" w:defUIPriority="99" w:defSemiHidden="0" w:defUnhideWhenUsed="0" w:defQFormat="0" w:count="374">
+  <w:latentStyles w:defLockedState="0" w:defUIPriority="99" w:defSemiHidden="0" w:defUnhideWhenUsed="0" w:defQFormat="0" w:count="377">
     <w:lsdException w:name="Normal" w:uiPriority="0" w:qFormat="1"/>
     <w:lsdException w:name="heading 1" w:uiPriority="9" w:qFormat="1"/>
     <w:lsdException w:name="heading 2" w:semiHidden="1" w:uiPriority="9" w:unhideWhenUsed="1" w:qFormat="1"/>
@@ -4602,7 +4631,6 @@
     <w:lsdException w:name="HTML Sample" w:semiHidden="1" w:unhideWhenUsed="1"/>
     <w:lsdException w:name="HTML Typewriter" w:semiHidden="1" w:unhideWhenUsed="1"/>
     <w:lsdException w:name="HTML Variable" w:semiHidden="1" w:unhideWhenUsed="1"/>
-    <w:lsdException w:name="Normal Table" w:semiHidden="1" w:unhideWhenUsed="1"/>
     <w:lsdException w:name="annotation subject" w:semiHidden="1" w:unhideWhenUsed="1"/>
     <w:lsdException w:name="No List" w:semiHidden="1" w:unhideWhenUsed="1"/>
     <w:lsdException w:name="Outline List 1" w:semiHidden="1" w:unhideWhenUsed="1"/>
@@ -4647,7 +4675,6 @@
     <w:lsdException w:name="Table Professional" w:semiHidden="1" w:unhideWhenUsed="1"/>
     <w:lsdException w:name="Table Subtle 1" w:semiHidden="1" w:unhideWhenUsed="1"/>
     <w:lsdException w:name="Table Subtle 2" w:semiHidden="1" w:unhideWhenUsed="1"/>
-    <w:lsdException w:name="Table Web 1" w:semiHidden="1" w:unhideWhenUsed="1"/>
     <w:lsdException w:name="Table Web 2" w:semiHidden="1" w:unhideWhenUsed="1"/>
     <w:lsdException w:name="Table Web 3" w:semiHidden="1" w:unhideWhenUsed="1"/>
     <w:lsdException w:name="Balloon Text" w:semiHidden="1" w:unhideWhenUsed="1"/>
@@ -4871,6 +4898,9 @@
     <w:lsdException w:name="Mention" w:semiHidden="1" w:unhideWhenUsed="1"/>
     <w:lsdException w:name="Smart Hyperlink" w:semiHidden="1" w:unhideWhenUsed="1"/>
     <w:lsdException w:name="Hashtag" w:semiHidden="1" w:unhideWhenUsed="1"/>
+    <w:lsdException w:name="Unresolved Mention" w:semiHidden="1" w:unhideWhenUsed="1"/>
+    <w:lsdException w:name="Smart Link" w:semiHidden="1" w:unhideWhenUsed="1"/>
+    <w:lsdException w:name="Smart Link Error" w:semiHidden="1" w:unhideWhenUsed="1"/>
   </w:latentStyles>
   <w:style w:type="paragraph" w:default="1" w:styleId="Normal">
     <w:name w:val="Normal"/>
@@ -4921,7 +4951,7 @@
 </file>
 
 <file path=word/glossary/webSettings.xml><?xml version="1.0" encoding="utf-8"?>
-<w:webSettings xmlns:mc="http://schemas.openxmlformats.org/markup-compatibility/2006" xmlns:r="http://schemas.openxmlformats.org/officeDocument/2006/relationships" xmlns:w="http://schemas.openxmlformats.org/wordprocessingml/2006/main" xmlns:w14="http://schemas.microsoft.com/office/word/2010/wordml" xmlns:w15="http://schemas.microsoft.com/office/word/2012/wordml" xmlns:w16se="http://schemas.microsoft.com/office/word/2015/wordml/symex" mc:Ignorable="w14 w15 w16se">
+<w:webSettings xmlns:mc="http://schemas.openxmlformats.org/markup-compatibility/2006" xmlns:r="http://schemas.openxmlformats.org/officeDocument/2006/relationships" xmlns:w="http://schemas.openxmlformats.org/wordprocessingml/2006/main" xmlns:w14="http://schemas.microsoft.com/office/word/2010/wordml" xmlns:w15="http://schemas.microsoft.com/office/word/2012/wordml" xmlns:w16cid="http://schemas.microsoft.com/office/word/2016/wordml/cid" xmlns:w16se="http://schemas.microsoft.com/office/word/2015/wordml/symex" mc:Ignorable="w14 w15 w16se w16cid">
   <w:optimizeForBrowser/>
   <w:allowPNG/>
 </w:webSettings>

</xml_diff>